<commit_message>
Added data sheets and such
</commit_message>
<xml_diff>
--- a/Rise & Shine.docx
+++ b/Rise & Shine.docx
@@ -1,6 +1,6 @@
 
 <file path=word/document.xml><?xml version="1.0" encoding="utf-8"?>
-<w:document xmlns:wpc="http://schemas.microsoft.com/office/word/2010/wordprocessingCanvas" xmlns:cx="http://schemas.microsoft.com/office/drawing/2014/chartex" xmlns:cx1="http://schemas.microsoft.com/office/drawing/2015/9/8/chartex" xmlns:cx2="http://schemas.microsoft.com/office/drawing/2015/10/21/chartex" xmlns:cx3="http://schemas.microsoft.com/office/drawing/2016/5/9/chartex" xmlns:cx4="http://schemas.microsoft.com/office/drawing/2016/5/10/chartex" xmlns:cx5="http://schemas.microsoft.com/office/drawing/2016/5/11/chartex" xmlns:cx6="http://schemas.microsoft.com/office/drawing/2016/5/12/chartex" xmlns:cx7="http://schemas.microsoft.com/office/drawing/2016/5/13/chartex" xmlns:cx8="http://schemas.microsoft.com/office/drawing/2016/5/14/chartex" xmlns:mc="http://schemas.openxmlformats.org/markup-compatibility/2006" xmlns:o="urn:schemas-microsoft-com:office:office" xmlns:r="http://schemas.openxmlformats.org/officeDocument/2006/relationships" xmlns:m="http://schemas.openxmlformats.org/officeDocument/2006/math" xmlns:v="urn:schemas-microsoft-com:vml" xmlns:wp14="http://schemas.microsoft.com/office/word/2010/wordprocessingDrawing" xmlns:wp="http://schemas.openxmlformats.org/drawingml/2006/wordprocessingDrawing" xmlns:w10="urn:schemas-microsoft-com:office:word" xmlns:w="http://schemas.openxmlformats.org/wordprocessingml/2006/main" xmlns:w14="http://schemas.microsoft.com/office/word/2010/wordml" xmlns:w15="http://schemas.microsoft.com/office/word/2012/wordml" xmlns:w16se="http://schemas.microsoft.com/office/word/2015/wordml/symex" xmlns:wpg="http://schemas.microsoft.com/office/word/2010/wordprocessingGroup" xmlns:wpi="http://schemas.microsoft.com/office/word/2010/wordprocessingInk" xmlns:wne="http://schemas.microsoft.com/office/word/2006/wordml" xmlns:wps="http://schemas.microsoft.com/office/word/2010/wordprocessingShape" mc:Ignorable="w14 w15 w16se wp14">
+<w:document xmlns:wpc="http://schemas.microsoft.com/office/word/2010/wordprocessingCanvas" xmlns:cx="http://schemas.microsoft.com/office/drawing/2014/chartex" xmlns:cx1="http://schemas.microsoft.com/office/drawing/2015/9/8/chartex" xmlns:mc="http://schemas.openxmlformats.org/markup-compatibility/2006" xmlns:o="urn:schemas-microsoft-com:office:office" xmlns:r="http://schemas.openxmlformats.org/officeDocument/2006/relationships" xmlns:m="http://schemas.openxmlformats.org/officeDocument/2006/math" xmlns:v="urn:schemas-microsoft-com:vml" xmlns:wp14="http://schemas.microsoft.com/office/word/2010/wordprocessingDrawing" xmlns:wp="http://schemas.openxmlformats.org/drawingml/2006/wordprocessingDrawing" xmlns:w10="urn:schemas-microsoft-com:office:word" xmlns:w="http://schemas.openxmlformats.org/wordprocessingml/2006/main" xmlns:w14="http://schemas.microsoft.com/office/word/2010/wordml" xmlns:w15="http://schemas.microsoft.com/office/word/2012/wordml" xmlns:w16se="http://schemas.microsoft.com/office/word/2015/wordml/symex" xmlns:wpg="http://schemas.microsoft.com/office/word/2010/wordprocessingGroup" xmlns:wpi="http://schemas.microsoft.com/office/word/2010/wordprocessingInk" xmlns:wne="http://schemas.microsoft.com/office/word/2006/wordml" xmlns:wps="http://schemas.microsoft.com/office/word/2010/wordprocessingShape" mc:Ignorable="w14 w15 w16se wp14">
   <w:body>
     <w:p>
       <w:pPr>
@@ -1273,15 +1273,7 @@
         <w:t xml:space="preserve">(1x) </w:t>
       </w:r>
       <w:r>
-        <w:t xml:space="preserve">Shaanxi </w:t>
-      </w:r>
-      <w:proofErr w:type="spellStart"/>
-      <w:r>
-        <w:t>Qunli</w:t>
-      </w:r>
-      <w:proofErr w:type="spellEnd"/>
-      <w:r>
-        <w:t xml:space="preserve"> Electric Company Miniature Heavy Duty DC Electromagnetic Relay (JQX-15F-787)</w:t>
+        <w:t>Shaanxi Qunli Electric Company Miniature Heavy Duty DC Electromagnetic Relay (JQX-15F-787)</w:t>
       </w:r>
     </w:p>
     <w:p>
@@ -1293,13 +1285,8 @@
         </w:numPr>
       </w:pPr>
       <w:r>
-        <w:t xml:space="preserve">(1x) GL5537 </w:t>
-      </w:r>
-      <w:proofErr w:type="spellStart"/>
-      <w:r>
-        <w:t>Photoresistor</w:t>
-      </w:r>
-      <w:proofErr w:type="spellEnd"/>
+        <w:t>(1x) GL5537 Photoresistor</w:t>
+      </w:r>
     </w:p>
     <w:p>
       <w:pPr>
@@ -1322,15 +1309,7 @@
         </w:numPr>
       </w:pPr>
       <w:r>
-        <w:t xml:space="preserve">(1x) Microchip </w:t>
-      </w:r>
-      <w:proofErr w:type="spellStart"/>
-      <w:r>
-        <w:t>PICkit</w:t>
-      </w:r>
-      <w:proofErr w:type="spellEnd"/>
-      <w:r>
-        <w:t xml:space="preserve"> 3 In-Circuit Debugger (PG164130)</w:t>
+        <w:t>(1x) Microchip PICkit 3 In-Circuit Debugger (PG164130)</w:t>
       </w:r>
     </w:p>
     <w:p>
@@ -1624,15 +1603,7 @@
         </w:rPr>
       </w:pPr>
       <w:r>
-        <w:t xml:space="preserve">The daylight sensor circuitry consists of the GL5537 </w:t>
-      </w:r>
-      <w:proofErr w:type="spellStart"/>
-      <w:r>
-        <w:t>photoresistor</w:t>
-      </w:r>
-      <w:proofErr w:type="spellEnd"/>
-      <w:r>
-        <w:t xml:space="preserve"> in series with a </w:t>
+        <w:t xml:space="preserve">The daylight sensor circuitry consists of the GL5537 photoresistor in series with a </w:t>
       </w:r>
       <m:oMath>
         <m:r>
@@ -1960,6 +1931,8 @@
       <w:r>
         <w:t xml:space="preserve"> The daylight senor circuitry is shown in Fig. 2.</w:t>
       </w:r>
+      <w:bookmarkStart w:id="0" w:name="_GoBack"/>
+      <w:bookmarkEnd w:id="0"/>
     </w:p>
     <w:p>
       <w:pPr>
@@ -3911,15 +3884,7 @@
               <w:jc w:val="center"/>
             </w:pPr>
             <w:r>
-              <w:t xml:space="preserve">Neglects clock </w:t>
-            </w:r>
-            <w:proofErr w:type="spellStart"/>
-            <w:r>
-              <w:t>prescaler</w:t>
-            </w:r>
-            <w:proofErr w:type="spellEnd"/>
-            <w:r>
-              <w:t xml:space="preserve"> value for </w:t>
+              <w:t xml:space="preserve">Neglects clock prescaler value for </w:t>
             </w:r>
             <w:r>
               <w:rPr>
@@ -4252,19 +4217,7 @@
                     <w:rPr>
                       <w:rFonts w:ascii="Cambria Math" w:hAnsi="Cambria Math"/>
                     </w:rPr>
-                    <m:t>0</m:t>
-                  </m:r>
-                  <m:r>
-                    <w:rPr>
-                      <w:rFonts w:ascii="Cambria Math" w:hAnsi="Cambria Math"/>
-                    </w:rPr>
-                    <m:t>,  &amp;</m:t>
-                  </m:r>
-                  <m:r>
-                    <w:rPr>
-                      <w:rFonts w:ascii="Cambria Math" w:hAnsi="Cambria Math"/>
-                    </w:rPr>
-                    <m:t>RA0&lt;4.0</m:t>
+                    <m:t>0,  &amp;RA0&lt;4.0</m:t>
                   </m:r>
                 </m:e>
                 <m:e>
@@ -4272,19 +4225,7 @@
                     <w:rPr>
                       <w:rFonts w:ascii="Cambria Math" w:hAnsi="Cambria Math"/>
                     </w:rPr>
-                    <m:t>1</m:t>
-                  </m:r>
-                  <m:r>
-                    <w:rPr>
-                      <w:rFonts w:ascii="Cambria Math" w:hAnsi="Cambria Math"/>
-                    </w:rPr>
-                    <m:t>,  &amp;</m:t>
-                  </m:r>
-                  <m:r>
-                    <w:rPr>
-                      <w:rFonts w:ascii="Cambria Math" w:hAnsi="Cambria Math"/>
-                    </w:rPr>
-                    <m:t>RA0≥4.0</m:t>
+                    <m:t>1,  &amp;RA0≥4.0</m:t>
                   </m:r>
                 </m:e>
               </m:eqArr>
@@ -4529,19 +4470,7 @@
             <w:rPr>
               <w:rFonts w:ascii="Cambria Math" w:eastAsiaTheme="minorEastAsia" w:hAnsi="Cambria Math"/>
             </w:rPr>
-            <m:t>=</m:t>
-          </m:r>
-          <m:r>
-            <w:rPr>
-              <w:rFonts w:ascii="Cambria Math" w:eastAsiaTheme="minorEastAsia" w:hAnsi="Cambria Math"/>
-            </w:rPr>
-            <m:t>0.</m:t>
-          </m:r>
-          <m:r>
-            <w:rPr>
-              <w:rFonts w:ascii="Cambria Math" w:eastAsiaTheme="minorEastAsia" w:hAnsi="Cambria Math"/>
-            </w:rPr>
-            <m:t>125 μs</m:t>
+            <m:t>=0.125 μs</m:t>
           </m:r>
         </m:oMath>
       </m:oMathPara>
@@ -4558,43 +4487,7 @@
             <w:rPr>
               <w:rFonts w:ascii="Cambria Math" w:hAnsi="Cambria Math"/>
             </w:rPr>
-            <m:t>4</m:t>
-          </m:r>
-          <m:r>
-            <w:rPr>
-              <w:rFonts w:ascii="Cambria Math" w:hAnsi="Cambria Math"/>
-            </w:rPr>
-            <m:t xml:space="preserve"> clock cycle</m:t>
-          </m:r>
-          <m:r>
-            <w:rPr>
-              <w:rFonts w:ascii="Cambria Math" w:hAnsi="Cambria Math"/>
-            </w:rPr>
-            <m:t>s</m:t>
-          </m:r>
-          <m:r>
-            <w:rPr>
-              <w:rFonts w:ascii="Cambria Math" w:hAnsi="Cambria Math"/>
-            </w:rPr>
-            <m:t>=</m:t>
-          </m:r>
-          <m:r>
-            <w:rPr>
-              <w:rFonts w:ascii="Cambria Math" w:hAnsi="Cambria Math"/>
-            </w:rPr>
-            <m:t>1</m:t>
-          </m:r>
-          <m:r>
-            <w:rPr>
-              <w:rFonts w:ascii="Cambria Math" w:hAnsi="Cambria Math"/>
-            </w:rPr>
-            <m:t xml:space="preserve"> instruction c</m:t>
-          </m:r>
-          <m:r>
-            <w:rPr>
-              <w:rFonts w:ascii="Cambria Math" w:hAnsi="Cambria Math"/>
-            </w:rPr>
-            <m:t>ycle</m:t>
+            <m:t>4 clock cycles=1 instruction cycle</m:t>
           </m:r>
         </m:oMath>
       </m:oMathPara>
@@ -4611,19 +4504,7 @@
             <w:rPr>
               <w:rFonts w:ascii="Cambria Math" w:hAnsi="Cambria Math"/>
             </w:rPr>
-            <m:t>∴1 instruction cycle=</m:t>
-          </m:r>
-          <m:r>
-            <w:rPr>
-              <w:rFonts w:ascii="Cambria Math" w:hAnsi="Cambria Math"/>
-            </w:rPr>
-            <m:t>0.5 μ</m:t>
-          </m:r>
-          <m:r>
-            <w:rPr>
-              <w:rFonts w:ascii="Cambria Math" w:hAnsi="Cambria Math"/>
-            </w:rPr>
-            <m:t>s</m:t>
+            <m:t>∴1 instruction cycle=0.5 μs</m:t>
           </m:r>
         </m:oMath>
       </m:oMathPara>
@@ -4771,46 +4652,30 @@
         <w:rPr>
           <w:rFonts w:ascii="Courier New" w:hAnsi="Courier New" w:cs="Courier New"/>
         </w:rPr>
-        <w:t xml:space="preserve">void </w:t>
-      </w:r>
-      <w:proofErr w:type="spellStart"/>
+        <w:t>void send</w:t>
+      </w:r>
       <w:r>
         <w:rPr>
           <w:rFonts w:ascii="Courier New" w:hAnsi="Courier New" w:cs="Courier New"/>
         </w:rPr>
-        <w:t>send</w:t>
+        <w:t>Nibble</w:t>
       </w:r>
       <w:r>
         <w:rPr>
           <w:rFonts w:ascii="Courier New" w:hAnsi="Courier New" w:cs="Courier New"/>
         </w:rPr>
-        <w:t>Nibble</w:t>
-      </w:r>
-      <w:proofErr w:type="spellEnd"/>
+        <w:t>(char nibble)</w:t>
+      </w:r>
+    </w:p>
+    <w:p>
+      <w:r>
+        <w:t xml:space="preserve">The </w:t>
+      </w:r>
       <w:r>
         <w:rPr>
           <w:rFonts w:ascii="Courier New" w:hAnsi="Courier New" w:cs="Courier New"/>
         </w:rPr>
-        <w:t>(char nibble)</w:t>
-      </w:r>
-    </w:p>
-    <w:p>
-      <w:r>
-        <w:t xml:space="preserve">The </w:t>
-      </w:r>
-      <w:proofErr w:type="spellStart"/>
-      <w:r>
-        <w:rPr>
-          <w:rFonts w:ascii="Courier New" w:hAnsi="Courier New" w:cs="Courier New"/>
-        </w:rPr>
-        <w:t>sendNibble</w:t>
-      </w:r>
-      <w:proofErr w:type="spellEnd"/>
-      <w:r>
-        <w:rPr>
-          <w:rFonts w:ascii="Courier New" w:hAnsi="Courier New" w:cs="Courier New"/>
-        </w:rPr>
-        <w:t>()</w:t>
+        <w:t>sendNibble()</w:t>
       </w:r>
       <w:r>
         <w:t xml:space="preserve"> function sends four bits to the LCD Module. The parameter </w:t>
@@ -4931,40 +4796,24 @@
         <w:rPr>
           <w:rFonts w:ascii="Courier New" w:hAnsi="Courier New" w:cs="Courier New"/>
         </w:rPr>
-        <w:t xml:space="preserve">void </w:t>
-      </w:r>
-      <w:proofErr w:type="spellStart"/>
+        <w:t>void sendByte</w:t>
+      </w:r>
       <w:r>
         <w:rPr>
           <w:rFonts w:ascii="Courier New" w:hAnsi="Courier New" w:cs="Courier New"/>
         </w:rPr>
-        <w:t>sendByte</w:t>
-      </w:r>
-      <w:proofErr w:type="spellEnd"/>
+        <w:t>(char data)</w:t>
+      </w:r>
+    </w:p>
+    <w:p>
+      <w:r>
+        <w:t xml:space="preserve">The </w:t>
+      </w:r>
       <w:r>
         <w:rPr>
           <w:rFonts w:ascii="Courier New" w:hAnsi="Courier New" w:cs="Courier New"/>
         </w:rPr>
-        <w:t>(char data)</w:t>
-      </w:r>
-    </w:p>
-    <w:p>
-      <w:r>
-        <w:t xml:space="preserve">The </w:t>
-      </w:r>
-      <w:proofErr w:type="spellStart"/>
-      <w:r>
-        <w:rPr>
-          <w:rFonts w:ascii="Courier New" w:hAnsi="Courier New" w:cs="Courier New"/>
-        </w:rPr>
-        <w:t>sendByte</w:t>
-      </w:r>
-      <w:proofErr w:type="spellEnd"/>
-      <w:r>
-        <w:rPr>
-          <w:rFonts w:ascii="Courier New" w:hAnsi="Courier New" w:cs="Courier New"/>
-        </w:rPr>
-        <w:t>()</w:t>
+        <w:t>sendByte()</w:t>
       </w:r>
       <w:r>
         <w:t xml:space="preserve"> function send eight bits to the LCD Module. The parameter </w:t>
@@ -5008,19 +4857,11 @@
       <w:r>
         <w:t xml:space="preserve"> to LCD by calling </w:t>
       </w:r>
-      <w:proofErr w:type="spellStart"/>
       <w:r>
         <w:rPr>
           <w:rFonts w:ascii="Courier New" w:hAnsi="Courier New" w:cs="Courier New"/>
         </w:rPr>
-        <w:t>sendByte</w:t>
-      </w:r>
-      <w:proofErr w:type="spellEnd"/>
-      <w:r>
-        <w:rPr>
-          <w:rFonts w:ascii="Courier New" w:hAnsi="Courier New" w:cs="Courier New"/>
-        </w:rPr>
-        <w:t>()</w:t>
+        <w:t>sendByte()</w:t>
       </w:r>
       <w:r>
         <w:t>.</w:t>
@@ -5046,69 +4887,39 @@
       <w:r>
         <w:t xml:space="preserve"> to LCD by calling </w:t>
       </w:r>
-      <w:proofErr w:type="spellStart"/>
       <w:r>
         <w:rPr>
           <w:rFonts w:ascii="Courier New" w:hAnsi="Courier New" w:cs="Courier New"/>
         </w:rPr>
-        <w:t>sendByte</w:t>
-      </w:r>
-      <w:proofErr w:type="spellEnd"/>
-      <w:r>
+        <w:t>sendByte()</w:t>
+      </w:r>
+      <w:r>
+        <w:t>.</w:t>
+      </w:r>
+    </w:p>
+    <w:p>
+      <w:pPr>
         <w:rPr>
           <w:rFonts w:ascii="Courier New" w:hAnsi="Courier New" w:cs="Courier New"/>
         </w:rPr>
-        <w:t>()</w:t>
-      </w:r>
-      <w:r>
-        <w:t>.</w:t>
-      </w:r>
-    </w:p>
-    <w:p>
-      <w:pPr>
+      </w:pPr>
+      <w:r>
         <w:rPr>
           <w:rFonts w:ascii="Courier New" w:hAnsi="Courier New" w:cs="Courier New"/>
         </w:rPr>
-      </w:pPr>
+        <w:lastRenderedPageBreak/>
+        <w:t>void lcdAdd(char text[])</w:t>
+      </w:r>
+    </w:p>
+    <w:p>
+      <w:r>
+        <w:t xml:space="preserve">The </w:t>
+      </w:r>
       <w:r>
         <w:rPr>
           <w:rFonts w:ascii="Courier New" w:hAnsi="Courier New" w:cs="Courier New"/>
         </w:rPr>
-        <w:lastRenderedPageBreak/>
-        <w:t xml:space="preserve">void </w:t>
-      </w:r>
-      <w:proofErr w:type="spellStart"/>
-      <w:r>
-        <w:rPr>
-          <w:rFonts w:ascii="Courier New" w:hAnsi="Courier New" w:cs="Courier New"/>
-        </w:rPr>
-        <w:t>lcdAdd</w:t>
-      </w:r>
-      <w:proofErr w:type="spellEnd"/>
-      <w:r>
-        <w:rPr>
-          <w:rFonts w:ascii="Courier New" w:hAnsi="Courier New" w:cs="Courier New"/>
-        </w:rPr>
-        <w:t>(char text[])</w:t>
-      </w:r>
-    </w:p>
-    <w:p>
-      <w:r>
-        <w:t xml:space="preserve">The </w:t>
-      </w:r>
-      <w:proofErr w:type="spellStart"/>
-      <w:r>
-        <w:rPr>
-          <w:rFonts w:ascii="Courier New" w:hAnsi="Courier New" w:cs="Courier New"/>
-        </w:rPr>
-        <w:t>lcdAdd</w:t>
-      </w:r>
-      <w:proofErr w:type="spellEnd"/>
-      <w:r>
-        <w:rPr>
-          <w:rFonts w:ascii="Courier New" w:hAnsi="Courier New" w:cs="Courier New"/>
-        </w:rPr>
-        <w:t>()</w:t>
+        <w:t>lcdAdd()</w:t>
       </w:r>
       <w:r>
         <w:t xml:space="preserve"> function adds a character or string </w:t>
@@ -5161,68 +4972,38 @@
       <w:r>
         <w:t xml:space="preserve">Call </w:t>
       </w:r>
-      <w:proofErr w:type="spellStart"/>
       <w:r>
         <w:rPr>
           <w:rFonts w:ascii="Courier New" w:hAnsi="Courier New" w:cs="Courier New"/>
         </w:rPr>
-        <w:t>sendByte</w:t>
-      </w:r>
-      <w:proofErr w:type="spellEnd"/>
-      <w:r>
+        <w:t>sendByte()</w:t>
+      </w:r>
+      <w:r>
+        <w:t xml:space="preserve"> to print the string to the LCD screen one character at a time.</w:t>
+      </w:r>
+    </w:p>
+    <w:p>
+      <w:pPr>
         <w:rPr>
           <w:rFonts w:ascii="Courier New" w:hAnsi="Courier New" w:cs="Courier New"/>
         </w:rPr>
-        <w:t>()</w:t>
-      </w:r>
-      <w:r>
-        <w:t xml:space="preserve"> to print the string to the LCD screen one character at a time.</w:t>
-      </w:r>
-    </w:p>
-    <w:p>
-      <w:pPr>
+      </w:pPr>
+      <w:r>
         <w:rPr>
           <w:rFonts w:ascii="Courier New" w:hAnsi="Courier New" w:cs="Courier New"/>
         </w:rPr>
-      </w:pPr>
+        <w:t>void lcdWrite(char text[])</w:t>
+      </w:r>
+    </w:p>
+    <w:p>
+      <w:r>
+        <w:t xml:space="preserve">The </w:t>
+      </w:r>
       <w:r>
         <w:rPr>
           <w:rFonts w:ascii="Courier New" w:hAnsi="Courier New" w:cs="Courier New"/>
         </w:rPr>
-        <w:t xml:space="preserve">void </w:t>
-      </w:r>
-      <w:proofErr w:type="spellStart"/>
-      <w:r>
-        <w:rPr>
-          <w:rFonts w:ascii="Courier New" w:hAnsi="Courier New" w:cs="Courier New"/>
-        </w:rPr>
-        <w:t>lcdWrite</w:t>
-      </w:r>
-      <w:proofErr w:type="spellEnd"/>
-      <w:r>
-        <w:rPr>
-          <w:rFonts w:ascii="Courier New" w:hAnsi="Courier New" w:cs="Courier New"/>
-        </w:rPr>
-        <w:t>(char text[])</w:t>
-      </w:r>
-    </w:p>
-    <w:p>
-      <w:r>
-        <w:t xml:space="preserve">The </w:t>
-      </w:r>
-      <w:proofErr w:type="spellStart"/>
-      <w:r>
-        <w:rPr>
-          <w:rFonts w:ascii="Courier New" w:hAnsi="Courier New" w:cs="Courier New"/>
-        </w:rPr>
-        <w:t>lcdWrite</w:t>
-      </w:r>
-      <w:proofErr w:type="spellEnd"/>
-      <w:r>
-        <w:rPr>
-          <w:rFonts w:ascii="Courier New" w:hAnsi="Courier New" w:cs="Courier New"/>
-        </w:rPr>
-        <w:t>()</w:t>
+        <w:t>lcdWrite()</w:t>
       </w:r>
       <w:r>
         <w:t xml:space="preserve"> function adds a character or string to the LCD screen, after resetting the display and cursor. The parameter </w:t>
@@ -5305,68 +5086,38 @@
       <w:r>
         <w:t xml:space="preserve">Call </w:t>
       </w:r>
-      <w:proofErr w:type="spellStart"/>
       <w:r>
         <w:rPr>
           <w:rFonts w:ascii="Courier New" w:hAnsi="Courier New" w:cs="Courier New"/>
         </w:rPr>
-        <w:t>sendByte</w:t>
-      </w:r>
-      <w:proofErr w:type="spellEnd"/>
-      <w:r>
+        <w:t>sendByte()</w:t>
+      </w:r>
+      <w:r>
+        <w:t xml:space="preserve"> to print the string to the LCD screen one character at a time.</w:t>
+      </w:r>
+    </w:p>
+    <w:p>
+      <w:pPr>
         <w:rPr>
           <w:rFonts w:ascii="Courier New" w:hAnsi="Courier New" w:cs="Courier New"/>
         </w:rPr>
-        <w:t>()</w:t>
-      </w:r>
-      <w:r>
-        <w:t xml:space="preserve"> to print the string to the LCD screen one character at a time.</w:t>
-      </w:r>
-    </w:p>
-    <w:p>
-      <w:pPr>
+      </w:pPr>
+      <w:r>
         <w:rPr>
           <w:rFonts w:ascii="Courier New" w:hAnsi="Courier New" w:cs="Courier New"/>
         </w:rPr>
-      </w:pPr>
+        <w:t>void interrupt timerReset(void)</w:t>
+      </w:r>
+    </w:p>
+    <w:p>
+      <w:r>
+        <w:t xml:space="preserve">The </w:t>
+      </w:r>
       <w:r>
         <w:rPr>
           <w:rFonts w:ascii="Courier New" w:hAnsi="Courier New" w:cs="Courier New"/>
         </w:rPr>
-        <w:t xml:space="preserve">void interrupt </w:t>
-      </w:r>
-      <w:proofErr w:type="spellStart"/>
-      <w:r>
-        <w:rPr>
-          <w:rFonts w:ascii="Courier New" w:hAnsi="Courier New" w:cs="Courier New"/>
-        </w:rPr>
-        <w:t>timerReset</w:t>
-      </w:r>
-      <w:proofErr w:type="spellEnd"/>
-      <w:r>
-        <w:rPr>
-          <w:rFonts w:ascii="Courier New" w:hAnsi="Courier New" w:cs="Courier New"/>
-        </w:rPr>
-        <w:t>(void)</w:t>
-      </w:r>
-    </w:p>
-    <w:p>
-      <w:r>
-        <w:t xml:space="preserve">The </w:t>
-      </w:r>
-      <w:proofErr w:type="spellStart"/>
-      <w:r>
-        <w:rPr>
-          <w:rFonts w:ascii="Courier New" w:hAnsi="Courier New" w:cs="Courier New"/>
-        </w:rPr>
-        <w:t>timerReset</w:t>
-      </w:r>
-      <w:proofErr w:type="spellEnd"/>
-      <w:r>
-        <w:rPr>
-          <w:rFonts w:ascii="Courier New" w:hAnsi="Courier New" w:cs="Courier New"/>
-        </w:rPr>
-        <w:t>()</w:t>
+        <w:t>timerReset()</w:t>
       </w:r>
       <w:r>
         <w:t xml:space="preserve"> function serves as the </w:t>
@@ -5562,15 +5313,7 @@
         </w:rPr>
       </w:pPr>
       <w:r>
-        <w:t xml:space="preserve">The first challenge we faced was designing the daylight sensor circuitry. We originally set out with a much more complex model that involved BJTs and other passive elements, but after revising our design multiple times, we determined that the best solution was the simplest one. We designed our daylight circuitry with our GL5537 </w:t>
-      </w:r>
-      <w:proofErr w:type="spellStart"/>
-      <w:r>
-        <w:t>photoresistor</w:t>
-      </w:r>
-      <w:proofErr w:type="spellEnd"/>
-      <w:r>
-        <w:t xml:space="preserve"> and a single </w:t>
+        <w:t xml:space="preserve">The first challenge we faced was designing the daylight sensor circuitry. We originally set out with a much more complex model that involved BJTs and other passive elements, but after revising our design multiple times, we determined that the best solution was the simplest one. We designed our daylight circuitry with our GL5537 photoresistor and a single </w:t>
       </w:r>
       <m:oMath>
         <m:r>
@@ -6038,7 +5781,7 @@
               </wp:anchor>
             </w:drawing>
           </mc:Choice>
-          <mc:Fallback>
+          <mc:Fallback xmlns:cx8="http://schemas.microsoft.com/office/drawing/2016/5/14/chartex" xmlns:cx7="http://schemas.microsoft.com/office/drawing/2016/5/13/chartex" xmlns:cx6="http://schemas.microsoft.com/office/drawing/2016/5/12/chartex" xmlns:cx5="http://schemas.microsoft.com/office/drawing/2016/5/11/chartex" xmlns:cx4="http://schemas.microsoft.com/office/drawing/2016/5/10/chartex" xmlns:cx3="http://schemas.microsoft.com/office/drawing/2016/5/9/chartex" xmlns:cx2="http://schemas.microsoft.com/office/drawing/2015/10/21/chartex">
             <w:pict>
               <v:shapetype w14:anchorId="28FDB543" id="_x0000_t202" coordsize="21600,21600" o:spt="202" path="m,l,21600r21600,l21600,xe">
                 <v:stroke joinstyle="miter"/>
@@ -6151,7 +5894,7 @@
               </wp:anchor>
             </w:drawing>
           </mc:Choice>
-          <mc:Fallback>
+          <mc:Fallback xmlns:cx8="http://schemas.microsoft.com/office/drawing/2016/5/14/chartex" xmlns:cx7="http://schemas.microsoft.com/office/drawing/2016/5/13/chartex" xmlns:cx6="http://schemas.microsoft.com/office/drawing/2016/5/12/chartex" xmlns:cx5="http://schemas.microsoft.com/office/drawing/2016/5/11/chartex" xmlns:cx4="http://schemas.microsoft.com/office/drawing/2016/5/10/chartex" xmlns:cx3="http://schemas.microsoft.com/office/drawing/2016/5/9/chartex" xmlns:cx2="http://schemas.microsoft.com/office/drawing/2015/10/21/chartex">
             <w:pict>
               <v:shape id="_x0000_s1027" type="#_x0000_t202" style="position:absolute;left:0;text-align:left;margin-left:12.15pt;margin-top:227.5pt;width:185.9pt;height:110.6pt;z-index:251665408;visibility:visible;mso-wrap-style:square;mso-width-percent:400;mso-height-percent:200;mso-wrap-distance-left:9pt;mso-wrap-distance-top:3.6pt;mso-wrap-distance-right:9pt;mso-wrap-distance-bottom:3.6pt;mso-position-horizontal:absolute;mso-position-horizontal-relative:text;mso-position-vertical:absolute;mso-position-vertical-relative:text;mso-width-percent:400;mso-height-percent:200;mso-width-relative:margin;mso-height-relative:margin;v-text-anchor:top" o:gfxdata="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" filled="f" stroked="f">
                 <v:textbox style="mso-fit-shape-to-text:t">
@@ -6555,7 +6298,7 @@
               </wp:anchor>
             </w:drawing>
           </mc:Choice>
-          <mc:Fallback>
+          <mc:Fallback xmlns:cx8="http://schemas.microsoft.com/office/drawing/2016/5/14/chartex" xmlns:cx7="http://schemas.microsoft.com/office/drawing/2016/5/13/chartex" xmlns:cx6="http://schemas.microsoft.com/office/drawing/2016/5/12/chartex" xmlns:cx5="http://schemas.microsoft.com/office/drawing/2016/5/11/chartex" xmlns:cx4="http://schemas.microsoft.com/office/drawing/2016/5/10/chartex" xmlns:cx3="http://schemas.microsoft.com/office/drawing/2016/5/9/chartex" xmlns:cx2="http://schemas.microsoft.com/office/drawing/2015/10/21/chartex">
             <w:pict>
               <v:shape w14:anchorId="4BE6AD6D" id="_x0000_s1028" type="#_x0000_t202" style="position:absolute;margin-left:12.15pt;margin-top:289.25pt;width:185.9pt;height:110.6pt;z-index:251669504;visibility:visible;mso-wrap-style:square;mso-width-percent:400;mso-height-percent:200;mso-wrap-distance-left:9pt;mso-wrap-distance-top:3.6pt;mso-wrap-distance-right:9pt;mso-wrap-distance-bottom:3.6pt;mso-position-horizontal:absolute;mso-position-horizontal-relative:text;mso-position-vertical:absolute;mso-position-vertical-relative:text;mso-width-percent:400;mso-height-percent:200;mso-width-relative:margin;mso-height-relative:margin;v-text-anchor:top" o:gfxdata="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" filled="f" stroked="f">
                 <v:textbox style="mso-fit-shape-to-text:t">
@@ -6691,7 +6434,7 @@
               </wp:anchor>
             </w:drawing>
           </mc:Choice>
-          <mc:Fallback>
+          <mc:Fallback xmlns:cx8="http://schemas.microsoft.com/office/drawing/2016/5/14/chartex" xmlns:cx7="http://schemas.microsoft.com/office/drawing/2016/5/13/chartex" xmlns:cx6="http://schemas.microsoft.com/office/drawing/2016/5/12/chartex" xmlns:cx5="http://schemas.microsoft.com/office/drawing/2016/5/11/chartex" xmlns:cx4="http://schemas.microsoft.com/office/drawing/2016/5/10/chartex" xmlns:cx3="http://schemas.microsoft.com/office/drawing/2016/5/9/chartex" xmlns:cx2="http://schemas.microsoft.com/office/drawing/2015/10/21/chartex">
             <w:pict>
               <v:shape w14:anchorId="4BE6AD6D" id="_x0000_s1029" type="#_x0000_t202" style="position:absolute;margin-left:264.6pt;margin-top:289.25pt;width:185.9pt;height:110.6pt;z-index:251671552;visibility:visible;mso-wrap-style:square;mso-width-percent:400;mso-height-percent:200;mso-wrap-distance-left:9pt;mso-wrap-distance-top:3.6pt;mso-wrap-distance-right:9pt;mso-wrap-distance-bottom:3.6pt;mso-position-horizontal:absolute;mso-position-horizontal-relative:text;mso-position-vertical:absolute;mso-position-vertical-relative:text;mso-width-percent:400;mso-height-percent:200;mso-width-relative:margin;mso-height-relative:margin;v-text-anchor:top" o:gfxdata="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" filled="f" stroked="f">
                 <v:textbox style="mso-fit-shape-to-text:t">
@@ -7054,25 +6797,7 @@
           <w:sz w:val="20"/>
           <w:szCs w:val="20"/>
         </w:rPr>
-        <w:t>#include &lt;</w:t>
-      </w:r>
-      <w:proofErr w:type="spellStart"/>
-      <w:r>
-        <w:rPr>
-          <w:rFonts w:ascii="Consolas" w:hAnsi="Consolas" w:cs="Consolas"/>
-          <w:sz w:val="20"/>
-          <w:szCs w:val="20"/>
-        </w:rPr>
-        <w:t>xc.h</w:t>
-      </w:r>
-      <w:proofErr w:type="spellEnd"/>
-      <w:r>
-        <w:rPr>
-          <w:rFonts w:ascii="Consolas" w:hAnsi="Consolas" w:cs="Consolas"/>
-          <w:sz w:val="20"/>
-          <w:szCs w:val="20"/>
-        </w:rPr>
-        <w:t>&gt;</w:t>
+        <w:t>#include &lt;xc.h&gt;</w:t>
       </w:r>
     </w:p>
     <w:p>
@@ -7114,25 +6839,7 @@
           <w:sz w:val="20"/>
           <w:szCs w:val="20"/>
         </w:rPr>
-        <w:t>#include &lt;</w:t>
-      </w:r>
-      <w:proofErr w:type="spellStart"/>
-      <w:r>
-        <w:rPr>
-          <w:rFonts w:ascii="Consolas" w:hAnsi="Consolas" w:cs="Consolas"/>
-          <w:sz w:val="20"/>
-          <w:szCs w:val="20"/>
-        </w:rPr>
-        <w:t>stdio.h</w:t>
-      </w:r>
-      <w:proofErr w:type="spellEnd"/>
-      <w:r>
-        <w:rPr>
-          <w:rFonts w:ascii="Consolas" w:hAnsi="Consolas" w:cs="Consolas"/>
-          <w:sz w:val="20"/>
-          <w:szCs w:val="20"/>
-        </w:rPr>
-        <w:t>&gt;</w:t>
+        <w:t>#include &lt;stdio.h&gt;</w:t>
       </w:r>
     </w:p>
     <w:p>
@@ -7572,25 +7279,7 @@
           <w:sz w:val="20"/>
           <w:szCs w:val="20"/>
         </w:rPr>
-        <w:t xml:space="preserve"> </w:t>
-      </w:r>
-      <w:proofErr w:type="spellStart"/>
-      <w:r>
-        <w:rPr>
-          <w:rFonts w:ascii="Consolas" w:hAnsi="Consolas" w:cs="Consolas"/>
-          <w:sz w:val="20"/>
-          <w:szCs w:val="20"/>
-        </w:rPr>
-        <w:t>sendNibble</w:t>
-      </w:r>
-      <w:proofErr w:type="spellEnd"/>
-      <w:r>
-        <w:rPr>
-          <w:rFonts w:ascii="Consolas" w:hAnsi="Consolas" w:cs="Consolas"/>
-          <w:sz w:val="20"/>
-          <w:szCs w:val="20"/>
-        </w:rPr>
-        <w:t>(</w:t>
+        <w:t xml:space="preserve"> sendNibble(</w:t>
       </w:r>
       <w:r>
         <w:rPr>
@@ -7639,25 +7328,7 @@
           <w:sz w:val="20"/>
           <w:szCs w:val="20"/>
         </w:rPr>
-        <w:t xml:space="preserve"> </w:t>
-      </w:r>
-      <w:proofErr w:type="spellStart"/>
-      <w:r>
-        <w:rPr>
-          <w:rFonts w:ascii="Consolas" w:hAnsi="Consolas" w:cs="Consolas"/>
-          <w:sz w:val="20"/>
-          <w:szCs w:val="20"/>
-        </w:rPr>
-        <w:t>sendByte</w:t>
-      </w:r>
-      <w:proofErr w:type="spellEnd"/>
-      <w:r>
-        <w:rPr>
-          <w:rFonts w:ascii="Consolas" w:hAnsi="Consolas" w:cs="Consolas"/>
-          <w:sz w:val="20"/>
-          <w:szCs w:val="20"/>
-        </w:rPr>
-        <w:t>(</w:t>
+        <w:t xml:space="preserve"> sendByte(</w:t>
       </w:r>
       <w:r>
         <w:rPr>
@@ -7706,25 +7377,7 @@
           <w:sz w:val="20"/>
           <w:szCs w:val="20"/>
         </w:rPr>
-        <w:t xml:space="preserve"> </w:t>
-      </w:r>
-      <w:proofErr w:type="spellStart"/>
-      <w:r>
-        <w:rPr>
-          <w:rFonts w:ascii="Consolas" w:hAnsi="Consolas" w:cs="Consolas"/>
-          <w:sz w:val="20"/>
-          <w:szCs w:val="20"/>
-        </w:rPr>
-        <w:t>lcdWrite</w:t>
-      </w:r>
-      <w:proofErr w:type="spellEnd"/>
-      <w:r>
-        <w:rPr>
-          <w:rFonts w:ascii="Consolas" w:hAnsi="Consolas" w:cs="Consolas"/>
-          <w:sz w:val="20"/>
-          <w:szCs w:val="20"/>
-        </w:rPr>
-        <w:t>(</w:t>
+        <w:t xml:space="preserve"> lcdWrite(</w:t>
       </w:r>
       <w:r>
         <w:rPr>
@@ -7822,25 +7475,7 @@
           <w:sz w:val="20"/>
           <w:szCs w:val="20"/>
         </w:rPr>
-        <w:t xml:space="preserve"> </w:t>
-      </w:r>
-      <w:proofErr w:type="spellStart"/>
-      <w:r>
-        <w:rPr>
-          <w:rFonts w:ascii="Consolas" w:hAnsi="Consolas" w:cs="Consolas"/>
-          <w:sz w:val="20"/>
-          <w:szCs w:val="20"/>
-        </w:rPr>
-        <w:t>lcdAdd</w:t>
-      </w:r>
-      <w:proofErr w:type="spellEnd"/>
-      <w:r>
-        <w:rPr>
-          <w:rFonts w:ascii="Consolas" w:hAnsi="Consolas" w:cs="Consolas"/>
-          <w:sz w:val="20"/>
-          <w:szCs w:val="20"/>
-        </w:rPr>
-        <w:t>(</w:t>
+        <w:t xml:space="preserve"> lcdAdd(</w:t>
       </w:r>
       <w:r>
         <w:rPr>
@@ -7892,18 +7527,8 @@
           <w:sz w:val="20"/>
           <w:szCs w:val="20"/>
         </w:rPr>
-        <w:t xml:space="preserve">// define </w:t>
-      </w:r>
-      <w:proofErr w:type="spellStart"/>
-      <w:r>
-        <w:rPr>
-          <w:rFonts w:ascii="Consolas" w:hAnsi="Consolas" w:cs="Consolas"/>
-          <w:sz w:val="20"/>
-          <w:szCs w:val="20"/>
-        </w:rPr>
-        <w:t>globals</w:t>
-      </w:r>
-      <w:proofErr w:type="spellEnd"/>
+        <w:t>// define globals</w:t>
+      </w:r>
     </w:p>
     <w:p>
       <w:pPr>
@@ -8112,7 +7737,6 @@
           <w:szCs w:val="20"/>
         </w:rPr>
       </w:pPr>
-      <w:proofErr w:type="spellStart"/>
       <w:r>
         <w:rPr>
           <w:rFonts w:ascii="Consolas" w:hAnsi="Consolas" w:cs="Consolas"/>
@@ -8123,7 +7747,6 @@
         </w:rPr>
         <w:t>int</w:t>
       </w:r>
-      <w:proofErr w:type="spellEnd"/>
       <w:r>
         <w:rPr>
           <w:rFonts w:ascii="Consolas" w:hAnsi="Consolas" w:cs="Consolas"/>
@@ -8145,7 +7768,6 @@
           <w:szCs w:val="20"/>
         </w:rPr>
       </w:pPr>
-      <w:proofErr w:type="spellStart"/>
       <w:r>
         <w:rPr>
           <w:rFonts w:ascii="Consolas" w:hAnsi="Consolas" w:cs="Consolas"/>
@@ -8156,7 +7778,6 @@
         </w:rPr>
         <w:t>int</w:t>
       </w:r>
-      <w:proofErr w:type="spellEnd"/>
       <w:r>
         <w:rPr>
           <w:rFonts w:ascii="Consolas" w:hAnsi="Consolas" w:cs="Consolas"/>
@@ -8248,8 +7869,6 @@
         </w:rPr>
         <w:t xml:space="preserve">    // set up analog/digital, input/output</w:t>
       </w:r>
-      <w:bookmarkStart w:id="0" w:name="_GoBack"/>
-      <w:bookmarkEnd w:id="0"/>
     </w:p>
     <w:p>
       <w:pPr>
@@ -8396,165 +8015,147 @@
           <w:sz w:val="20"/>
           <w:szCs w:val="20"/>
         </w:rPr>
+        <w:t xml:space="preserve">    OSCCONbits.IRCF = 0b111;</w:t>
+      </w:r>
+    </w:p>
+    <w:p>
+      <w:pPr>
+        <w:autoSpaceDE w:val="0"/>
+        <w:autoSpaceDN w:val="0"/>
+        <w:adjustRightInd w:val="0"/>
+        <w:spacing w:after="0" w:line="240" w:lineRule="auto"/>
+        <w:rPr>
+          <w:rFonts w:ascii="Consolas" w:hAnsi="Consolas" w:cs="Consolas"/>
+          <w:sz w:val="20"/>
+          <w:szCs w:val="20"/>
+        </w:rPr>
+      </w:pPr>
+    </w:p>
+    <w:p>
+      <w:pPr>
+        <w:autoSpaceDE w:val="0"/>
+        <w:autoSpaceDN w:val="0"/>
+        <w:adjustRightInd w:val="0"/>
+        <w:spacing w:after="0" w:line="240" w:lineRule="auto"/>
+        <w:rPr>
+          <w:rFonts w:ascii="Consolas" w:hAnsi="Consolas" w:cs="Consolas"/>
+          <w:sz w:val="20"/>
+          <w:szCs w:val="20"/>
+        </w:rPr>
+      </w:pPr>
+      <w:r>
+        <w:rPr>
+          <w:rFonts w:ascii="Consolas" w:hAnsi="Consolas" w:cs="Consolas"/>
+          <w:sz w:val="20"/>
+          <w:szCs w:val="20"/>
+        </w:rPr>
+        <w:t xml:space="preserve">    // select channel on ADCON0</w:t>
+      </w:r>
+    </w:p>
+    <w:p>
+      <w:pPr>
+        <w:autoSpaceDE w:val="0"/>
+        <w:autoSpaceDN w:val="0"/>
+        <w:adjustRightInd w:val="0"/>
+        <w:spacing w:after="0" w:line="240" w:lineRule="auto"/>
+        <w:rPr>
+          <w:rFonts w:ascii="Consolas" w:hAnsi="Consolas" w:cs="Consolas"/>
+          <w:sz w:val="20"/>
+          <w:szCs w:val="20"/>
+        </w:rPr>
+      </w:pPr>
+      <w:r>
+        <w:rPr>
+          <w:rFonts w:ascii="Consolas" w:hAnsi="Consolas" w:cs="Consolas"/>
+          <w:sz w:val="20"/>
+          <w:szCs w:val="20"/>
+        </w:rPr>
+        <w:t xml:space="preserve">    ADCON0bits.CHS0 = 0;</w:t>
+      </w:r>
+    </w:p>
+    <w:p>
+      <w:pPr>
+        <w:autoSpaceDE w:val="0"/>
+        <w:autoSpaceDN w:val="0"/>
+        <w:adjustRightInd w:val="0"/>
+        <w:spacing w:after="0" w:line="240" w:lineRule="auto"/>
+        <w:rPr>
+          <w:rFonts w:ascii="Consolas" w:hAnsi="Consolas" w:cs="Consolas"/>
+          <w:sz w:val="20"/>
+          <w:szCs w:val="20"/>
+        </w:rPr>
+      </w:pPr>
+      <w:r>
+        <w:rPr>
+          <w:rFonts w:ascii="Consolas" w:hAnsi="Consolas" w:cs="Consolas"/>
+          <w:sz w:val="20"/>
+          <w:szCs w:val="20"/>
+        </w:rPr>
+        <w:t xml:space="preserve">    ADCON0bits.CHS1 = 0;</w:t>
+      </w:r>
+    </w:p>
+    <w:p>
+      <w:pPr>
+        <w:autoSpaceDE w:val="0"/>
+        <w:autoSpaceDN w:val="0"/>
+        <w:adjustRightInd w:val="0"/>
+        <w:spacing w:after="0" w:line="240" w:lineRule="auto"/>
+        <w:rPr>
+          <w:rFonts w:ascii="Consolas" w:hAnsi="Consolas" w:cs="Consolas"/>
+          <w:sz w:val="20"/>
+          <w:szCs w:val="20"/>
+        </w:rPr>
+      </w:pPr>
+      <w:r>
+        <w:rPr>
+          <w:rFonts w:ascii="Consolas" w:hAnsi="Consolas" w:cs="Consolas"/>
+          <w:sz w:val="20"/>
+          <w:szCs w:val="20"/>
+        </w:rPr>
+        <w:t xml:space="preserve">    ADCON0bits.CHS2 = 0;</w:t>
+      </w:r>
+    </w:p>
+    <w:p>
+      <w:pPr>
+        <w:autoSpaceDE w:val="0"/>
+        <w:autoSpaceDN w:val="0"/>
+        <w:adjustRightInd w:val="0"/>
+        <w:spacing w:after="0" w:line="240" w:lineRule="auto"/>
+        <w:rPr>
+          <w:rFonts w:ascii="Consolas" w:hAnsi="Consolas" w:cs="Consolas"/>
+          <w:sz w:val="20"/>
+          <w:szCs w:val="20"/>
+        </w:rPr>
+      </w:pPr>
+      <w:r>
+        <w:rPr>
+          <w:rFonts w:ascii="Consolas" w:hAnsi="Consolas" w:cs="Consolas"/>
+          <w:sz w:val="20"/>
+          <w:szCs w:val="20"/>
+        </w:rPr>
+        <w:t xml:space="preserve">    ADCON0bits.CHS3 = 0;</w:t>
+      </w:r>
+    </w:p>
+    <w:p>
+      <w:pPr>
+        <w:autoSpaceDE w:val="0"/>
+        <w:autoSpaceDN w:val="0"/>
+        <w:adjustRightInd w:val="0"/>
+        <w:spacing w:after="0" w:line="240" w:lineRule="auto"/>
+        <w:rPr>
+          <w:rFonts w:ascii="Consolas" w:hAnsi="Consolas" w:cs="Consolas"/>
+          <w:sz w:val="20"/>
+          <w:szCs w:val="20"/>
+        </w:rPr>
+      </w:pPr>
+      <w:r>
+        <w:rPr>
+          <w:rFonts w:ascii="Consolas" w:hAnsi="Consolas" w:cs="Consolas"/>
+          <w:sz w:val="20"/>
+          <w:szCs w:val="20"/>
+        </w:rPr>
         <w:t xml:space="preserve">    </w:t>
       </w:r>
-      <w:proofErr w:type="spellStart"/>
-      <w:r>
-        <w:rPr>
-          <w:rFonts w:ascii="Consolas" w:hAnsi="Consolas" w:cs="Consolas"/>
-          <w:sz w:val="20"/>
-          <w:szCs w:val="20"/>
-        </w:rPr>
-        <w:t>OSCCONbits.IRCF</w:t>
-      </w:r>
-      <w:proofErr w:type="spellEnd"/>
-      <w:r>
-        <w:rPr>
-          <w:rFonts w:ascii="Consolas" w:hAnsi="Consolas" w:cs="Consolas"/>
-          <w:sz w:val="20"/>
-          <w:szCs w:val="20"/>
-        </w:rPr>
-        <w:t xml:space="preserve"> = 0b111;</w:t>
-      </w:r>
-    </w:p>
-    <w:p>
-      <w:pPr>
-        <w:autoSpaceDE w:val="0"/>
-        <w:autoSpaceDN w:val="0"/>
-        <w:adjustRightInd w:val="0"/>
-        <w:spacing w:after="0" w:line="240" w:lineRule="auto"/>
-        <w:rPr>
-          <w:rFonts w:ascii="Consolas" w:hAnsi="Consolas" w:cs="Consolas"/>
-          <w:sz w:val="20"/>
-          <w:szCs w:val="20"/>
-        </w:rPr>
-      </w:pPr>
-    </w:p>
-    <w:p>
-      <w:pPr>
-        <w:autoSpaceDE w:val="0"/>
-        <w:autoSpaceDN w:val="0"/>
-        <w:adjustRightInd w:val="0"/>
-        <w:spacing w:after="0" w:line="240" w:lineRule="auto"/>
-        <w:rPr>
-          <w:rFonts w:ascii="Consolas" w:hAnsi="Consolas" w:cs="Consolas"/>
-          <w:sz w:val="20"/>
-          <w:szCs w:val="20"/>
-        </w:rPr>
-      </w:pPr>
-      <w:r>
-        <w:rPr>
-          <w:rFonts w:ascii="Consolas" w:hAnsi="Consolas" w:cs="Consolas"/>
-          <w:sz w:val="20"/>
-          <w:szCs w:val="20"/>
-        </w:rPr>
-        <w:t xml:space="preserve">    // select channel on ADCON0</w:t>
-      </w:r>
-    </w:p>
-    <w:p>
-      <w:pPr>
-        <w:autoSpaceDE w:val="0"/>
-        <w:autoSpaceDN w:val="0"/>
-        <w:adjustRightInd w:val="0"/>
-        <w:spacing w:after="0" w:line="240" w:lineRule="auto"/>
-        <w:rPr>
-          <w:rFonts w:ascii="Consolas" w:hAnsi="Consolas" w:cs="Consolas"/>
-          <w:sz w:val="20"/>
-          <w:szCs w:val="20"/>
-        </w:rPr>
-      </w:pPr>
-      <w:r>
-        <w:rPr>
-          <w:rFonts w:ascii="Consolas" w:hAnsi="Consolas" w:cs="Consolas"/>
-          <w:sz w:val="20"/>
-          <w:szCs w:val="20"/>
-        </w:rPr>
-        <w:t xml:space="preserve">    ADCON0bits.CHS0 = 0;</w:t>
-      </w:r>
-    </w:p>
-    <w:p>
-      <w:pPr>
-        <w:autoSpaceDE w:val="0"/>
-        <w:autoSpaceDN w:val="0"/>
-        <w:adjustRightInd w:val="0"/>
-        <w:spacing w:after="0" w:line="240" w:lineRule="auto"/>
-        <w:rPr>
-          <w:rFonts w:ascii="Consolas" w:hAnsi="Consolas" w:cs="Consolas"/>
-          <w:sz w:val="20"/>
-          <w:szCs w:val="20"/>
-        </w:rPr>
-      </w:pPr>
-      <w:r>
-        <w:rPr>
-          <w:rFonts w:ascii="Consolas" w:hAnsi="Consolas" w:cs="Consolas"/>
-          <w:sz w:val="20"/>
-          <w:szCs w:val="20"/>
-        </w:rPr>
-        <w:t xml:space="preserve">    ADCON0bits.CHS1 = 0;</w:t>
-      </w:r>
-    </w:p>
-    <w:p>
-      <w:pPr>
-        <w:autoSpaceDE w:val="0"/>
-        <w:autoSpaceDN w:val="0"/>
-        <w:adjustRightInd w:val="0"/>
-        <w:spacing w:after="0" w:line="240" w:lineRule="auto"/>
-        <w:rPr>
-          <w:rFonts w:ascii="Consolas" w:hAnsi="Consolas" w:cs="Consolas"/>
-          <w:sz w:val="20"/>
-          <w:szCs w:val="20"/>
-        </w:rPr>
-      </w:pPr>
-      <w:r>
-        <w:rPr>
-          <w:rFonts w:ascii="Consolas" w:hAnsi="Consolas" w:cs="Consolas"/>
-          <w:sz w:val="20"/>
-          <w:szCs w:val="20"/>
-        </w:rPr>
-        <w:t xml:space="preserve">    ADCON0bits.CHS2 = 0;</w:t>
-      </w:r>
-    </w:p>
-    <w:p>
-      <w:pPr>
-        <w:autoSpaceDE w:val="0"/>
-        <w:autoSpaceDN w:val="0"/>
-        <w:adjustRightInd w:val="0"/>
-        <w:spacing w:after="0" w:line="240" w:lineRule="auto"/>
-        <w:rPr>
-          <w:rFonts w:ascii="Consolas" w:hAnsi="Consolas" w:cs="Consolas"/>
-          <w:sz w:val="20"/>
-          <w:szCs w:val="20"/>
-        </w:rPr>
-      </w:pPr>
-      <w:r>
-        <w:rPr>
-          <w:rFonts w:ascii="Consolas" w:hAnsi="Consolas" w:cs="Consolas"/>
-          <w:sz w:val="20"/>
-          <w:szCs w:val="20"/>
-        </w:rPr>
-        <w:t xml:space="preserve">    ADCON0bits.CHS3 = 0;</w:t>
-      </w:r>
-    </w:p>
-    <w:p>
-      <w:pPr>
-        <w:autoSpaceDE w:val="0"/>
-        <w:autoSpaceDN w:val="0"/>
-        <w:adjustRightInd w:val="0"/>
-        <w:spacing w:after="0" w:line="240" w:lineRule="auto"/>
-        <w:rPr>
-          <w:rFonts w:ascii="Consolas" w:hAnsi="Consolas" w:cs="Consolas"/>
-          <w:sz w:val="20"/>
-          <w:szCs w:val="20"/>
-        </w:rPr>
-      </w:pPr>
-      <w:r>
-        <w:rPr>
-          <w:rFonts w:ascii="Consolas" w:hAnsi="Consolas" w:cs="Consolas"/>
-          <w:sz w:val="20"/>
-          <w:szCs w:val="20"/>
-        </w:rPr>
-        <w:t xml:space="preserve">    </w:t>
-      </w:r>
     </w:p>
     <w:p>
       <w:pPr>
@@ -8726,25 +8327,7 @@
           <w:sz w:val="20"/>
           <w:szCs w:val="20"/>
         </w:rPr>
-        <w:t xml:space="preserve">    // set clock to </w:t>
-      </w:r>
-      <w:proofErr w:type="spellStart"/>
-      <w:r>
-        <w:rPr>
-          <w:rFonts w:ascii="Consolas" w:hAnsi="Consolas" w:cs="Consolas"/>
-          <w:sz w:val="20"/>
-          <w:szCs w:val="20"/>
-        </w:rPr>
-        <w:t>Fosc</w:t>
-      </w:r>
-      <w:proofErr w:type="spellEnd"/>
-      <w:r>
-        <w:rPr>
-          <w:rFonts w:ascii="Consolas" w:hAnsi="Consolas" w:cs="Consolas"/>
-          <w:sz w:val="20"/>
-          <w:szCs w:val="20"/>
-        </w:rPr>
-        <w:t>/2</w:t>
+        <w:t xml:space="preserve">    // set clock to Fosc/2</w:t>
       </w:r>
     </w:p>
     <w:p>
@@ -8904,25 +8487,7 @@
           <w:sz w:val="20"/>
           <w:szCs w:val="20"/>
         </w:rPr>
-        <w:t xml:space="preserve">    </w:t>
-      </w:r>
-      <w:proofErr w:type="spellStart"/>
-      <w:r>
-        <w:rPr>
-          <w:rFonts w:ascii="Consolas" w:hAnsi="Consolas" w:cs="Consolas"/>
-          <w:sz w:val="20"/>
-          <w:szCs w:val="20"/>
-        </w:rPr>
-        <w:t>INTCONbits.GIE</w:t>
-      </w:r>
-      <w:proofErr w:type="spellEnd"/>
-      <w:r>
-        <w:rPr>
-          <w:rFonts w:ascii="Consolas" w:hAnsi="Consolas" w:cs="Consolas"/>
-          <w:sz w:val="20"/>
-          <w:szCs w:val="20"/>
-        </w:rPr>
-        <w:t xml:space="preserve"> = 1;         // enable global interrupts</w:t>
+        <w:t xml:space="preserve">    INTCONbits.GIE = 1;         // enable global interrupts</w:t>
       </w:r>
     </w:p>
     <w:p>
@@ -8977,25 +8542,7 @@
           <w:sz w:val="20"/>
           <w:szCs w:val="20"/>
         </w:rPr>
-        <w:t xml:space="preserve">    T0CONbits.PSA = 1;          // do not assign </w:t>
-      </w:r>
-      <w:proofErr w:type="spellStart"/>
-      <w:r>
-        <w:rPr>
-          <w:rFonts w:ascii="Consolas" w:hAnsi="Consolas" w:cs="Consolas"/>
-          <w:sz w:val="20"/>
-          <w:szCs w:val="20"/>
-        </w:rPr>
-        <w:t>prescaler</w:t>
-      </w:r>
-      <w:proofErr w:type="spellEnd"/>
-      <w:r>
-        <w:rPr>
-          <w:rFonts w:ascii="Consolas" w:hAnsi="Consolas" w:cs="Consolas"/>
-          <w:sz w:val="20"/>
-          <w:szCs w:val="20"/>
-        </w:rPr>
-        <w:t xml:space="preserve"> to TIMER0</w:t>
+        <w:t xml:space="preserve">    T0CONbits.PSA = 1;          // do not assign prescaler to TIMER0</w:t>
       </w:r>
     </w:p>
     <w:p>
@@ -9113,25 +8660,7 @@
           <w:sz w:val="20"/>
           <w:szCs w:val="20"/>
         </w:rPr>
-        <w:t xml:space="preserve">    __</w:t>
-      </w:r>
-      <w:proofErr w:type="spellStart"/>
-      <w:r>
-        <w:rPr>
-          <w:rFonts w:ascii="Consolas" w:hAnsi="Consolas" w:cs="Consolas"/>
-          <w:sz w:val="20"/>
-          <w:szCs w:val="20"/>
-        </w:rPr>
-        <w:t>delay_ms</w:t>
-      </w:r>
-      <w:proofErr w:type="spellEnd"/>
-      <w:r>
-        <w:rPr>
-          <w:rFonts w:ascii="Consolas" w:hAnsi="Consolas" w:cs="Consolas"/>
-          <w:sz w:val="20"/>
-          <w:szCs w:val="20"/>
-        </w:rPr>
-        <w:t>(15);</w:t>
+        <w:t xml:space="preserve">    __delay_ms(15);</w:t>
       </w:r>
     </w:p>
     <w:p>
@@ -9228,220 +8757,112 @@
           <w:sz w:val="20"/>
           <w:szCs w:val="20"/>
         </w:rPr>
-        <w:t xml:space="preserve">    </w:t>
-      </w:r>
-      <w:proofErr w:type="spellStart"/>
-      <w:r>
-        <w:rPr>
-          <w:rFonts w:ascii="Consolas" w:hAnsi="Consolas" w:cs="Consolas"/>
-          <w:sz w:val="20"/>
-          <w:szCs w:val="20"/>
-        </w:rPr>
-        <w:t>sendNibble</w:t>
-      </w:r>
-      <w:proofErr w:type="spellEnd"/>
-      <w:r>
-        <w:rPr>
-          <w:rFonts w:ascii="Consolas" w:hAnsi="Consolas" w:cs="Consolas"/>
-          <w:sz w:val="20"/>
-          <w:szCs w:val="20"/>
-        </w:rPr>
-        <w:t>(0b0011);</w:t>
-      </w:r>
-    </w:p>
-    <w:p>
-      <w:pPr>
-        <w:autoSpaceDE w:val="0"/>
-        <w:autoSpaceDN w:val="0"/>
-        <w:adjustRightInd w:val="0"/>
-        <w:spacing w:after="0" w:line="240" w:lineRule="auto"/>
-        <w:rPr>
-          <w:rFonts w:ascii="Consolas" w:hAnsi="Consolas" w:cs="Consolas"/>
-          <w:sz w:val="20"/>
-          <w:szCs w:val="20"/>
-        </w:rPr>
-      </w:pPr>
-      <w:r>
-        <w:rPr>
-          <w:rFonts w:ascii="Consolas" w:hAnsi="Consolas" w:cs="Consolas"/>
-          <w:sz w:val="20"/>
-          <w:szCs w:val="20"/>
-        </w:rPr>
-        <w:t xml:space="preserve">    __</w:t>
-      </w:r>
-      <w:proofErr w:type="spellStart"/>
-      <w:r>
-        <w:rPr>
-          <w:rFonts w:ascii="Consolas" w:hAnsi="Consolas" w:cs="Consolas"/>
-          <w:sz w:val="20"/>
-          <w:szCs w:val="20"/>
-        </w:rPr>
-        <w:t>delay_us</w:t>
-      </w:r>
-      <w:proofErr w:type="spellEnd"/>
-      <w:r>
-        <w:rPr>
-          <w:rFonts w:ascii="Consolas" w:hAnsi="Consolas" w:cs="Consolas"/>
-          <w:sz w:val="20"/>
-          <w:szCs w:val="20"/>
-        </w:rPr>
-        <w:t>(4100);</w:t>
-      </w:r>
-    </w:p>
-    <w:p>
-      <w:pPr>
-        <w:autoSpaceDE w:val="0"/>
-        <w:autoSpaceDN w:val="0"/>
-        <w:adjustRightInd w:val="0"/>
-        <w:spacing w:after="0" w:line="240" w:lineRule="auto"/>
-        <w:rPr>
-          <w:rFonts w:ascii="Consolas" w:hAnsi="Consolas" w:cs="Consolas"/>
-          <w:sz w:val="20"/>
-          <w:szCs w:val="20"/>
-        </w:rPr>
-      </w:pPr>
-      <w:r>
-        <w:rPr>
-          <w:rFonts w:ascii="Consolas" w:hAnsi="Consolas" w:cs="Consolas"/>
-          <w:sz w:val="20"/>
-          <w:szCs w:val="20"/>
-        </w:rPr>
-        <w:t xml:space="preserve">    </w:t>
-      </w:r>
-      <w:proofErr w:type="spellStart"/>
-      <w:r>
-        <w:rPr>
-          <w:rFonts w:ascii="Consolas" w:hAnsi="Consolas" w:cs="Consolas"/>
-          <w:sz w:val="20"/>
-          <w:szCs w:val="20"/>
-        </w:rPr>
-        <w:t>sendNibble</w:t>
-      </w:r>
-      <w:proofErr w:type="spellEnd"/>
-      <w:r>
-        <w:rPr>
-          <w:rFonts w:ascii="Consolas" w:hAnsi="Consolas" w:cs="Consolas"/>
-          <w:sz w:val="20"/>
-          <w:szCs w:val="20"/>
-        </w:rPr>
-        <w:t>(0b0011);</w:t>
-      </w:r>
-    </w:p>
-    <w:p>
-      <w:pPr>
-        <w:autoSpaceDE w:val="0"/>
-        <w:autoSpaceDN w:val="0"/>
-        <w:adjustRightInd w:val="0"/>
-        <w:spacing w:after="0" w:line="240" w:lineRule="auto"/>
-        <w:rPr>
-          <w:rFonts w:ascii="Consolas" w:hAnsi="Consolas" w:cs="Consolas"/>
-          <w:sz w:val="20"/>
-          <w:szCs w:val="20"/>
-        </w:rPr>
-      </w:pPr>
-      <w:r>
-        <w:rPr>
-          <w:rFonts w:ascii="Consolas" w:hAnsi="Consolas" w:cs="Consolas"/>
-          <w:sz w:val="20"/>
-          <w:szCs w:val="20"/>
-        </w:rPr>
-        <w:t xml:space="preserve">    __</w:t>
-      </w:r>
-      <w:proofErr w:type="spellStart"/>
-      <w:r>
-        <w:rPr>
-          <w:rFonts w:ascii="Consolas" w:hAnsi="Consolas" w:cs="Consolas"/>
-          <w:sz w:val="20"/>
-          <w:szCs w:val="20"/>
-        </w:rPr>
-        <w:t>delay_us</w:t>
-      </w:r>
-      <w:proofErr w:type="spellEnd"/>
-      <w:r>
-        <w:rPr>
-          <w:rFonts w:ascii="Consolas" w:hAnsi="Consolas" w:cs="Consolas"/>
-          <w:sz w:val="20"/>
-          <w:szCs w:val="20"/>
-        </w:rPr>
-        <w:t>(100);</w:t>
-      </w:r>
-    </w:p>
-    <w:p>
-      <w:pPr>
-        <w:autoSpaceDE w:val="0"/>
-        <w:autoSpaceDN w:val="0"/>
-        <w:adjustRightInd w:val="0"/>
-        <w:spacing w:after="0" w:line="240" w:lineRule="auto"/>
-        <w:rPr>
-          <w:rFonts w:ascii="Consolas" w:hAnsi="Consolas" w:cs="Consolas"/>
-          <w:sz w:val="20"/>
-          <w:szCs w:val="20"/>
-        </w:rPr>
-      </w:pPr>
-      <w:r>
-        <w:rPr>
-          <w:rFonts w:ascii="Consolas" w:hAnsi="Consolas" w:cs="Consolas"/>
-          <w:sz w:val="20"/>
-          <w:szCs w:val="20"/>
-        </w:rPr>
-        <w:t xml:space="preserve">    </w:t>
-      </w:r>
-      <w:proofErr w:type="spellStart"/>
-      <w:r>
-        <w:rPr>
-          <w:rFonts w:ascii="Consolas" w:hAnsi="Consolas" w:cs="Consolas"/>
-          <w:sz w:val="20"/>
-          <w:szCs w:val="20"/>
-        </w:rPr>
-        <w:t>sendNibble</w:t>
-      </w:r>
-      <w:proofErr w:type="spellEnd"/>
-      <w:r>
-        <w:rPr>
-          <w:rFonts w:ascii="Consolas" w:hAnsi="Consolas" w:cs="Consolas"/>
-          <w:sz w:val="20"/>
-          <w:szCs w:val="20"/>
-        </w:rPr>
-        <w:t>(0b0011);</w:t>
-      </w:r>
-    </w:p>
-    <w:p>
-      <w:pPr>
-        <w:autoSpaceDE w:val="0"/>
-        <w:autoSpaceDN w:val="0"/>
-        <w:adjustRightInd w:val="0"/>
-        <w:spacing w:after="0" w:line="240" w:lineRule="auto"/>
-        <w:rPr>
-          <w:rFonts w:ascii="Consolas" w:hAnsi="Consolas" w:cs="Consolas"/>
-          <w:sz w:val="20"/>
-          <w:szCs w:val="20"/>
-        </w:rPr>
-      </w:pPr>
-      <w:r>
-        <w:rPr>
-          <w:rFonts w:ascii="Consolas" w:hAnsi="Consolas" w:cs="Consolas"/>
-          <w:sz w:val="20"/>
-          <w:szCs w:val="20"/>
-        </w:rPr>
-        <w:t xml:space="preserve">    __</w:t>
-      </w:r>
-      <w:proofErr w:type="spellStart"/>
-      <w:r>
-        <w:rPr>
-          <w:rFonts w:ascii="Consolas" w:hAnsi="Consolas" w:cs="Consolas"/>
-          <w:sz w:val="20"/>
-          <w:szCs w:val="20"/>
-        </w:rPr>
-        <w:t>delay_us</w:t>
-      </w:r>
-      <w:proofErr w:type="spellEnd"/>
-      <w:r>
-        <w:rPr>
-          <w:rFonts w:ascii="Consolas" w:hAnsi="Consolas" w:cs="Consolas"/>
-          <w:sz w:val="20"/>
-          <w:szCs w:val="20"/>
-        </w:rPr>
-        <w:t>(5);</w:t>
+        <w:t xml:space="preserve">    sendNibble(0b0011);</w:t>
+      </w:r>
+    </w:p>
+    <w:p>
+      <w:pPr>
+        <w:autoSpaceDE w:val="0"/>
+        <w:autoSpaceDN w:val="0"/>
+        <w:adjustRightInd w:val="0"/>
+        <w:spacing w:after="0" w:line="240" w:lineRule="auto"/>
+        <w:rPr>
+          <w:rFonts w:ascii="Consolas" w:hAnsi="Consolas" w:cs="Consolas"/>
+          <w:sz w:val="20"/>
+          <w:szCs w:val="20"/>
+        </w:rPr>
+      </w:pPr>
+      <w:r>
+        <w:rPr>
+          <w:rFonts w:ascii="Consolas" w:hAnsi="Consolas" w:cs="Consolas"/>
+          <w:sz w:val="20"/>
+          <w:szCs w:val="20"/>
+        </w:rPr>
+        <w:t xml:space="preserve">    __delay_us(4100);</w:t>
+      </w:r>
+    </w:p>
+    <w:p>
+      <w:pPr>
+        <w:autoSpaceDE w:val="0"/>
+        <w:autoSpaceDN w:val="0"/>
+        <w:adjustRightInd w:val="0"/>
+        <w:spacing w:after="0" w:line="240" w:lineRule="auto"/>
+        <w:rPr>
+          <w:rFonts w:ascii="Consolas" w:hAnsi="Consolas" w:cs="Consolas"/>
+          <w:sz w:val="20"/>
+          <w:szCs w:val="20"/>
+        </w:rPr>
+      </w:pPr>
+      <w:r>
+        <w:rPr>
+          <w:rFonts w:ascii="Consolas" w:hAnsi="Consolas" w:cs="Consolas"/>
+          <w:sz w:val="20"/>
+          <w:szCs w:val="20"/>
+        </w:rPr>
+        <w:t xml:space="preserve">    sendNibble(0b0011);</w:t>
+      </w:r>
+    </w:p>
+    <w:p>
+      <w:pPr>
+        <w:autoSpaceDE w:val="0"/>
+        <w:autoSpaceDN w:val="0"/>
+        <w:adjustRightInd w:val="0"/>
+        <w:spacing w:after="0" w:line="240" w:lineRule="auto"/>
+        <w:rPr>
+          <w:rFonts w:ascii="Consolas" w:hAnsi="Consolas" w:cs="Consolas"/>
+          <w:sz w:val="20"/>
+          <w:szCs w:val="20"/>
+        </w:rPr>
+      </w:pPr>
+      <w:r>
+        <w:rPr>
+          <w:rFonts w:ascii="Consolas" w:hAnsi="Consolas" w:cs="Consolas"/>
+          <w:sz w:val="20"/>
+          <w:szCs w:val="20"/>
+        </w:rPr>
+        <w:t xml:space="preserve">    __delay_us(100);</w:t>
+      </w:r>
+    </w:p>
+    <w:p>
+      <w:pPr>
+        <w:autoSpaceDE w:val="0"/>
+        <w:autoSpaceDN w:val="0"/>
+        <w:adjustRightInd w:val="0"/>
+        <w:spacing w:after="0" w:line="240" w:lineRule="auto"/>
+        <w:rPr>
+          <w:rFonts w:ascii="Consolas" w:hAnsi="Consolas" w:cs="Consolas"/>
+          <w:sz w:val="20"/>
+          <w:szCs w:val="20"/>
+        </w:rPr>
+      </w:pPr>
+      <w:r>
+        <w:rPr>
+          <w:rFonts w:ascii="Consolas" w:hAnsi="Consolas" w:cs="Consolas"/>
+          <w:sz w:val="20"/>
+          <w:szCs w:val="20"/>
+        </w:rPr>
+        <w:t xml:space="preserve">    sendNibble(0b0011);</w:t>
+      </w:r>
+    </w:p>
+    <w:p>
+      <w:pPr>
+        <w:autoSpaceDE w:val="0"/>
+        <w:autoSpaceDN w:val="0"/>
+        <w:adjustRightInd w:val="0"/>
+        <w:spacing w:after="0" w:line="240" w:lineRule="auto"/>
+        <w:rPr>
+          <w:rFonts w:ascii="Consolas" w:hAnsi="Consolas" w:cs="Consolas"/>
+          <w:sz w:val="20"/>
+          <w:szCs w:val="20"/>
+        </w:rPr>
+      </w:pPr>
+      <w:r>
+        <w:rPr>
+          <w:rFonts w:ascii="Consolas" w:hAnsi="Consolas" w:cs="Consolas"/>
+          <w:sz w:val="20"/>
+          <w:szCs w:val="20"/>
+        </w:rPr>
+        <w:t xml:space="preserve">    __delay_us(5);</w:t>
       </w:r>
     </w:p>
     <w:p>
@@ -9496,64 +8917,28 @@
           <w:sz w:val="20"/>
           <w:szCs w:val="20"/>
         </w:rPr>
-        <w:t xml:space="preserve">    </w:t>
-      </w:r>
-      <w:proofErr w:type="spellStart"/>
-      <w:r>
-        <w:rPr>
-          <w:rFonts w:ascii="Consolas" w:hAnsi="Consolas" w:cs="Consolas"/>
-          <w:sz w:val="20"/>
-          <w:szCs w:val="20"/>
-        </w:rPr>
-        <w:t>sendNibble</w:t>
-      </w:r>
-      <w:proofErr w:type="spellEnd"/>
-      <w:r>
-        <w:rPr>
-          <w:rFonts w:ascii="Consolas" w:hAnsi="Consolas" w:cs="Consolas"/>
-          <w:sz w:val="20"/>
-          <w:szCs w:val="20"/>
-        </w:rPr>
-        <w:t>(0b0010);</w:t>
-      </w:r>
-    </w:p>
-    <w:p>
-      <w:pPr>
-        <w:autoSpaceDE w:val="0"/>
-        <w:autoSpaceDN w:val="0"/>
-        <w:adjustRightInd w:val="0"/>
-        <w:spacing w:after="0" w:line="240" w:lineRule="auto"/>
-        <w:rPr>
-          <w:rFonts w:ascii="Consolas" w:hAnsi="Consolas" w:cs="Consolas"/>
-          <w:sz w:val="20"/>
-          <w:szCs w:val="20"/>
-        </w:rPr>
-      </w:pPr>
-      <w:r>
-        <w:rPr>
-          <w:rFonts w:ascii="Consolas" w:hAnsi="Consolas" w:cs="Consolas"/>
-          <w:sz w:val="20"/>
-          <w:szCs w:val="20"/>
-        </w:rPr>
-        <w:t xml:space="preserve">    __</w:t>
-      </w:r>
-      <w:proofErr w:type="spellStart"/>
-      <w:r>
-        <w:rPr>
-          <w:rFonts w:ascii="Consolas" w:hAnsi="Consolas" w:cs="Consolas"/>
-          <w:sz w:val="20"/>
-          <w:szCs w:val="20"/>
-        </w:rPr>
-        <w:t>delay_us</w:t>
-      </w:r>
-      <w:proofErr w:type="spellEnd"/>
-      <w:r>
-        <w:rPr>
-          <w:rFonts w:ascii="Consolas" w:hAnsi="Consolas" w:cs="Consolas"/>
-          <w:sz w:val="20"/>
-          <w:szCs w:val="20"/>
-        </w:rPr>
-        <w:t>(42);</w:t>
+        <w:t xml:space="preserve">    sendNibble(0b0010);</w:t>
+      </w:r>
+    </w:p>
+    <w:p>
+      <w:pPr>
+        <w:autoSpaceDE w:val="0"/>
+        <w:autoSpaceDN w:val="0"/>
+        <w:adjustRightInd w:val="0"/>
+        <w:spacing w:after="0" w:line="240" w:lineRule="auto"/>
+        <w:rPr>
+          <w:rFonts w:ascii="Consolas" w:hAnsi="Consolas" w:cs="Consolas"/>
+          <w:sz w:val="20"/>
+          <w:szCs w:val="20"/>
+        </w:rPr>
+      </w:pPr>
+      <w:r>
+        <w:rPr>
+          <w:rFonts w:ascii="Consolas" w:hAnsi="Consolas" w:cs="Consolas"/>
+          <w:sz w:val="20"/>
+          <w:szCs w:val="20"/>
+        </w:rPr>
+        <w:t xml:space="preserve">    __delay_us(42);</w:t>
       </w:r>
     </w:p>
     <w:p>
@@ -9608,25 +8993,7 @@
           <w:sz w:val="20"/>
           <w:szCs w:val="20"/>
         </w:rPr>
-        <w:t xml:space="preserve">    </w:t>
-      </w:r>
-      <w:proofErr w:type="spellStart"/>
-      <w:r>
-        <w:rPr>
-          <w:rFonts w:ascii="Consolas" w:hAnsi="Consolas" w:cs="Consolas"/>
-          <w:sz w:val="20"/>
-          <w:szCs w:val="20"/>
-        </w:rPr>
-        <w:t>sendByte</w:t>
-      </w:r>
-      <w:proofErr w:type="spellEnd"/>
-      <w:r>
-        <w:rPr>
-          <w:rFonts w:ascii="Consolas" w:hAnsi="Consolas" w:cs="Consolas"/>
-          <w:sz w:val="20"/>
-          <w:szCs w:val="20"/>
-        </w:rPr>
-        <w:t>(0b00100100);</w:t>
+        <w:t xml:space="preserve">    sendByte(0b00100100);</w:t>
       </w:r>
     </w:p>
     <w:p>
@@ -9648,25 +9015,7 @@
           <w:szCs w:val="20"/>
         </w:rPr>
         <w:lastRenderedPageBreak/>
-        <w:t xml:space="preserve">    __</w:t>
-      </w:r>
-      <w:proofErr w:type="spellStart"/>
-      <w:r>
-        <w:rPr>
-          <w:rFonts w:ascii="Consolas" w:hAnsi="Consolas" w:cs="Consolas"/>
-          <w:sz w:val="20"/>
-          <w:szCs w:val="20"/>
-        </w:rPr>
-        <w:t>delay_us</w:t>
-      </w:r>
-      <w:proofErr w:type="spellEnd"/>
-      <w:r>
-        <w:rPr>
-          <w:rFonts w:ascii="Consolas" w:hAnsi="Consolas" w:cs="Consolas"/>
-          <w:sz w:val="20"/>
-          <w:szCs w:val="20"/>
-        </w:rPr>
-        <w:t>(42);</w:t>
+        <w:t xml:space="preserve">    __delay_us(42);</w:t>
       </w:r>
     </w:p>
     <w:p>
@@ -9721,64 +9070,28 @@
           <w:sz w:val="20"/>
           <w:szCs w:val="20"/>
         </w:rPr>
-        <w:t xml:space="preserve">    </w:t>
-      </w:r>
-      <w:proofErr w:type="spellStart"/>
-      <w:r>
-        <w:rPr>
-          <w:rFonts w:ascii="Consolas" w:hAnsi="Consolas" w:cs="Consolas"/>
-          <w:sz w:val="20"/>
-          <w:szCs w:val="20"/>
-        </w:rPr>
-        <w:t>sendByte</w:t>
-      </w:r>
-      <w:proofErr w:type="spellEnd"/>
-      <w:r>
-        <w:rPr>
-          <w:rFonts w:ascii="Consolas" w:hAnsi="Consolas" w:cs="Consolas"/>
-          <w:sz w:val="20"/>
-          <w:szCs w:val="20"/>
-        </w:rPr>
-        <w:t>(0b00001100);</w:t>
-      </w:r>
-    </w:p>
-    <w:p>
-      <w:pPr>
-        <w:autoSpaceDE w:val="0"/>
-        <w:autoSpaceDN w:val="0"/>
-        <w:adjustRightInd w:val="0"/>
-        <w:spacing w:after="0" w:line="240" w:lineRule="auto"/>
-        <w:rPr>
-          <w:rFonts w:ascii="Consolas" w:hAnsi="Consolas" w:cs="Consolas"/>
-          <w:sz w:val="20"/>
-          <w:szCs w:val="20"/>
-        </w:rPr>
-      </w:pPr>
-      <w:r>
-        <w:rPr>
-          <w:rFonts w:ascii="Consolas" w:hAnsi="Consolas" w:cs="Consolas"/>
-          <w:sz w:val="20"/>
-          <w:szCs w:val="20"/>
-        </w:rPr>
-        <w:t xml:space="preserve">    __</w:t>
-      </w:r>
-      <w:proofErr w:type="spellStart"/>
-      <w:r>
-        <w:rPr>
-          <w:rFonts w:ascii="Consolas" w:hAnsi="Consolas" w:cs="Consolas"/>
-          <w:sz w:val="20"/>
-          <w:szCs w:val="20"/>
-        </w:rPr>
-        <w:t>delay_us</w:t>
-      </w:r>
-      <w:proofErr w:type="spellEnd"/>
-      <w:r>
-        <w:rPr>
-          <w:rFonts w:ascii="Consolas" w:hAnsi="Consolas" w:cs="Consolas"/>
-          <w:sz w:val="20"/>
-          <w:szCs w:val="20"/>
-        </w:rPr>
-        <w:t>(42);</w:t>
+        <w:t xml:space="preserve">    sendByte(0b00001100);</w:t>
+      </w:r>
+    </w:p>
+    <w:p>
+      <w:pPr>
+        <w:autoSpaceDE w:val="0"/>
+        <w:autoSpaceDN w:val="0"/>
+        <w:adjustRightInd w:val="0"/>
+        <w:spacing w:after="0" w:line="240" w:lineRule="auto"/>
+        <w:rPr>
+          <w:rFonts w:ascii="Consolas" w:hAnsi="Consolas" w:cs="Consolas"/>
+          <w:sz w:val="20"/>
+          <w:szCs w:val="20"/>
+        </w:rPr>
+      </w:pPr>
+      <w:r>
+        <w:rPr>
+          <w:rFonts w:ascii="Consolas" w:hAnsi="Consolas" w:cs="Consolas"/>
+          <w:sz w:val="20"/>
+          <w:szCs w:val="20"/>
+        </w:rPr>
+        <w:t xml:space="preserve">    __delay_us(42);</w:t>
       </w:r>
     </w:p>
     <w:p>
@@ -9833,64 +9146,28 @@
           <w:sz w:val="20"/>
           <w:szCs w:val="20"/>
         </w:rPr>
-        <w:t xml:space="preserve">    </w:t>
-      </w:r>
-      <w:proofErr w:type="spellStart"/>
-      <w:r>
-        <w:rPr>
-          <w:rFonts w:ascii="Consolas" w:hAnsi="Consolas" w:cs="Consolas"/>
-          <w:sz w:val="20"/>
-          <w:szCs w:val="20"/>
-        </w:rPr>
-        <w:t>sendByte</w:t>
-      </w:r>
-      <w:proofErr w:type="spellEnd"/>
-      <w:r>
-        <w:rPr>
-          <w:rFonts w:ascii="Consolas" w:hAnsi="Consolas" w:cs="Consolas"/>
-          <w:sz w:val="20"/>
-          <w:szCs w:val="20"/>
-        </w:rPr>
-        <w:t>(0b00000110);</w:t>
-      </w:r>
-    </w:p>
-    <w:p>
-      <w:pPr>
-        <w:autoSpaceDE w:val="0"/>
-        <w:autoSpaceDN w:val="0"/>
-        <w:adjustRightInd w:val="0"/>
-        <w:spacing w:after="0" w:line="240" w:lineRule="auto"/>
-        <w:rPr>
-          <w:rFonts w:ascii="Consolas" w:hAnsi="Consolas" w:cs="Consolas"/>
-          <w:sz w:val="20"/>
-          <w:szCs w:val="20"/>
-        </w:rPr>
-      </w:pPr>
-      <w:r>
-        <w:rPr>
-          <w:rFonts w:ascii="Consolas" w:hAnsi="Consolas" w:cs="Consolas"/>
-          <w:sz w:val="20"/>
-          <w:szCs w:val="20"/>
-        </w:rPr>
-        <w:t xml:space="preserve">    __</w:t>
-      </w:r>
-      <w:proofErr w:type="spellStart"/>
-      <w:r>
-        <w:rPr>
-          <w:rFonts w:ascii="Consolas" w:hAnsi="Consolas" w:cs="Consolas"/>
-          <w:sz w:val="20"/>
-          <w:szCs w:val="20"/>
-        </w:rPr>
-        <w:t>delay_us</w:t>
-      </w:r>
-      <w:proofErr w:type="spellEnd"/>
-      <w:r>
-        <w:rPr>
-          <w:rFonts w:ascii="Consolas" w:hAnsi="Consolas" w:cs="Consolas"/>
-          <w:sz w:val="20"/>
-          <w:szCs w:val="20"/>
-        </w:rPr>
-        <w:t>(42);</w:t>
+        <w:t xml:space="preserve">    sendByte(0b00000110);</w:t>
+      </w:r>
+    </w:p>
+    <w:p>
+      <w:pPr>
+        <w:autoSpaceDE w:val="0"/>
+        <w:autoSpaceDN w:val="0"/>
+        <w:adjustRightInd w:val="0"/>
+        <w:spacing w:after="0" w:line="240" w:lineRule="auto"/>
+        <w:rPr>
+          <w:rFonts w:ascii="Consolas" w:hAnsi="Consolas" w:cs="Consolas"/>
+          <w:sz w:val="20"/>
+          <w:szCs w:val="20"/>
+        </w:rPr>
+      </w:pPr>
+      <w:r>
+        <w:rPr>
+          <w:rFonts w:ascii="Consolas" w:hAnsi="Consolas" w:cs="Consolas"/>
+          <w:sz w:val="20"/>
+          <w:szCs w:val="20"/>
+        </w:rPr>
+        <w:t xml:space="preserve">    __delay_us(42);</w:t>
       </w:r>
     </w:p>
     <w:p>
@@ -10319,25 +9596,7 @@
           <w:sz w:val="20"/>
           <w:szCs w:val="20"/>
         </w:rPr>
-        <w:t xml:space="preserve">        // turn on </w:t>
-      </w:r>
-      <w:proofErr w:type="spellStart"/>
-      <w:r>
-        <w:rPr>
-          <w:rFonts w:ascii="Consolas" w:hAnsi="Consolas" w:cs="Consolas"/>
-          <w:sz w:val="20"/>
-          <w:szCs w:val="20"/>
-        </w:rPr>
-        <w:t>coffe</w:t>
-      </w:r>
-      <w:proofErr w:type="spellEnd"/>
-      <w:r>
-        <w:rPr>
-          <w:rFonts w:ascii="Consolas" w:hAnsi="Consolas" w:cs="Consolas"/>
-          <w:sz w:val="20"/>
-          <w:szCs w:val="20"/>
-        </w:rPr>
-        <w:t xml:space="preserve"> maker if bright enough</w:t>
+        <w:t xml:space="preserve">        // turn on coffe maker if bright enough</w:t>
       </w:r>
     </w:p>
     <w:p>
@@ -10601,25 +9860,7 @@
           <w:sz w:val="20"/>
           <w:szCs w:val="20"/>
         </w:rPr>
-        <w:t xml:space="preserve">            __</w:t>
-      </w:r>
-      <w:proofErr w:type="spellStart"/>
-      <w:r>
-        <w:rPr>
-          <w:rFonts w:ascii="Consolas" w:hAnsi="Consolas" w:cs="Consolas"/>
-          <w:sz w:val="20"/>
-          <w:szCs w:val="20"/>
-        </w:rPr>
-        <w:t>delay_ms</w:t>
-      </w:r>
-      <w:proofErr w:type="spellEnd"/>
-      <w:r>
-        <w:rPr>
-          <w:rFonts w:ascii="Consolas" w:hAnsi="Consolas" w:cs="Consolas"/>
-          <w:sz w:val="20"/>
-          <w:szCs w:val="20"/>
-        </w:rPr>
-        <w:t>(50);</w:t>
+        <w:t xml:space="preserve">            __delay_ms(50);</w:t>
       </w:r>
     </w:p>
     <w:p>
@@ -10721,25 +9962,7 @@
           <w:sz w:val="20"/>
           <w:szCs w:val="20"/>
         </w:rPr>
-        <w:t xml:space="preserve">            __</w:t>
-      </w:r>
-      <w:proofErr w:type="spellStart"/>
-      <w:r>
-        <w:rPr>
-          <w:rFonts w:ascii="Consolas" w:hAnsi="Consolas" w:cs="Consolas"/>
-          <w:sz w:val="20"/>
-          <w:szCs w:val="20"/>
-        </w:rPr>
-        <w:t>delay_ms</w:t>
-      </w:r>
-      <w:proofErr w:type="spellEnd"/>
-      <w:r>
-        <w:rPr>
-          <w:rFonts w:ascii="Consolas" w:hAnsi="Consolas" w:cs="Consolas"/>
-          <w:sz w:val="20"/>
-          <w:szCs w:val="20"/>
-        </w:rPr>
-        <w:t>(50);</w:t>
+        <w:t xml:space="preserve">            __delay_ms(50);</w:t>
       </w:r>
     </w:p>
     <w:p>
@@ -10841,25 +10064,7 @@
           <w:sz w:val="20"/>
           <w:szCs w:val="20"/>
         </w:rPr>
-        <w:t xml:space="preserve">            __</w:t>
-      </w:r>
-      <w:proofErr w:type="spellStart"/>
-      <w:r>
-        <w:rPr>
-          <w:rFonts w:ascii="Consolas" w:hAnsi="Consolas" w:cs="Consolas"/>
-          <w:sz w:val="20"/>
-          <w:szCs w:val="20"/>
-        </w:rPr>
-        <w:t>delay_ms</w:t>
-      </w:r>
-      <w:proofErr w:type="spellEnd"/>
-      <w:r>
-        <w:rPr>
-          <w:rFonts w:ascii="Consolas" w:hAnsi="Consolas" w:cs="Consolas"/>
-          <w:sz w:val="20"/>
-          <w:szCs w:val="20"/>
-        </w:rPr>
-        <w:t>(50);</w:t>
+        <w:t xml:space="preserve">            __delay_ms(50);</w:t>
       </w:r>
     </w:p>
     <w:p>
@@ -10943,64 +10148,28 @@
           <w:sz w:val="20"/>
           <w:szCs w:val="20"/>
         </w:rPr>
-        <w:t xml:space="preserve">        __</w:t>
-      </w:r>
-      <w:proofErr w:type="spellStart"/>
-      <w:r>
-        <w:rPr>
-          <w:rFonts w:ascii="Consolas" w:hAnsi="Consolas" w:cs="Consolas"/>
-          <w:sz w:val="20"/>
-          <w:szCs w:val="20"/>
-        </w:rPr>
-        <w:t>delay_ms</w:t>
-      </w:r>
-      <w:proofErr w:type="spellEnd"/>
-      <w:r>
-        <w:rPr>
-          <w:rFonts w:ascii="Consolas" w:hAnsi="Consolas" w:cs="Consolas"/>
-          <w:sz w:val="20"/>
-          <w:szCs w:val="20"/>
-        </w:rPr>
-        <w:t>(10);</w:t>
-      </w:r>
-    </w:p>
-    <w:p>
-      <w:pPr>
-        <w:autoSpaceDE w:val="0"/>
-        <w:autoSpaceDN w:val="0"/>
-        <w:adjustRightInd w:val="0"/>
-        <w:spacing w:after="0" w:line="240" w:lineRule="auto"/>
-        <w:rPr>
-          <w:rFonts w:ascii="Consolas" w:hAnsi="Consolas" w:cs="Consolas"/>
-          <w:sz w:val="20"/>
-          <w:szCs w:val="20"/>
-        </w:rPr>
-      </w:pPr>
-      <w:r>
-        <w:rPr>
-          <w:rFonts w:ascii="Consolas" w:hAnsi="Consolas" w:cs="Consolas"/>
-          <w:sz w:val="20"/>
-          <w:szCs w:val="20"/>
-        </w:rPr>
-        <w:t xml:space="preserve">        </w:t>
-      </w:r>
-      <w:proofErr w:type="spellStart"/>
-      <w:r>
-        <w:rPr>
-          <w:rFonts w:ascii="Consolas" w:hAnsi="Consolas" w:cs="Consolas"/>
-          <w:sz w:val="20"/>
-          <w:szCs w:val="20"/>
-        </w:rPr>
-        <w:t>lcdWrite</w:t>
-      </w:r>
-      <w:proofErr w:type="spellEnd"/>
-      <w:r>
-        <w:rPr>
-          <w:rFonts w:ascii="Consolas" w:hAnsi="Consolas" w:cs="Consolas"/>
-          <w:sz w:val="20"/>
-          <w:szCs w:val="20"/>
-        </w:rPr>
-        <w:t>(char2ASCII(hours));</w:t>
+        <w:t xml:space="preserve">        __delay_ms(10);</w:t>
+      </w:r>
+    </w:p>
+    <w:p>
+      <w:pPr>
+        <w:autoSpaceDE w:val="0"/>
+        <w:autoSpaceDN w:val="0"/>
+        <w:adjustRightInd w:val="0"/>
+        <w:spacing w:after="0" w:line="240" w:lineRule="auto"/>
+        <w:rPr>
+          <w:rFonts w:ascii="Consolas" w:hAnsi="Consolas" w:cs="Consolas"/>
+          <w:sz w:val="20"/>
+          <w:szCs w:val="20"/>
+        </w:rPr>
+      </w:pPr>
+      <w:r>
+        <w:rPr>
+          <w:rFonts w:ascii="Consolas" w:hAnsi="Consolas" w:cs="Consolas"/>
+          <w:sz w:val="20"/>
+          <w:szCs w:val="20"/>
+        </w:rPr>
+        <w:t xml:space="preserve">        lcdWrite(char2ASCII(hours));</w:t>
       </w:r>
     </w:p>
     <w:p>
@@ -11060,25 +10229,7 @@
           <w:sz w:val="20"/>
           <w:szCs w:val="20"/>
         </w:rPr>
-        <w:t xml:space="preserve">            </w:t>
-      </w:r>
-      <w:proofErr w:type="spellStart"/>
-      <w:r>
-        <w:rPr>
-          <w:rFonts w:ascii="Consolas" w:hAnsi="Consolas" w:cs="Consolas"/>
-          <w:sz w:val="20"/>
-          <w:szCs w:val="20"/>
-        </w:rPr>
-        <w:t>lcdAdd</w:t>
-      </w:r>
-      <w:proofErr w:type="spellEnd"/>
-      <w:r>
-        <w:rPr>
-          <w:rFonts w:ascii="Consolas" w:hAnsi="Consolas" w:cs="Consolas"/>
-          <w:sz w:val="20"/>
-          <w:szCs w:val="20"/>
-        </w:rPr>
-        <w:t>(":");</w:t>
+        <w:t xml:space="preserve">            lcdAdd(":");</w:t>
       </w:r>
     </w:p>
     <w:p>
@@ -11138,25 +10289,7 @@
           <w:sz w:val="20"/>
           <w:szCs w:val="20"/>
         </w:rPr>
-        <w:t xml:space="preserve">            </w:t>
-      </w:r>
-      <w:proofErr w:type="spellStart"/>
-      <w:r>
-        <w:rPr>
-          <w:rFonts w:ascii="Consolas" w:hAnsi="Consolas" w:cs="Consolas"/>
-          <w:sz w:val="20"/>
-          <w:szCs w:val="20"/>
-        </w:rPr>
-        <w:t>lcdAdd</w:t>
-      </w:r>
-      <w:proofErr w:type="spellEnd"/>
-      <w:r>
-        <w:rPr>
-          <w:rFonts w:ascii="Consolas" w:hAnsi="Consolas" w:cs="Consolas"/>
-          <w:sz w:val="20"/>
-          <w:szCs w:val="20"/>
-        </w:rPr>
-        <w:t>(" ");</w:t>
+        <w:t xml:space="preserve">            lcdAdd(" ");</w:t>
       </w:r>
     </w:p>
     <w:p>
@@ -11199,25 +10332,7 @@
           <w:sz w:val="20"/>
           <w:szCs w:val="20"/>
         </w:rPr>
-        <w:t xml:space="preserve">        </w:t>
-      </w:r>
-      <w:proofErr w:type="spellStart"/>
-      <w:r>
-        <w:rPr>
-          <w:rFonts w:ascii="Consolas" w:hAnsi="Consolas" w:cs="Consolas"/>
-          <w:sz w:val="20"/>
-          <w:szCs w:val="20"/>
-        </w:rPr>
-        <w:t>lcdAdd</w:t>
-      </w:r>
-      <w:proofErr w:type="spellEnd"/>
-      <w:r>
-        <w:rPr>
-          <w:rFonts w:ascii="Consolas" w:hAnsi="Consolas" w:cs="Consolas"/>
-          <w:sz w:val="20"/>
-          <w:szCs w:val="20"/>
-        </w:rPr>
-        <w:t>(char2ASCII(minutes));</w:t>
+        <w:t xml:space="preserve">        lcdAdd(char2ASCII(minutes));</w:t>
       </w:r>
     </w:p>
     <w:p>
@@ -11277,25 +10392,7 @@
           <w:sz w:val="20"/>
           <w:szCs w:val="20"/>
         </w:rPr>
-        <w:t xml:space="preserve">            </w:t>
-      </w:r>
-      <w:proofErr w:type="spellStart"/>
-      <w:r>
-        <w:rPr>
-          <w:rFonts w:ascii="Consolas" w:hAnsi="Consolas" w:cs="Consolas"/>
-          <w:sz w:val="20"/>
-          <w:szCs w:val="20"/>
-        </w:rPr>
-        <w:t>lcdAdd</w:t>
-      </w:r>
-      <w:proofErr w:type="spellEnd"/>
-      <w:r>
-        <w:rPr>
-          <w:rFonts w:ascii="Consolas" w:hAnsi="Consolas" w:cs="Consolas"/>
-          <w:sz w:val="20"/>
-          <w:szCs w:val="20"/>
-        </w:rPr>
-        <w:t>(":");</w:t>
+        <w:t xml:space="preserve">            lcdAdd(":");</w:t>
       </w:r>
     </w:p>
     <w:p>
@@ -11355,25 +10452,7 @@
           <w:sz w:val="20"/>
           <w:szCs w:val="20"/>
         </w:rPr>
-        <w:t xml:space="preserve">            </w:t>
-      </w:r>
-      <w:proofErr w:type="spellStart"/>
-      <w:r>
-        <w:rPr>
-          <w:rFonts w:ascii="Consolas" w:hAnsi="Consolas" w:cs="Consolas"/>
-          <w:sz w:val="20"/>
-          <w:szCs w:val="20"/>
-        </w:rPr>
-        <w:t>lcdAdd</w:t>
-      </w:r>
-      <w:proofErr w:type="spellEnd"/>
-      <w:r>
-        <w:rPr>
-          <w:rFonts w:ascii="Consolas" w:hAnsi="Consolas" w:cs="Consolas"/>
-          <w:sz w:val="20"/>
-          <w:szCs w:val="20"/>
-        </w:rPr>
-        <w:t>(" ");</w:t>
+        <w:t xml:space="preserve">            lcdAdd(" ");</w:t>
       </w:r>
     </w:p>
     <w:p>
@@ -11415,64 +10494,28 @@
           <w:sz w:val="20"/>
           <w:szCs w:val="20"/>
         </w:rPr>
-        <w:t xml:space="preserve">        </w:t>
-      </w:r>
-      <w:proofErr w:type="spellStart"/>
-      <w:r>
-        <w:rPr>
-          <w:rFonts w:ascii="Consolas" w:hAnsi="Consolas" w:cs="Consolas"/>
-          <w:sz w:val="20"/>
-          <w:szCs w:val="20"/>
-        </w:rPr>
-        <w:t>lcdAdd</w:t>
-      </w:r>
-      <w:proofErr w:type="spellEnd"/>
-      <w:r>
-        <w:rPr>
-          <w:rFonts w:ascii="Consolas" w:hAnsi="Consolas" w:cs="Consolas"/>
-          <w:sz w:val="20"/>
-          <w:szCs w:val="20"/>
-        </w:rPr>
-        <w:t>(char2ASCII(seconds));</w:t>
-      </w:r>
-    </w:p>
-    <w:p>
-      <w:pPr>
-        <w:autoSpaceDE w:val="0"/>
-        <w:autoSpaceDN w:val="0"/>
-        <w:adjustRightInd w:val="0"/>
-        <w:spacing w:after="0" w:line="240" w:lineRule="auto"/>
-        <w:rPr>
-          <w:rFonts w:ascii="Consolas" w:hAnsi="Consolas" w:cs="Consolas"/>
-          <w:sz w:val="20"/>
-          <w:szCs w:val="20"/>
-        </w:rPr>
-      </w:pPr>
-      <w:r>
-        <w:rPr>
-          <w:rFonts w:ascii="Consolas" w:hAnsi="Consolas" w:cs="Consolas"/>
-          <w:sz w:val="20"/>
-          <w:szCs w:val="20"/>
-        </w:rPr>
-        <w:t xml:space="preserve">        </w:t>
-      </w:r>
-      <w:proofErr w:type="spellStart"/>
-      <w:r>
-        <w:rPr>
-          <w:rFonts w:ascii="Consolas" w:hAnsi="Consolas" w:cs="Consolas"/>
-          <w:sz w:val="20"/>
-          <w:szCs w:val="20"/>
-        </w:rPr>
-        <w:t>lcdAdd</w:t>
-      </w:r>
-      <w:proofErr w:type="spellEnd"/>
-      <w:r>
-        <w:rPr>
-          <w:rFonts w:ascii="Consolas" w:hAnsi="Consolas" w:cs="Consolas"/>
-          <w:sz w:val="20"/>
-          <w:szCs w:val="20"/>
-        </w:rPr>
-        <w:t>(" ");</w:t>
+        <w:t xml:space="preserve">        lcdAdd(char2ASCII(seconds));</w:t>
+      </w:r>
+    </w:p>
+    <w:p>
+      <w:pPr>
+        <w:autoSpaceDE w:val="0"/>
+        <w:autoSpaceDN w:val="0"/>
+        <w:adjustRightInd w:val="0"/>
+        <w:spacing w:after="0" w:line="240" w:lineRule="auto"/>
+        <w:rPr>
+          <w:rFonts w:ascii="Consolas" w:hAnsi="Consolas" w:cs="Consolas"/>
+          <w:sz w:val="20"/>
+          <w:szCs w:val="20"/>
+        </w:rPr>
+      </w:pPr>
+      <w:r>
+        <w:rPr>
+          <w:rFonts w:ascii="Consolas" w:hAnsi="Consolas" w:cs="Consolas"/>
+          <w:sz w:val="20"/>
+          <w:szCs w:val="20"/>
+        </w:rPr>
+        <w:t xml:space="preserve">        lcdAdd(" ");</w:t>
       </w:r>
     </w:p>
     <w:p>
@@ -11532,25 +10575,7 @@
           <w:sz w:val="20"/>
           <w:szCs w:val="20"/>
         </w:rPr>
-        <w:t xml:space="preserve">            </w:t>
-      </w:r>
-      <w:proofErr w:type="spellStart"/>
-      <w:r>
-        <w:rPr>
-          <w:rFonts w:ascii="Consolas" w:hAnsi="Consolas" w:cs="Consolas"/>
-          <w:sz w:val="20"/>
-          <w:szCs w:val="20"/>
-        </w:rPr>
-        <w:t>lcdAdd</w:t>
-      </w:r>
-      <w:proofErr w:type="spellEnd"/>
-      <w:r>
-        <w:rPr>
-          <w:rFonts w:ascii="Consolas" w:hAnsi="Consolas" w:cs="Consolas"/>
-          <w:sz w:val="20"/>
-          <w:szCs w:val="20"/>
-        </w:rPr>
-        <w:t>("A");</w:t>
+        <w:t xml:space="preserve">            lcdAdd("A");</w:t>
       </w:r>
     </w:p>
     <w:p>
@@ -11610,25 +10635,7 @@
           <w:sz w:val="20"/>
           <w:szCs w:val="20"/>
         </w:rPr>
-        <w:t xml:space="preserve">            </w:t>
-      </w:r>
-      <w:proofErr w:type="spellStart"/>
-      <w:r>
-        <w:rPr>
-          <w:rFonts w:ascii="Consolas" w:hAnsi="Consolas" w:cs="Consolas"/>
-          <w:sz w:val="20"/>
-          <w:szCs w:val="20"/>
-        </w:rPr>
-        <w:t>lcdAdd</w:t>
-      </w:r>
-      <w:proofErr w:type="spellEnd"/>
-      <w:r>
-        <w:rPr>
-          <w:rFonts w:ascii="Consolas" w:hAnsi="Consolas" w:cs="Consolas"/>
-          <w:sz w:val="20"/>
-          <w:szCs w:val="20"/>
-        </w:rPr>
-        <w:t>("P");</w:t>
+        <w:t xml:space="preserve">            lcdAdd("P");</w:t>
       </w:r>
     </w:p>
     <w:p>
@@ -11670,25 +10677,7 @@
           <w:sz w:val="20"/>
           <w:szCs w:val="20"/>
         </w:rPr>
-        <w:t xml:space="preserve">        </w:t>
-      </w:r>
-      <w:proofErr w:type="spellStart"/>
-      <w:r>
-        <w:rPr>
-          <w:rFonts w:ascii="Consolas" w:hAnsi="Consolas" w:cs="Consolas"/>
-          <w:sz w:val="20"/>
-          <w:szCs w:val="20"/>
-        </w:rPr>
-        <w:t>lcdAdd</w:t>
-      </w:r>
-      <w:proofErr w:type="spellEnd"/>
-      <w:r>
-        <w:rPr>
-          <w:rFonts w:ascii="Consolas" w:hAnsi="Consolas" w:cs="Consolas"/>
-          <w:sz w:val="20"/>
-          <w:szCs w:val="20"/>
-        </w:rPr>
-        <w:t>("M");</w:t>
+        <w:t xml:space="preserve">        lcdAdd("M");</w:t>
       </w:r>
     </w:p>
     <w:p>
@@ -11803,25 +10792,7 @@
           <w:sz w:val="20"/>
           <w:szCs w:val="20"/>
         </w:rPr>
-        <w:t xml:space="preserve">            __</w:t>
-      </w:r>
-      <w:proofErr w:type="spellStart"/>
-      <w:r>
-        <w:rPr>
-          <w:rFonts w:ascii="Consolas" w:hAnsi="Consolas" w:cs="Consolas"/>
-          <w:sz w:val="20"/>
-          <w:szCs w:val="20"/>
-        </w:rPr>
-        <w:t>delay_ms</w:t>
-      </w:r>
-      <w:proofErr w:type="spellEnd"/>
-      <w:r>
-        <w:rPr>
-          <w:rFonts w:ascii="Consolas" w:hAnsi="Consolas" w:cs="Consolas"/>
-          <w:sz w:val="20"/>
-          <w:szCs w:val="20"/>
-        </w:rPr>
-        <w:t>(5);</w:t>
+        <w:t xml:space="preserve">            __delay_ms(5);</w:t>
       </w:r>
     </w:p>
     <w:p>
@@ -11881,25 +10852,7 @@
           <w:sz w:val="20"/>
           <w:szCs w:val="20"/>
         </w:rPr>
-        <w:t xml:space="preserve">            __</w:t>
-      </w:r>
-      <w:proofErr w:type="spellStart"/>
-      <w:r>
-        <w:rPr>
-          <w:rFonts w:ascii="Consolas" w:hAnsi="Consolas" w:cs="Consolas"/>
-          <w:sz w:val="20"/>
-          <w:szCs w:val="20"/>
-        </w:rPr>
-        <w:t>delay_ms</w:t>
-      </w:r>
-      <w:proofErr w:type="spellEnd"/>
-      <w:r>
-        <w:rPr>
-          <w:rFonts w:ascii="Consolas" w:hAnsi="Consolas" w:cs="Consolas"/>
-          <w:sz w:val="20"/>
-          <w:szCs w:val="20"/>
-        </w:rPr>
-        <w:t>(5);</w:t>
+        <w:t xml:space="preserve">            __delay_ms(5);</w:t>
       </w:r>
     </w:p>
     <w:p>
@@ -11959,25 +10912,7 @@
           <w:sz w:val="20"/>
           <w:szCs w:val="20"/>
         </w:rPr>
-        <w:t xml:space="preserve">            __</w:t>
-      </w:r>
-      <w:proofErr w:type="spellStart"/>
-      <w:r>
-        <w:rPr>
-          <w:rFonts w:ascii="Consolas" w:hAnsi="Consolas" w:cs="Consolas"/>
-          <w:sz w:val="20"/>
-          <w:szCs w:val="20"/>
-        </w:rPr>
-        <w:t>delay_ms</w:t>
-      </w:r>
-      <w:proofErr w:type="spellEnd"/>
-      <w:r>
-        <w:rPr>
-          <w:rFonts w:ascii="Consolas" w:hAnsi="Consolas" w:cs="Consolas"/>
-          <w:sz w:val="20"/>
-          <w:szCs w:val="20"/>
-        </w:rPr>
-        <w:t>(5);</w:t>
+        <w:t xml:space="preserve">            __delay_ms(5);</w:t>
       </w:r>
     </w:p>
     <w:p>
@@ -12201,233 +11136,125 @@
           <w:sz w:val="20"/>
           <w:szCs w:val="20"/>
         </w:rPr>
-        <w:t xml:space="preserve"> </w:t>
-      </w:r>
-      <w:proofErr w:type="spellStart"/>
-      <w:r>
-        <w:rPr>
-          <w:rFonts w:ascii="Consolas" w:hAnsi="Consolas" w:cs="Consolas"/>
-          <w:sz w:val="20"/>
-          <w:szCs w:val="20"/>
-        </w:rPr>
-        <w:t>disp</w:t>
-      </w:r>
-      <w:proofErr w:type="spellEnd"/>
-      <w:r>
-        <w:rPr>
-          <w:rFonts w:ascii="Consolas" w:hAnsi="Consolas" w:cs="Consolas"/>
-          <w:sz w:val="20"/>
-          <w:szCs w:val="20"/>
-        </w:rPr>
-        <w:t>[3];</w:t>
-      </w:r>
-    </w:p>
-    <w:p>
-      <w:pPr>
-        <w:autoSpaceDE w:val="0"/>
-        <w:autoSpaceDN w:val="0"/>
-        <w:adjustRightInd w:val="0"/>
-        <w:spacing w:after="0" w:line="240" w:lineRule="auto"/>
-        <w:rPr>
-          <w:rFonts w:ascii="Consolas" w:hAnsi="Consolas" w:cs="Consolas"/>
-          <w:sz w:val="20"/>
-          <w:szCs w:val="20"/>
-        </w:rPr>
-      </w:pPr>
-    </w:p>
-    <w:p>
-      <w:pPr>
-        <w:autoSpaceDE w:val="0"/>
-        <w:autoSpaceDN w:val="0"/>
-        <w:adjustRightInd w:val="0"/>
-        <w:spacing w:after="0" w:line="240" w:lineRule="auto"/>
-        <w:rPr>
-          <w:rFonts w:ascii="Consolas" w:hAnsi="Consolas" w:cs="Consolas"/>
-          <w:sz w:val="20"/>
-          <w:szCs w:val="20"/>
-        </w:rPr>
-      </w:pPr>
-      <w:r>
-        <w:rPr>
-          <w:rFonts w:ascii="Consolas" w:hAnsi="Consolas" w:cs="Consolas"/>
-          <w:sz w:val="20"/>
-          <w:szCs w:val="20"/>
-        </w:rPr>
-        <w:t xml:space="preserve">    </w:t>
-      </w:r>
-      <w:proofErr w:type="spellStart"/>
-      <w:r>
-        <w:rPr>
-          <w:rFonts w:ascii="Consolas" w:hAnsi="Consolas" w:cs="Consolas"/>
-          <w:sz w:val="20"/>
-          <w:szCs w:val="20"/>
-        </w:rPr>
-        <w:t>disp</w:t>
-      </w:r>
-      <w:proofErr w:type="spellEnd"/>
-      <w:r>
-        <w:rPr>
-          <w:rFonts w:ascii="Consolas" w:hAnsi="Consolas" w:cs="Consolas"/>
-          <w:sz w:val="20"/>
-          <w:szCs w:val="20"/>
-        </w:rPr>
-        <w:t>[0] = input / 10;</w:t>
-      </w:r>
-    </w:p>
-    <w:p>
-      <w:pPr>
-        <w:autoSpaceDE w:val="0"/>
-        <w:autoSpaceDN w:val="0"/>
-        <w:adjustRightInd w:val="0"/>
-        <w:spacing w:after="0" w:line="240" w:lineRule="auto"/>
-        <w:rPr>
-          <w:rFonts w:ascii="Consolas" w:hAnsi="Consolas" w:cs="Consolas"/>
-          <w:sz w:val="20"/>
-          <w:szCs w:val="20"/>
-        </w:rPr>
-      </w:pPr>
-      <w:r>
-        <w:rPr>
-          <w:rFonts w:ascii="Consolas" w:hAnsi="Consolas" w:cs="Consolas"/>
-          <w:sz w:val="20"/>
-          <w:szCs w:val="20"/>
-        </w:rPr>
-        <w:t xml:space="preserve">    </w:t>
-      </w:r>
-      <w:proofErr w:type="spellStart"/>
-      <w:r>
-        <w:rPr>
-          <w:rFonts w:ascii="Consolas" w:hAnsi="Consolas" w:cs="Consolas"/>
-          <w:sz w:val="20"/>
-          <w:szCs w:val="20"/>
-        </w:rPr>
-        <w:t>disp</w:t>
-      </w:r>
-      <w:proofErr w:type="spellEnd"/>
-      <w:r>
-        <w:rPr>
-          <w:rFonts w:ascii="Consolas" w:hAnsi="Consolas" w:cs="Consolas"/>
-          <w:sz w:val="20"/>
-          <w:szCs w:val="20"/>
-        </w:rPr>
-        <w:t>[1] = input % 10;</w:t>
-      </w:r>
-    </w:p>
-    <w:p>
-      <w:pPr>
-        <w:autoSpaceDE w:val="0"/>
-        <w:autoSpaceDN w:val="0"/>
-        <w:adjustRightInd w:val="0"/>
-        <w:spacing w:after="0" w:line="240" w:lineRule="auto"/>
-        <w:rPr>
-          <w:rFonts w:ascii="Consolas" w:hAnsi="Consolas" w:cs="Consolas"/>
-          <w:sz w:val="20"/>
-          <w:szCs w:val="20"/>
-        </w:rPr>
-      </w:pPr>
-      <w:r>
-        <w:rPr>
-          <w:rFonts w:ascii="Consolas" w:hAnsi="Consolas" w:cs="Consolas"/>
-          <w:sz w:val="20"/>
-          <w:szCs w:val="20"/>
-        </w:rPr>
-        <w:t xml:space="preserve">    </w:t>
-      </w:r>
-      <w:proofErr w:type="spellStart"/>
-      <w:r>
-        <w:rPr>
-          <w:rFonts w:ascii="Consolas" w:hAnsi="Consolas" w:cs="Consolas"/>
-          <w:sz w:val="20"/>
-          <w:szCs w:val="20"/>
-        </w:rPr>
-        <w:t>disp</w:t>
-      </w:r>
-      <w:proofErr w:type="spellEnd"/>
-      <w:r>
-        <w:rPr>
-          <w:rFonts w:ascii="Consolas" w:hAnsi="Consolas" w:cs="Consolas"/>
-          <w:sz w:val="20"/>
-          <w:szCs w:val="20"/>
-        </w:rPr>
-        <w:t>[0] += '0';</w:t>
-      </w:r>
-    </w:p>
-    <w:p>
-      <w:pPr>
-        <w:autoSpaceDE w:val="0"/>
-        <w:autoSpaceDN w:val="0"/>
-        <w:adjustRightInd w:val="0"/>
-        <w:spacing w:after="0" w:line="240" w:lineRule="auto"/>
-        <w:rPr>
-          <w:rFonts w:ascii="Consolas" w:hAnsi="Consolas" w:cs="Consolas"/>
-          <w:sz w:val="20"/>
-          <w:szCs w:val="20"/>
-        </w:rPr>
-      </w:pPr>
-      <w:r>
-        <w:rPr>
-          <w:rFonts w:ascii="Consolas" w:hAnsi="Consolas" w:cs="Consolas"/>
-          <w:sz w:val="20"/>
-          <w:szCs w:val="20"/>
-        </w:rPr>
-        <w:t xml:space="preserve">    </w:t>
-      </w:r>
-      <w:proofErr w:type="spellStart"/>
-      <w:r>
-        <w:rPr>
-          <w:rFonts w:ascii="Consolas" w:hAnsi="Consolas" w:cs="Consolas"/>
-          <w:sz w:val="20"/>
-          <w:szCs w:val="20"/>
-        </w:rPr>
-        <w:t>disp</w:t>
-      </w:r>
-      <w:proofErr w:type="spellEnd"/>
-      <w:r>
-        <w:rPr>
-          <w:rFonts w:ascii="Consolas" w:hAnsi="Consolas" w:cs="Consolas"/>
-          <w:sz w:val="20"/>
-          <w:szCs w:val="20"/>
-        </w:rPr>
-        <w:t>[1] += '0';</w:t>
-      </w:r>
-    </w:p>
-    <w:p>
-      <w:pPr>
-        <w:autoSpaceDE w:val="0"/>
-        <w:autoSpaceDN w:val="0"/>
-        <w:adjustRightInd w:val="0"/>
-        <w:spacing w:after="0" w:line="240" w:lineRule="auto"/>
-        <w:rPr>
-          <w:rFonts w:ascii="Consolas" w:hAnsi="Consolas" w:cs="Consolas"/>
-          <w:sz w:val="20"/>
-          <w:szCs w:val="20"/>
-        </w:rPr>
-      </w:pPr>
-      <w:r>
-        <w:rPr>
-          <w:rFonts w:ascii="Consolas" w:hAnsi="Consolas" w:cs="Consolas"/>
-          <w:sz w:val="20"/>
-          <w:szCs w:val="20"/>
-        </w:rPr>
-        <w:t xml:space="preserve">    </w:t>
-      </w:r>
-      <w:proofErr w:type="spellStart"/>
-      <w:r>
-        <w:rPr>
-          <w:rFonts w:ascii="Consolas" w:hAnsi="Consolas" w:cs="Consolas"/>
-          <w:sz w:val="20"/>
-          <w:szCs w:val="20"/>
-        </w:rPr>
-        <w:t>disp</w:t>
-      </w:r>
-      <w:proofErr w:type="spellEnd"/>
-      <w:r>
-        <w:rPr>
-          <w:rFonts w:ascii="Consolas" w:hAnsi="Consolas" w:cs="Consolas"/>
-          <w:sz w:val="20"/>
-          <w:szCs w:val="20"/>
-        </w:rPr>
-        <w:t>[2] = '\0';</w:t>
+        <w:t xml:space="preserve"> disp[3];</w:t>
+      </w:r>
+    </w:p>
+    <w:p>
+      <w:pPr>
+        <w:autoSpaceDE w:val="0"/>
+        <w:autoSpaceDN w:val="0"/>
+        <w:adjustRightInd w:val="0"/>
+        <w:spacing w:after="0" w:line="240" w:lineRule="auto"/>
+        <w:rPr>
+          <w:rFonts w:ascii="Consolas" w:hAnsi="Consolas" w:cs="Consolas"/>
+          <w:sz w:val="20"/>
+          <w:szCs w:val="20"/>
+        </w:rPr>
+      </w:pPr>
+    </w:p>
+    <w:p>
+      <w:pPr>
+        <w:autoSpaceDE w:val="0"/>
+        <w:autoSpaceDN w:val="0"/>
+        <w:adjustRightInd w:val="0"/>
+        <w:spacing w:after="0" w:line="240" w:lineRule="auto"/>
+        <w:rPr>
+          <w:rFonts w:ascii="Consolas" w:hAnsi="Consolas" w:cs="Consolas"/>
+          <w:sz w:val="20"/>
+          <w:szCs w:val="20"/>
+        </w:rPr>
+      </w:pPr>
+      <w:r>
+        <w:rPr>
+          <w:rFonts w:ascii="Consolas" w:hAnsi="Consolas" w:cs="Consolas"/>
+          <w:sz w:val="20"/>
+          <w:szCs w:val="20"/>
+        </w:rPr>
+        <w:t xml:space="preserve">    disp[0] = input / 10;</w:t>
+      </w:r>
+    </w:p>
+    <w:p>
+      <w:pPr>
+        <w:autoSpaceDE w:val="0"/>
+        <w:autoSpaceDN w:val="0"/>
+        <w:adjustRightInd w:val="0"/>
+        <w:spacing w:after="0" w:line="240" w:lineRule="auto"/>
+        <w:rPr>
+          <w:rFonts w:ascii="Consolas" w:hAnsi="Consolas" w:cs="Consolas"/>
+          <w:sz w:val="20"/>
+          <w:szCs w:val="20"/>
+        </w:rPr>
+      </w:pPr>
+      <w:r>
+        <w:rPr>
+          <w:rFonts w:ascii="Consolas" w:hAnsi="Consolas" w:cs="Consolas"/>
+          <w:sz w:val="20"/>
+          <w:szCs w:val="20"/>
+        </w:rPr>
+        <w:t xml:space="preserve">    disp[1] = input % 10;</w:t>
+      </w:r>
+    </w:p>
+    <w:p>
+      <w:pPr>
+        <w:autoSpaceDE w:val="0"/>
+        <w:autoSpaceDN w:val="0"/>
+        <w:adjustRightInd w:val="0"/>
+        <w:spacing w:after="0" w:line="240" w:lineRule="auto"/>
+        <w:rPr>
+          <w:rFonts w:ascii="Consolas" w:hAnsi="Consolas" w:cs="Consolas"/>
+          <w:sz w:val="20"/>
+          <w:szCs w:val="20"/>
+        </w:rPr>
+      </w:pPr>
+      <w:r>
+        <w:rPr>
+          <w:rFonts w:ascii="Consolas" w:hAnsi="Consolas" w:cs="Consolas"/>
+          <w:sz w:val="20"/>
+          <w:szCs w:val="20"/>
+        </w:rPr>
+        <w:t xml:space="preserve">    disp[0] += '0';</w:t>
+      </w:r>
+    </w:p>
+    <w:p>
+      <w:pPr>
+        <w:autoSpaceDE w:val="0"/>
+        <w:autoSpaceDN w:val="0"/>
+        <w:adjustRightInd w:val="0"/>
+        <w:spacing w:after="0" w:line="240" w:lineRule="auto"/>
+        <w:rPr>
+          <w:rFonts w:ascii="Consolas" w:hAnsi="Consolas" w:cs="Consolas"/>
+          <w:sz w:val="20"/>
+          <w:szCs w:val="20"/>
+        </w:rPr>
+      </w:pPr>
+      <w:r>
+        <w:rPr>
+          <w:rFonts w:ascii="Consolas" w:hAnsi="Consolas" w:cs="Consolas"/>
+          <w:sz w:val="20"/>
+          <w:szCs w:val="20"/>
+        </w:rPr>
+        <w:t xml:space="preserve">    disp[1] += '0';</w:t>
+      </w:r>
+    </w:p>
+    <w:p>
+      <w:pPr>
+        <w:autoSpaceDE w:val="0"/>
+        <w:autoSpaceDN w:val="0"/>
+        <w:adjustRightInd w:val="0"/>
+        <w:spacing w:after="0" w:line="240" w:lineRule="auto"/>
+        <w:rPr>
+          <w:rFonts w:ascii="Consolas" w:hAnsi="Consolas" w:cs="Consolas"/>
+          <w:sz w:val="20"/>
+          <w:szCs w:val="20"/>
+        </w:rPr>
+      </w:pPr>
+      <w:r>
+        <w:rPr>
+          <w:rFonts w:ascii="Consolas" w:hAnsi="Consolas" w:cs="Consolas"/>
+          <w:sz w:val="20"/>
+          <w:szCs w:val="20"/>
+        </w:rPr>
+        <w:t xml:space="preserve">    disp[2] = '\0';</w:t>
       </w:r>
     </w:p>
     <w:p>
@@ -12479,25 +11306,7 @@
           <w:sz w:val="20"/>
           <w:szCs w:val="20"/>
         </w:rPr>
-        <w:t xml:space="preserve"> </w:t>
-      </w:r>
-      <w:proofErr w:type="spellStart"/>
-      <w:r>
-        <w:rPr>
-          <w:rFonts w:ascii="Consolas" w:hAnsi="Consolas" w:cs="Consolas"/>
-          <w:sz w:val="20"/>
-          <w:szCs w:val="20"/>
-        </w:rPr>
-        <w:t>disp</w:t>
-      </w:r>
-      <w:proofErr w:type="spellEnd"/>
-      <w:r>
-        <w:rPr>
-          <w:rFonts w:ascii="Consolas" w:hAnsi="Consolas" w:cs="Consolas"/>
-          <w:sz w:val="20"/>
-          <w:szCs w:val="20"/>
-        </w:rPr>
-        <w:t>;</w:t>
+        <w:t xml:space="preserve"> disp;</w:t>
       </w:r>
     </w:p>
     <w:p>
@@ -12562,25 +11371,7 @@
           <w:sz w:val="20"/>
           <w:szCs w:val="20"/>
         </w:rPr>
-        <w:t xml:space="preserve"> </w:t>
-      </w:r>
-      <w:proofErr w:type="spellStart"/>
-      <w:r>
-        <w:rPr>
-          <w:rFonts w:ascii="Consolas" w:hAnsi="Consolas" w:cs="Consolas"/>
-          <w:sz w:val="20"/>
-          <w:szCs w:val="20"/>
-        </w:rPr>
-        <w:t>sendNibble</w:t>
-      </w:r>
-      <w:proofErr w:type="spellEnd"/>
-      <w:r>
-        <w:rPr>
-          <w:rFonts w:ascii="Consolas" w:hAnsi="Consolas" w:cs="Consolas"/>
-          <w:sz w:val="20"/>
-          <w:szCs w:val="20"/>
-        </w:rPr>
-        <w:t>(</w:t>
+        <w:t xml:space="preserve"> sendNibble(</w:t>
       </w:r>
       <w:r>
         <w:rPr>
@@ -12758,25 +11549,7 @@
           <w:sz w:val="20"/>
           <w:szCs w:val="20"/>
         </w:rPr>
-        <w:t xml:space="preserve">    __</w:t>
-      </w:r>
-      <w:proofErr w:type="spellStart"/>
-      <w:r>
-        <w:rPr>
-          <w:rFonts w:ascii="Consolas" w:hAnsi="Consolas" w:cs="Consolas"/>
-          <w:sz w:val="20"/>
-          <w:szCs w:val="20"/>
-        </w:rPr>
-        <w:t>delay_us</w:t>
-      </w:r>
-      <w:proofErr w:type="spellEnd"/>
-      <w:r>
-        <w:rPr>
-          <w:rFonts w:ascii="Consolas" w:hAnsi="Consolas" w:cs="Consolas"/>
-          <w:sz w:val="20"/>
-          <w:szCs w:val="20"/>
-        </w:rPr>
-        <w:t>(1);</w:t>
+        <w:t xml:space="preserve">    __delay_us(1);</w:t>
       </w:r>
     </w:p>
     <w:p>
@@ -12862,25 +11635,7 @@
           <w:sz w:val="20"/>
           <w:szCs w:val="20"/>
         </w:rPr>
-        <w:t xml:space="preserve"> </w:t>
-      </w:r>
-      <w:proofErr w:type="spellStart"/>
-      <w:r>
-        <w:rPr>
-          <w:rFonts w:ascii="Consolas" w:hAnsi="Consolas" w:cs="Consolas"/>
-          <w:sz w:val="20"/>
-          <w:szCs w:val="20"/>
-        </w:rPr>
-        <w:t>sendByte</w:t>
-      </w:r>
-      <w:proofErr w:type="spellEnd"/>
-      <w:r>
-        <w:rPr>
-          <w:rFonts w:ascii="Consolas" w:hAnsi="Consolas" w:cs="Consolas"/>
-          <w:sz w:val="20"/>
-          <w:szCs w:val="20"/>
-        </w:rPr>
-        <w:t>(</w:t>
+        <w:t xml:space="preserve"> sendByte(</w:t>
       </w:r>
       <w:r>
         <w:rPr>
@@ -12920,64 +11675,28 @@
           <w:szCs w:val="20"/>
         </w:rPr>
         <w:lastRenderedPageBreak/>
-        <w:t xml:space="preserve">    </w:t>
-      </w:r>
-      <w:proofErr w:type="spellStart"/>
-      <w:r>
-        <w:rPr>
-          <w:rFonts w:ascii="Consolas" w:hAnsi="Consolas" w:cs="Consolas"/>
-          <w:sz w:val="20"/>
-          <w:szCs w:val="20"/>
-        </w:rPr>
-        <w:t>sendNibble</w:t>
-      </w:r>
-      <w:proofErr w:type="spellEnd"/>
-      <w:r>
-        <w:rPr>
-          <w:rFonts w:ascii="Consolas" w:hAnsi="Consolas" w:cs="Consolas"/>
-          <w:sz w:val="20"/>
-          <w:szCs w:val="20"/>
-        </w:rPr>
-        <w:t>(data &gt;&gt; 4);</w:t>
-      </w:r>
-    </w:p>
-    <w:p>
-      <w:pPr>
-        <w:autoSpaceDE w:val="0"/>
-        <w:autoSpaceDN w:val="0"/>
-        <w:adjustRightInd w:val="0"/>
-        <w:spacing w:after="0" w:line="240" w:lineRule="auto"/>
-        <w:rPr>
-          <w:rFonts w:ascii="Consolas" w:hAnsi="Consolas" w:cs="Consolas"/>
-          <w:sz w:val="20"/>
-          <w:szCs w:val="20"/>
-        </w:rPr>
-      </w:pPr>
-      <w:r>
-        <w:rPr>
-          <w:rFonts w:ascii="Consolas" w:hAnsi="Consolas" w:cs="Consolas"/>
-          <w:sz w:val="20"/>
-          <w:szCs w:val="20"/>
-        </w:rPr>
-        <w:t xml:space="preserve">    </w:t>
-      </w:r>
-      <w:proofErr w:type="spellStart"/>
-      <w:r>
-        <w:rPr>
-          <w:rFonts w:ascii="Consolas" w:hAnsi="Consolas" w:cs="Consolas"/>
-          <w:sz w:val="20"/>
-          <w:szCs w:val="20"/>
-        </w:rPr>
-        <w:t>sendNibble</w:t>
-      </w:r>
-      <w:proofErr w:type="spellEnd"/>
-      <w:r>
-        <w:rPr>
-          <w:rFonts w:ascii="Consolas" w:hAnsi="Consolas" w:cs="Consolas"/>
-          <w:sz w:val="20"/>
-          <w:szCs w:val="20"/>
-        </w:rPr>
-        <w:t>(data &amp; 0xF);</w:t>
+        <w:t xml:space="preserve">    sendNibble(data &gt;&gt; 4);</w:t>
+      </w:r>
+    </w:p>
+    <w:p>
+      <w:pPr>
+        <w:autoSpaceDE w:val="0"/>
+        <w:autoSpaceDN w:val="0"/>
+        <w:adjustRightInd w:val="0"/>
+        <w:spacing w:after="0" w:line="240" w:lineRule="auto"/>
+        <w:rPr>
+          <w:rFonts w:ascii="Consolas" w:hAnsi="Consolas" w:cs="Consolas"/>
+          <w:sz w:val="20"/>
+          <w:szCs w:val="20"/>
+        </w:rPr>
+      </w:pPr>
+      <w:r>
+        <w:rPr>
+          <w:rFonts w:ascii="Consolas" w:hAnsi="Consolas" w:cs="Consolas"/>
+          <w:sz w:val="20"/>
+          <w:szCs w:val="20"/>
+        </w:rPr>
+        <w:t xml:space="preserve">    sendNibble(data &amp; 0xF);</w:t>
       </w:r>
     </w:p>
     <w:p>
@@ -13042,25 +11761,7 @@
           <w:sz w:val="20"/>
           <w:szCs w:val="20"/>
         </w:rPr>
-        <w:t xml:space="preserve"> </w:t>
-      </w:r>
-      <w:proofErr w:type="spellStart"/>
-      <w:r>
-        <w:rPr>
-          <w:rFonts w:ascii="Consolas" w:hAnsi="Consolas" w:cs="Consolas"/>
-          <w:sz w:val="20"/>
-          <w:szCs w:val="20"/>
-        </w:rPr>
-        <w:t>lcdAdd</w:t>
-      </w:r>
-      <w:proofErr w:type="spellEnd"/>
-      <w:r>
-        <w:rPr>
-          <w:rFonts w:ascii="Consolas" w:hAnsi="Consolas" w:cs="Consolas"/>
-          <w:sz w:val="20"/>
-          <w:szCs w:val="20"/>
-        </w:rPr>
-        <w:t>(</w:t>
+        <w:t xml:space="preserve"> lcdAdd(</w:t>
       </w:r>
       <w:r>
         <w:rPr>
@@ -13195,7 +11896,6 @@
         </w:rPr>
         <w:t xml:space="preserve"> (</w:t>
       </w:r>
-      <w:proofErr w:type="spellStart"/>
       <w:r>
         <w:rPr>
           <w:rFonts w:ascii="Consolas" w:hAnsi="Consolas" w:cs="Consolas"/>
@@ -13206,164 +11906,55 @@
         </w:rPr>
         <w:t>int</w:t>
       </w:r>
-      <w:proofErr w:type="spellEnd"/>
-      <w:r>
-        <w:rPr>
-          <w:rFonts w:ascii="Consolas" w:hAnsi="Consolas" w:cs="Consolas"/>
-          <w:sz w:val="20"/>
-          <w:szCs w:val="20"/>
-        </w:rPr>
-        <w:t xml:space="preserve"> </w:t>
-      </w:r>
-      <w:proofErr w:type="spellStart"/>
-      <w:r>
-        <w:rPr>
-          <w:rFonts w:ascii="Consolas" w:hAnsi="Consolas" w:cs="Consolas"/>
-          <w:sz w:val="20"/>
-          <w:szCs w:val="20"/>
-        </w:rPr>
-        <w:t>i</w:t>
-      </w:r>
-      <w:proofErr w:type="spellEnd"/>
-      <w:r>
-        <w:rPr>
-          <w:rFonts w:ascii="Consolas" w:hAnsi="Consolas" w:cs="Consolas"/>
-          <w:sz w:val="20"/>
-          <w:szCs w:val="20"/>
-        </w:rPr>
-        <w:t xml:space="preserve"> = 0; text[</w:t>
-      </w:r>
-      <w:proofErr w:type="spellStart"/>
-      <w:r>
-        <w:rPr>
-          <w:rFonts w:ascii="Consolas" w:hAnsi="Consolas" w:cs="Consolas"/>
-          <w:sz w:val="20"/>
-          <w:szCs w:val="20"/>
-        </w:rPr>
-        <w:t>i</w:t>
-      </w:r>
-      <w:proofErr w:type="spellEnd"/>
-      <w:r>
-        <w:rPr>
-          <w:rFonts w:ascii="Consolas" w:hAnsi="Consolas" w:cs="Consolas"/>
-          <w:sz w:val="20"/>
-          <w:szCs w:val="20"/>
-        </w:rPr>
-        <w:t xml:space="preserve">] != 0; </w:t>
-      </w:r>
-      <w:proofErr w:type="spellStart"/>
-      <w:r>
-        <w:rPr>
-          <w:rFonts w:ascii="Consolas" w:hAnsi="Consolas" w:cs="Consolas"/>
-          <w:sz w:val="20"/>
-          <w:szCs w:val="20"/>
-        </w:rPr>
-        <w:t>i</w:t>
-      </w:r>
-      <w:proofErr w:type="spellEnd"/>
-      <w:r>
-        <w:rPr>
-          <w:rFonts w:ascii="Consolas" w:hAnsi="Consolas" w:cs="Consolas"/>
-          <w:sz w:val="20"/>
-          <w:szCs w:val="20"/>
-        </w:rPr>
-        <w:t>++) {</w:t>
-      </w:r>
-    </w:p>
-    <w:p>
-      <w:pPr>
-        <w:autoSpaceDE w:val="0"/>
-        <w:autoSpaceDN w:val="0"/>
-        <w:adjustRightInd w:val="0"/>
-        <w:spacing w:after="0" w:line="240" w:lineRule="auto"/>
-        <w:rPr>
-          <w:rFonts w:ascii="Consolas" w:hAnsi="Consolas" w:cs="Consolas"/>
-          <w:sz w:val="20"/>
-          <w:szCs w:val="20"/>
-        </w:rPr>
-      </w:pPr>
-      <w:r>
-        <w:rPr>
-          <w:rFonts w:ascii="Consolas" w:hAnsi="Consolas" w:cs="Consolas"/>
-          <w:sz w:val="20"/>
-          <w:szCs w:val="20"/>
-        </w:rPr>
-        <w:t xml:space="preserve">        </w:t>
-      </w:r>
-      <w:proofErr w:type="spellStart"/>
-      <w:r>
-        <w:rPr>
-          <w:rFonts w:ascii="Consolas" w:hAnsi="Consolas" w:cs="Consolas"/>
-          <w:sz w:val="20"/>
-          <w:szCs w:val="20"/>
-        </w:rPr>
-        <w:t>sendByte</w:t>
-      </w:r>
-      <w:proofErr w:type="spellEnd"/>
-      <w:r>
-        <w:rPr>
-          <w:rFonts w:ascii="Consolas" w:hAnsi="Consolas" w:cs="Consolas"/>
-          <w:sz w:val="20"/>
-          <w:szCs w:val="20"/>
-        </w:rPr>
-        <w:t>(text[</w:t>
-      </w:r>
-      <w:proofErr w:type="spellStart"/>
-      <w:r>
-        <w:rPr>
-          <w:rFonts w:ascii="Consolas" w:hAnsi="Consolas" w:cs="Consolas"/>
-          <w:sz w:val="20"/>
-          <w:szCs w:val="20"/>
-        </w:rPr>
-        <w:t>i</w:t>
-      </w:r>
-      <w:proofErr w:type="spellEnd"/>
-      <w:r>
-        <w:rPr>
-          <w:rFonts w:ascii="Consolas" w:hAnsi="Consolas" w:cs="Consolas"/>
-          <w:sz w:val="20"/>
-          <w:szCs w:val="20"/>
-        </w:rPr>
-        <w:t>]);</w:t>
-      </w:r>
-    </w:p>
-    <w:p>
-      <w:pPr>
-        <w:autoSpaceDE w:val="0"/>
-        <w:autoSpaceDN w:val="0"/>
-        <w:adjustRightInd w:val="0"/>
-        <w:spacing w:after="0" w:line="240" w:lineRule="auto"/>
-        <w:rPr>
-          <w:rFonts w:ascii="Consolas" w:hAnsi="Consolas" w:cs="Consolas"/>
-          <w:sz w:val="20"/>
-          <w:szCs w:val="20"/>
-        </w:rPr>
-      </w:pPr>
-      <w:r>
-        <w:rPr>
-          <w:rFonts w:ascii="Consolas" w:hAnsi="Consolas" w:cs="Consolas"/>
-          <w:sz w:val="20"/>
-          <w:szCs w:val="20"/>
-        </w:rPr>
-        <w:t xml:space="preserve">        __</w:t>
-      </w:r>
-      <w:proofErr w:type="spellStart"/>
-      <w:r>
-        <w:rPr>
-          <w:rFonts w:ascii="Consolas" w:hAnsi="Consolas" w:cs="Consolas"/>
-          <w:sz w:val="20"/>
-          <w:szCs w:val="20"/>
-        </w:rPr>
-        <w:t>delay_us</w:t>
-      </w:r>
-      <w:proofErr w:type="spellEnd"/>
-      <w:r>
-        <w:rPr>
-          <w:rFonts w:ascii="Consolas" w:hAnsi="Consolas" w:cs="Consolas"/>
-          <w:sz w:val="20"/>
-          <w:szCs w:val="20"/>
-        </w:rPr>
-        <w:t>(46);</w:t>
+      <w:r>
+        <w:rPr>
+          <w:rFonts w:ascii="Consolas" w:hAnsi="Consolas" w:cs="Consolas"/>
+          <w:sz w:val="20"/>
+          <w:szCs w:val="20"/>
+        </w:rPr>
+        <w:t xml:space="preserve"> i = 0; text[i] != 0; i++) {</w:t>
+      </w:r>
+    </w:p>
+    <w:p>
+      <w:pPr>
+        <w:autoSpaceDE w:val="0"/>
+        <w:autoSpaceDN w:val="0"/>
+        <w:adjustRightInd w:val="0"/>
+        <w:spacing w:after="0" w:line="240" w:lineRule="auto"/>
+        <w:rPr>
+          <w:rFonts w:ascii="Consolas" w:hAnsi="Consolas" w:cs="Consolas"/>
+          <w:sz w:val="20"/>
+          <w:szCs w:val="20"/>
+        </w:rPr>
+      </w:pPr>
+      <w:r>
+        <w:rPr>
+          <w:rFonts w:ascii="Consolas" w:hAnsi="Consolas" w:cs="Consolas"/>
+          <w:sz w:val="20"/>
+          <w:szCs w:val="20"/>
+        </w:rPr>
+        <w:t xml:space="preserve">        sendByte(text[i]);</w:t>
+      </w:r>
+    </w:p>
+    <w:p>
+      <w:pPr>
+        <w:autoSpaceDE w:val="0"/>
+        <w:autoSpaceDN w:val="0"/>
+        <w:adjustRightInd w:val="0"/>
+        <w:spacing w:after="0" w:line="240" w:lineRule="auto"/>
+        <w:rPr>
+          <w:rFonts w:ascii="Consolas" w:hAnsi="Consolas" w:cs="Consolas"/>
+          <w:sz w:val="20"/>
+          <w:szCs w:val="20"/>
+        </w:rPr>
+      </w:pPr>
+      <w:r>
+        <w:rPr>
+          <w:rFonts w:ascii="Consolas" w:hAnsi="Consolas" w:cs="Consolas"/>
+          <w:sz w:val="20"/>
+          <w:szCs w:val="20"/>
+        </w:rPr>
+        <w:t xml:space="preserve">        __delay_us(46);</w:t>
       </w:r>
     </w:p>
     <w:p>
@@ -13449,25 +12040,7 @@
           <w:sz w:val="20"/>
           <w:szCs w:val="20"/>
         </w:rPr>
-        <w:t xml:space="preserve"> </w:t>
-      </w:r>
-      <w:proofErr w:type="spellStart"/>
-      <w:r>
-        <w:rPr>
-          <w:rFonts w:ascii="Consolas" w:hAnsi="Consolas" w:cs="Consolas"/>
-          <w:sz w:val="20"/>
-          <w:szCs w:val="20"/>
-        </w:rPr>
-        <w:t>lcdWrite</w:t>
-      </w:r>
-      <w:proofErr w:type="spellEnd"/>
-      <w:r>
-        <w:rPr>
-          <w:rFonts w:ascii="Consolas" w:hAnsi="Consolas" w:cs="Consolas"/>
-          <w:sz w:val="20"/>
-          <w:szCs w:val="20"/>
-        </w:rPr>
-        <w:t>(</w:t>
+        <w:t xml:space="preserve"> lcdWrite(</w:t>
       </w:r>
       <w:r>
         <w:rPr>
@@ -13582,64 +12155,28 @@
           <w:sz w:val="20"/>
           <w:szCs w:val="20"/>
         </w:rPr>
-        <w:t xml:space="preserve">    </w:t>
-      </w:r>
-      <w:proofErr w:type="spellStart"/>
-      <w:r>
-        <w:rPr>
-          <w:rFonts w:ascii="Consolas" w:hAnsi="Consolas" w:cs="Consolas"/>
-          <w:sz w:val="20"/>
-          <w:szCs w:val="20"/>
-        </w:rPr>
-        <w:t>sendByte</w:t>
-      </w:r>
-      <w:proofErr w:type="spellEnd"/>
-      <w:r>
-        <w:rPr>
-          <w:rFonts w:ascii="Consolas" w:hAnsi="Consolas" w:cs="Consolas"/>
-          <w:sz w:val="20"/>
-          <w:szCs w:val="20"/>
-        </w:rPr>
-        <w:t>(0b00000001);</w:t>
-      </w:r>
-    </w:p>
-    <w:p>
-      <w:pPr>
-        <w:autoSpaceDE w:val="0"/>
-        <w:autoSpaceDN w:val="0"/>
-        <w:adjustRightInd w:val="0"/>
-        <w:spacing w:after="0" w:line="240" w:lineRule="auto"/>
-        <w:rPr>
-          <w:rFonts w:ascii="Consolas" w:hAnsi="Consolas" w:cs="Consolas"/>
-          <w:sz w:val="20"/>
-          <w:szCs w:val="20"/>
-        </w:rPr>
-      </w:pPr>
-      <w:r>
-        <w:rPr>
-          <w:rFonts w:ascii="Consolas" w:hAnsi="Consolas" w:cs="Consolas"/>
-          <w:sz w:val="20"/>
-          <w:szCs w:val="20"/>
-        </w:rPr>
-        <w:t xml:space="preserve">    __</w:t>
-      </w:r>
-      <w:proofErr w:type="spellStart"/>
-      <w:r>
-        <w:rPr>
-          <w:rFonts w:ascii="Consolas" w:hAnsi="Consolas" w:cs="Consolas"/>
-          <w:sz w:val="20"/>
-          <w:szCs w:val="20"/>
-        </w:rPr>
-        <w:t>delay_us</w:t>
-      </w:r>
-      <w:proofErr w:type="spellEnd"/>
-      <w:r>
-        <w:rPr>
-          <w:rFonts w:ascii="Consolas" w:hAnsi="Consolas" w:cs="Consolas"/>
-          <w:sz w:val="20"/>
-          <w:szCs w:val="20"/>
-        </w:rPr>
-        <w:t>(1640);</w:t>
+        <w:t xml:space="preserve">    sendByte(0b00000001);</w:t>
+      </w:r>
+    </w:p>
+    <w:p>
+      <w:pPr>
+        <w:autoSpaceDE w:val="0"/>
+        <w:autoSpaceDN w:val="0"/>
+        <w:adjustRightInd w:val="0"/>
+        <w:spacing w:after="0" w:line="240" w:lineRule="auto"/>
+        <w:rPr>
+          <w:rFonts w:ascii="Consolas" w:hAnsi="Consolas" w:cs="Consolas"/>
+          <w:sz w:val="20"/>
+          <w:szCs w:val="20"/>
+        </w:rPr>
+      </w:pPr>
+      <w:r>
+        <w:rPr>
+          <w:rFonts w:ascii="Consolas" w:hAnsi="Consolas" w:cs="Consolas"/>
+          <w:sz w:val="20"/>
+          <w:szCs w:val="20"/>
+        </w:rPr>
+        <w:t xml:space="preserve">    __delay_us(1640);</w:t>
       </w:r>
     </w:p>
     <w:p>
@@ -13694,64 +12231,28 @@
           <w:sz w:val="20"/>
           <w:szCs w:val="20"/>
         </w:rPr>
-        <w:t xml:space="preserve">    </w:t>
-      </w:r>
-      <w:proofErr w:type="spellStart"/>
-      <w:r>
-        <w:rPr>
-          <w:rFonts w:ascii="Consolas" w:hAnsi="Consolas" w:cs="Consolas"/>
-          <w:sz w:val="20"/>
-          <w:szCs w:val="20"/>
-        </w:rPr>
-        <w:t>sendByte</w:t>
-      </w:r>
-      <w:proofErr w:type="spellEnd"/>
-      <w:r>
-        <w:rPr>
-          <w:rFonts w:ascii="Consolas" w:hAnsi="Consolas" w:cs="Consolas"/>
-          <w:sz w:val="20"/>
-          <w:szCs w:val="20"/>
-        </w:rPr>
-        <w:t>(0b00000010);</w:t>
-      </w:r>
-    </w:p>
-    <w:p>
-      <w:pPr>
-        <w:autoSpaceDE w:val="0"/>
-        <w:autoSpaceDN w:val="0"/>
-        <w:adjustRightInd w:val="0"/>
-        <w:spacing w:after="0" w:line="240" w:lineRule="auto"/>
-        <w:rPr>
-          <w:rFonts w:ascii="Consolas" w:hAnsi="Consolas" w:cs="Consolas"/>
-          <w:sz w:val="20"/>
-          <w:szCs w:val="20"/>
-        </w:rPr>
-      </w:pPr>
-      <w:r>
-        <w:rPr>
-          <w:rFonts w:ascii="Consolas" w:hAnsi="Consolas" w:cs="Consolas"/>
-          <w:sz w:val="20"/>
-          <w:szCs w:val="20"/>
-        </w:rPr>
-        <w:t xml:space="preserve">    __</w:t>
-      </w:r>
-      <w:proofErr w:type="spellStart"/>
-      <w:r>
-        <w:rPr>
-          <w:rFonts w:ascii="Consolas" w:hAnsi="Consolas" w:cs="Consolas"/>
-          <w:sz w:val="20"/>
-          <w:szCs w:val="20"/>
-        </w:rPr>
-        <w:t>delay_us</w:t>
-      </w:r>
-      <w:proofErr w:type="spellEnd"/>
-      <w:r>
-        <w:rPr>
-          <w:rFonts w:ascii="Consolas" w:hAnsi="Consolas" w:cs="Consolas"/>
-          <w:sz w:val="20"/>
-          <w:szCs w:val="20"/>
-        </w:rPr>
-        <w:t>(1640);</w:t>
+        <w:t xml:space="preserve">    sendByte(0b00000010);</w:t>
+      </w:r>
+    </w:p>
+    <w:p>
+      <w:pPr>
+        <w:autoSpaceDE w:val="0"/>
+        <w:autoSpaceDN w:val="0"/>
+        <w:adjustRightInd w:val="0"/>
+        <w:spacing w:after="0" w:line="240" w:lineRule="auto"/>
+        <w:rPr>
+          <w:rFonts w:ascii="Consolas" w:hAnsi="Consolas" w:cs="Consolas"/>
+          <w:sz w:val="20"/>
+          <w:szCs w:val="20"/>
+        </w:rPr>
+      </w:pPr>
+      <w:r>
+        <w:rPr>
+          <w:rFonts w:ascii="Consolas" w:hAnsi="Consolas" w:cs="Consolas"/>
+          <w:sz w:val="20"/>
+          <w:szCs w:val="20"/>
+        </w:rPr>
+        <w:t xml:space="preserve">    __delay_us(1640);</w:t>
       </w:r>
     </w:p>
     <w:p>
@@ -13881,7 +12382,6 @@
         </w:rPr>
         <w:t xml:space="preserve"> (</w:t>
       </w:r>
-      <w:proofErr w:type="spellStart"/>
       <w:r>
         <w:rPr>
           <w:rFonts w:ascii="Consolas" w:hAnsi="Consolas" w:cs="Consolas"/>
@@ -13892,164 +12392,55 @@
         </w:rPr>
         <w:t>int</w:t>
       </w:r>
-      <w:proofErr w:type="spellEnd"/>
-      <w:r>
-        <w:rPr>
-          <w:rFonts w:ascii="Consolas" w:hAnsi="Consolas" w:cs="Consolas"/>
-          <w:sz w:val="20"/>
-          <w:szCs w:val="20"/>
-        </w:rPr>
-        <w:t xml:space="preserve"> </w:t>
-      </w:r>
-      <w:proofErr w:type="spellStart"/>
-      <w:r>
-        <w:rPr>
-          <w:rFonts w:ascii="Consolas" w:hAnsi="Consolas" w:cs="Consolas"/>
-          <w:sz w:val="20"/>
-          <w:szCs w:val="20"/>
-        </w:rPr>
-        <w:t>i</w:t>
-      </w:r>
-      <w:proofErr w:type="spellEnd"/>
-      <w:r>
-        <w:rPr>
-          <w:rFonts w:ascii="Consolas" w:hAnsi="Consolas" w:cs="Consolas"/>
-          <w:sz w:val="20"/>
-          <w:szCs w:val="20"/>
-        </w:rPr>
-        <w:t xml:space="preserve"> = 0; text[</w:t>
-      </w:r>
-      <w:proofErr w:type="spellStart"/>
-      <w:r>
-        <w:rPr>
-          <w:rFonts w:ascii="Consolas" w:hAnsi="Consolas" w:cs="Consolas"/>
-          <w:sz w:val="20"/>
-          <w:szCs w:val="20"/>
-        </w:rPr>
-        <w:t>i</w:t>
-      </w:r>
-      <w:proofErr w:type="spellEnd"/>
-      <w:r>
-        <w:rPr>
-          <w:rFonts w:ascii="Consolas" w:hAnsi="Consolas" w:cs="Consolas"/>
-          <w:sz w:val="20"/>
-          <w:szCs w:val="20"/>
-        </w:rPr>
-        <w:t xml:space="preserve">] != 0; </w:t>
-      </w:r>
-      <w:proofErr w:type="spellStart"/>
-      <w:r>
-        <w:rPr>
-          <w:rFonts w:ascii="Consolas" w:hAnsi="Consolas" w:cs="Consolas"/>
-          <w:sz w:val="20"/>
-          <w:szCs w:val="20"/>
-        </w:rPr>
-        <w:t>i</w:t>
-      </w:r>
-      <w:proofErr w:type="spellEnd"/>
-      <w:r>
-        <w:rPr>
-          <w:rFonts w:ascii="Consolas" w:hAnsi="Consolas" w:cs="Consolas"/>
-          <w:sz w:val="20"/>
-          <w:szCs w:val="20"/>
-        </w:rPr>
-        <w:t>++) {</w:t>
-      </w:r>
-    </w:p>
-    <w:p>
-      <w:pPr>
-        <w:autoSpaceDE w:val="0"/>
-        <w:autoSpaceDN w:val="0"/>
-        <w:adjustRightInd w:val="0"/>
-        <w:spacing w:after="0" w:line="240" w:lineRule="auto"/>
-        <w:rPr>
-          <w:rFonts w:ascii="Consolas" w:hAnsi="Consolas" w:cs="Consolas"/>
-          <w:sz w:val="20"/>
-          <w:szCs w:val="20"/>
-        </w:rPr>
-      </w:pPr>
-      <w:r>
-        <w:rPr>
-          <w:rFonts w:ascii="Consolas" w:hAnsi="Consolas" w:cs="Consolas"/>
-          <w:sz w:val="20"/>
-          <w:szCs w:val="20"/>
-        </w:rPr>
-        <w:t xml:space="preserve">        </w:t>
-      </w:r>
-      <w:proofErr w:type="spellStart"/>
-      <w:r>
-        <w:rPr>
-          <w:rFonts w:ascii="Consolas" w:hAnsi="Consolas" w:cs="Consolas"/>
-          <w:sz w:val="20"/>
-          <w:szCs w:val="20"/>
-        </w:rPr>
-        <w:t>sendByte</w:t>
-      </w:r>
-      <w:proofErr w:type="spellEnd"/>
-      <w:r>
-        <w:rPr>
-          <w:rFonts w:ascii="Consolas" w:hAnsi="Consolas" w:cs="Consolas"/>
-          <w:sz w:val="20"/>
-          <w:szCs w:val="20"/>
-        </w:rPr>
-        <w:t>(text[</w:t>
-      </w:r>
-      <w:proofErr w:type="spellStart"/>
-      <w:r>
-        <w:rPr>
-          <w:rFonts w:ascii="Consolas" w:hAnsi="Consolas" w:cs="Consolas"/>
-          <w:sz w:val="20"/>
-          <w:szCs w:val="20"/>
-        </w:rPr>
-        <w:t>i</w:t>
-      </w:r>
-      <w:proofErr w:type="spellEnd"/>
-      <w:r>
-        <w:rPr>
-          <w:rFonts w:ascii="Consolas" w:hAnsi="Consolas" w:cs="Consolas"/>
-          <w:sz w:val="20"/>
-          <w:szCs w:val="20"/>
-        </w:rPr>
-        <w:t>]);</w:t>
-      </w:r>
-    </w:p>
-    <w:p>
-      <w:pPr>
-        <w:autoSpaceDE w:val="0"/>
-        <w:autoSpaceDN w:val="0"/>
-        <w:adjustRightInd w:val="0"/>
-        <w:spacing w:after="0" w:line="240" w:lineRule="auto"/>
-        <w:rPr>
-          <w:rFonts w:ascii="Consolas" w:hAnsi="Consolas" w:cs="Consolas"/>
-          <w:sz w:val="20"/>
-          <w:szCs w:val="20"/>
-        </w:rPr>
-      </w:pPr>
-      <w:r>
-        <w:rPr>
-          <w:rFonts w:ascii="Consolas" w:hAnsi="Consolas" w:cs="Consolas"/>
-          <w:sz w:val="20"/>
-          <w:szCs w:val="20"/>
-        </w:rPr>
-        <w:t xml:space="preserve">        __</w:t>
-      </w:r>
-      <w:proofErr w:type="spellStart"/>
-      <w:r>
-        <w:rPr>
-          <w:rFonts w:ascii="Consolas" w:hAnsi="Consolas" w:cs="Consolas"/>
-          <w:sz w:val="20"/>
-          <w:szCs w:val="20"/>
-        </w:rPr>
-        <w:t>delay_us</w:t>
-      </w:r>
-      <w:proofErr w:type="spellEnd"/>
-      <w:r>
-        <w:rPr>
-          <w:rFonts w:ascii="Consolas" w:hAnsi="Consolas" w:cs="Consolas"/>
-          <w:sz w:val="20"/>
-          <w:szCs w:val="20"/>
-        </w:rPr>
-        <w:t>(46);</w:t>
+      <w:r>
+        <w:rPr>
+          <w:rFonts w:ascii="Consolas" w:hAnsi="Consolas" w:cs="Consolas"/>
+          <w:sz w:val="20"/>
+          <w:szCs w:val="20"/>
+        </w:rPr>
+        <w:t xml:space="preserve"> i = 0; text[i] != 0; i++) {</w:t>
+      </w:r>
+    </w:p>
+    <w:p>
+      <w:pPr>
+        <w:autoSpaceDE w:val="0"/>
+        <w:autoSpaceDN w:val="0"/>
+        <w:adjustRightInd w:val="0"/>
+        <w:spacing w:after="0" w:line="240" w:lineRule="auto"/>
+        <w:rPr>
+          <w:rFonts w:ascii="Consolas" w:hAnsi="Consolas" w:cs="Consolas"/>
+          <w:sz w:val="20"/>
+          <w:szCs w:val="20"/>
+        </w:rPr>
+      </w:pPr>
+      <w:r>
+        <w:rPr>
+          <w:rFonts w:ascii="Consolas" w:hAnsi="Consolas" w:cs="Consolas"/>
+          <w:sz w:val="20"/>
+          <w:szCs w:val="20"/>
+        </w:rPr>
+        <w:t xml:space="preserve">        sendByte(text[i]);</w:t>
+      </w:r>
+    </w:p>
+    <w:p>
+      <w:pPr>
+        <w:autoSpaceDE w:val="0"/>
+        <w:autoSpaceDN w:val="0"/>
+        <w:adjustRightInd w:val="0"/>
+        <w:spacing w:after="0" w:line="240" w:lineRule="auto"/>
+        <w:rPr>
+          <w:rFonts w:ascii="Consolas" w:hAnsi="Consolas" w:cs="Consolas"/>
+          <w:sz w:val="20"/>
+          <w:szCs w:val="20"/>
+        </w:rPr>
+      </w:pPr>
+      <w:r>
+        <w:rPr>
+          <w:rFonts w:ascii="Consolas" w:hAnsi="Consolas" w:cs="Consolas"/>
+          <w:sz w:val="20"/>
+          <w:szCs w:val="20"/>
+        </w:rPr>
+        <w:t xml:space="preserve">        __delay_us(46);</w:t>
       </w:r>
     </w:p>
     <w:p>
@@ -14198,25 +12589,7 @@
           <w:sz w:val="20"/>
           <w:szCs w:val="20"/>
         </w:rPr>
-        <w:t xml:space="preserve"> interrupt </w:t>
-      </w:r>
-      <w:proofErr w:type="spellStart"/>
-      <w:r>
-        <w:rPr>
-          <w:rFonts w:ascii="Consolas" w:hAnsi="Consolas" w:cs="Consolas"/>
-          <w:sz w:val="20"/>
-          <w:szCs w:val="20"/>
-        </w:rPr>
-        <w:t>timerReset</w:t>
-      </w:r>
-      <w:proofErr w:type="spellEnd"/>
-      <w:r>
-        <w:rPr>
-          <w:rFonts w:ascii="Consolas" w:hAnsi="Consolas" w:cs="Consolas"/>
-          <w:sz w:val="20"/>
-          <w:szCs w:val="20"/>
-        </w:rPr>
-        <w:t>(</w:t>
+        <w:t xml:space="preserve"> interrupt timerReset(</w:t>
       </w:r>
       <w:r>
         <w:rPr>
@@ -14255,181 +12628,91 @@
           <w:sz w:val="20"/>
           <w:szCs w:val="20"/>
         </w:rPr>
-        <w:t xml:space="preserve">    </w:t>
-      </w:r>
-      <w:proofErr w:type="spellStart"/>
-      <w:r>
-        <w:rPr>
-          <w:rFonts w:ascii="Consolas" w:hAnsi="Consolas" w:cs="Consolas"/>
-          <w:sz w:val="20"/>
-          <w:szCs w:val="20"/>
-        </w:rPr>
-        <w:t>asm</w:t>
-      </w:r>
-      <w:proofErr w:type="spellEnd"/>
-      <w:r>
-        <w:rPr>
-          <w:rFonts w:ascii="Consolas" w:hAnsi="Consolas" w:cs="Consolas"/>
-          <w:sz w:val="20"/>
-          <w:szCs w:val="20"/>
-        </w:rPr>
-        <w:t>("MOVLW 0xB1");</w:t>
-      </w:r>
-    </w:p>
-    <w:p>
-      <w:pPr>
-        <w:autoSpaceDE w:val="0"/>
-        <w:autoSpaceDN w:val="0"/>
-        <w:adjustRightInd w:val="0"/>
-        <w:spacing w:after="0" w:line="240" w:lineRule="auto"/>
-        <w:rPr>
-          <w:rFonts w:ascii="Consolas" w:hAnsi="Consolas" w:cs="Consolas"/>
-          <w:sz w:val="20"/>
-          <w:szCs w:val="20"/>
-        </w:rPr>
-      </w:pPr>
-      <w:r>
-        <w:rPr>
-          <w:rFonts w:ascii="Consolas" w:hAnsi="Consolas" w:cs="Consolas"/>
-          <w:sz w:val="20"/>
-          <w:szCs w:val="20"/>
-        </w:rPr>
-        <w:t xml:space="preserve">    </w:t>
-      </w:r>
-      <w:proofErr w:type="spellStart"/>
-      <w:r>
-        <w:rPr>
-          <w:rFonts w:ascii="Consolas" w:hAnsi="Consolas" w:cs="Consolas"/>
-          <w:sz w:val="20"/>
-          <w:szCs w:val="20"/>
-        </w:rPr>
-        <w:t>asm</w:t>
-      </w:r>
-      <w:proofErr w:type="spellEnd"/>
-      <w:r>
-        <w:rPr>
-          <w:rFonts w:ascii="Consolas" w:hAnsi="Consolas" w:cs="Consolas"/>
-          <w:sz w:val="20"/>
-          <w:szCs w:val="20"/>
-        </w:rPr>
-        <w:t>("MOVWF TMR0H");</w:t>
-      </w:r>
-    </w:p>
-    <w:p>
-      <w:pPr>
-        <w:autoSpaceDE w:val="0"/>
-        <w:autoSpaceDN w:val="0"/>
-        <w:adjustRightInd w:val="0"/>
-        <w:spacing w:after="0" w:line="240" w:lineRule="auto"/>
-        <w:rPr>
-          <w:rFonts w:ascii="Consolas" w:hAnsi="Consolas" w:cs="Consolas"/>
-          <w:sz w:val="20"/>
-          <w:szCs w:val="20"/>
-        </w:rPr>
-      </w:pPr>
-      <w:r>
-        <w:rPr>
-          <w:rFonts w:ascii="Consolas" w:hAnsi="Consolas" w:cs="Consolas"/>
-          <w:sz w:val="20"/>
-          <w:szCs w:val="20"/>
-        </w:rPr>
-        <w:t xml:space="preserve">    </w:t>
-      </w:r>
-      <w:proofErr w:type="spellStart"/>
-      <w:r>
-        <w:rPr>
-          <w:rFonts w:ascii="Consolas" w:hAnsi="Consolas" w:cs="Consolas"/>
-          <w:sz w:val="20"/>
-          <w:szCs w:val="20"/>
-        </w:rPr>
-        <w:t>asm</w:t>
-      </w:r>
-      <w:proofErr w:type="spellEnd"/>
-      <w:r>
-        <w:rPr>
-          <w:rFonts w:ascii="Consolas" w:hAnsi="Consolas" w:cs="Consolas"/>
-          <w:sz w:val="20"/>
-          <w:szCs w:val="20"/>
-        </w:rPr>
-        <w:t>("MOVLW 0xC6");</w:t>
-      </w:r>
-    </w:p>
-    <w:p>
-      <w:pPr>
-        <w:autoSpaceDE w:val="0"/>
-        <w:autoSpaceDN w:val="0"/>
-        <w:adjustRightInd w:val="0"/>
-        <w:spacing w:after="0" w:line="240" w:lineRule="auto"/>
-        <w:rPr>
-          <w:rFonts w:ascii="Consolas" w:hAnsi="Consolas" w:cs="Consolas"/>
-          <w:sz w:val="20"/>
-          <w:szCs w:val="20"/>
-        </w:rPr>
-      </w:pPr>
-      <w:r>
-        <w:rPr>
-          <w:rFonts w:ascii="Consolas" w:hAnsi="Consolas" w:cs="Consolas"/>
-          <w:sz w:val="20"/>
-          <w:szCs w:val="20"/>
-        </w:rPr>
-        <w:t xml:space="preserve">    </w:t>
-      </w:r>
-      <w:proofErr w:type="spellStart"/>
-      <w:r>
-        <w:rPr>
-          <w:rFonts w:ascii="Consolas" w:hAnsi="Consolas" w:cs="Consolas"/>
-          <w:sz w:val="20"/>
-          <w:szCs w:val="20"/>
-        </w:rPr>
-        <w:t>asm</w:t>
-      </w:r>
-      <w:proofErr w:type="spellEnd"/>
-      <w:r>
-        <w:rPr>
-          <w:rFonts w:ascii="Consolas" w:hAnsi="Consolas" w:cs="Consolas"/>
-          <w:sz w:val="20"/>
-          <w:szCs w:val="20"/>
-        </w:rPr>
-        <w:t>("MOVWF TMR0L");</w:t>
-      </w:r>
-    </w:p>
-    <w:p>
-      <w:pPr>
-        <w:autoSpaceDE w:val="0"/>
-        <w:autoSpaceDN w:val="0"/>
-        <w:adjustRightInd w:val="0"/>
-        <w:spacing w:after="0" w:line="240" w:lineRule="auto"/>
-        <w:rPr>
-          <w:rFonts w:ascii="Consolas" w:hAnsi="Consolas" w:cs="Consolas"/>
-          <w:sz w:val="20"/>
-          <w:szCs w:val="20"/>
-        </w:rPr>
-      </w:pPr>
-      <w:r>
-        <w:rPr>
-          <w:rFonts w:ascii="Consolas" w:hAnsi="Consolas" w:cs="Consolas"/>
-          <w:sz w:val="20"/>
-          <w:szCs w:val="20"/>
-        </w:rPr>
-        <w:t xml:space="preserve">    </w:t>
-      </w:r>
-      <w:proofErr w:type="spellStart"/>
-      <w:r>
-        <w:rPr>
-          <w:rFonts w:ascii="Consolas" w:hAnsi="Consolas" w:cs="Consolas"/>
-          <w:sz w:val="20"/>
-          <w:szCs w:val="20"/>
-        </w:rPr>
-        <w:t>asm</w:t>
-      </w:r>
-      <w:proofErr w:type="spellEnd"/>
-      <w:r>
-        <w:rPr>
-          <w:rFonts w:ascii="Consolas" w:hAnsi="Consolas" w:cs="Consolas"/>
-          <w:sz w:val="20"/>
-          <w:szCs w:val="20"/>
-        </w:rPr>
-        <w:t>("BCF INTCON, 2"); //clear interrupt flag</w:t>
+        <w:t xml:space="preserve">    asm("MOVLW 0xB1");</w:t>
+      </w:r>
+    </w:p>
+    <w:p>
+      <w:pPr>
+        <w:autoSpaceDE w:val="0"/>
+        <w:autoSpaceDN w:val="0"/>
+        <w:adjustRightInd w:val="0"/>
+        <w:spacing w:after="0" w:line="240" w:lineRule="auto"/>
+        <w:rPr>
+          <w:rFonts w:ascii="Consolas" w:hAnsi="Consolas" w:cs="Consolas"/>
+          <w:sz w:val="20"/>
+          <w:szCs w:val="20"/>
+        </w:rPr>
+      </w:pPr>
+      <w:r>
+        <w:rPr>
+          <w:rFonts w:ascii="Consolas" w:hAnsi="Consolas" w:cs="Consolas"/>
+          <w:sz w:val="20"/>
+          <w:szCs w:val="20"/>
+        </w:rPr>
+        <w:t xml:space="preserve">    asm("MOVWF TMR0H");</w:t>
+      </w:r>
+    </w:p>
+    <w:p>
+      <w:pPr>
+        <w:autoSpaceDE w:val="0"/>
+        <w:autoSpaceDN w:val="0"/>
+        <w:adjustRightInd w:val="0"/>
+        <w:spacing w:after="0" w:line="240" w:lineRule="auto"/>
+        <w:rPr>
+          <w:rFonts w:ascii="Consolas" w:hAnsi="Consolas" w:cs="Consolas"/>
+          <w:sz w:val="20"/>
+          <w:szCs w:val="20"/>
+        </w:rPr>
+      </w:pPr>
+      <w:r>
+        <w:rPr>
+          <w:rFonts w:ascii="Consolas" w:hAnsi="Consolas" w:cs="Consolas"/>
+          <w:sz w:val="20"/>
+          <w:szCs w:val="20"/>
+        </w:rPr>
+        <w:t xml:space="preserve">    asm("MOVLW 0xC6");</w:t>
+      </w:r>
+    </w:p>
+    <w:p>
+      <w:pPr>
+        <w:autoSpaceDE w:val="0"/>
+        <w:autoSpaceDN w:val="0"/>
+        <w:adjustRightInd w:val="0"/>
+        <w:spacing w:after="0" w:line="240" w:lineRule="auto"/>
+        <w:rPr>
+          <w:rFonts w:ascii="Consolas" w:hAnsi="Consolas" w:cs="Consolas"/>
+          <w:sz w:val="20"/>
+          <w:szCs w:val="20"/>
+        </w:rPr>
+      </w:pPr>
+      <w:r>
+        <w:rPr>
+          <w:rFonts w:ascii="Consolas" w:hAnsi="Consolas" w:cs="Consolas"/>
+          <w:sz w:val="20"/>
+          <w:szCs w:val="20"/>
+        </w:rPr>
+        <w:t xml:space="preserve">    asm("MOVWF TMR0L");</w:t>
+      </w:r>
+    </w:p>
+    <w:p>
+      <w:pPr>
+        <w:autoSpaceDE w:val="0"/>
+        <w:autoSpaceDN w:val="0"/>
+        <w:adjustRightInd w:val="0"/>
+        <w:spacing w:after="0" w:line="240" w:lineRule="auto"/>
+        <w:rPr>
+          <w:rFonts w:ascii="Consolas" w:hAnsi="Consolas" w:cs="Consolas"/>
+          <w:sz w:val="20"/>
+          <w:szCs w:val="20"/>
+        </w:rPr>
+      </w:pPr>
+      <w:r>
+        <w:rPr>
+          <w:rFonts w:ascii="Consolas" w:hAnsi="Consolas" w:cs="Consolas"/>
+          <w:sz w:val="20"/>
+          <w:szCs w:val="20"/>
+        </w:rPr>
+        <w:t xml:space="preserve">    asm("BCF INTCON, 2"); //clear interrupt flag</w:t>
       </w:r>
     </w:p>
     <w:p>
@@ -14777,6 +13060,15 @@
       <w:r>
         <w:t>Microchip PIC18F4321</w:t>
       </w:r>
+      <w:r>
+        <w:t xml:space="preserve"> (omitted for brevity, can be accessed at </w:t>
+      </w:r>
+      <w:r>
+        <w:t>http://ww1.microchip.com/downloads/en/DeviceDoc/39689f.pdf</w:t>
+      </w:r>
+      <w:r>
+        <w:t>)</w:t>
+      </w:r>
     </w:p>
     <w:p>
       <w:pPr>
@@ -14799,13 +13091,8 @@
         </w:numPr>
       </w:pPr>
       <w:r>
-        <w:t xml:space="preserve">GL5537 </w:t>
-      </w:r>
-      <w:proofErr w:type="spellStart"/>
-      <w:r>
-        <w:t>Photoresistor</w:t>
-      </w:r>
-      <w:proofErr w:type="spellEnd"/>
+        <w:t>GL5537 Photoresistor</w:t>
+      </w:r>
     </w:p>
     <w:p>
       <w:pPr>
@@ -14816,18 +13103,7 @@
         </w:numPr>
       </w:pPr>
       <w:r>
-        <w:t xml:space="preserve">Shaanxi </w:t>
-      </w:r>
-      <w:proofErr w:type="spellStart"/>
-      <w:r>
-        <w:t>Qunli</w:t>
-      </w:r>
-      <w:proofErr w:type="spellEnd"/>
-      <w:r>
-        <w:t xml:space="preserve"> Electric Company Miniature Heavy</w:t>
-      </w:r>
-      <w:r>
-        <w:t xml:space="preserve"> Duty DC Electromagnetic Relay JQX-15F-787</w:t>
+        <w:t>Shaanxi Qunli Electric Company Miniature Heavy Duty DC Electromagnetic Relay JQX-15F-787</w:t>
       </w:r>
     </w:p>
     <w:p/>
@@ -14844,7 +13120,7 @@
 </file>
 
 <file path=word/endnotes.xml><?xml version="1.0" encoding="utf-8"?>
-<w:endnotes xmlns:wpc="http://schemas.microsoft.com/office/word/2010/wordprocessingCanvas" xmlns:cx="http://schemas.microsoft.com/office/drawing/2014/chartex" xmlns:cx1="http://schemas.microsoft.com/office/drawing/2015/9/8/chartex" xmlns:cx2="http://schemas.microsoft.com/office/drawing/2015/10/21/chartex" xmlns:cx3="http://schemas.microsoft.com/office/drawing/2016/5/9/chartex" xmlns:cx4="http://schemas.microsoft.com/office/drawing/2016/5/10/chartex" xmlns:cx5="http://schemas.microsoft.com/office/drawing/2016/5/11/chartex" xmlns:cx6="http://schemas.microsoft.com/office/drawing/2016/5/12/chartex" xmlns:cx7="http://schemas.microsoft.com/office/drawing/2016/5/13/chartex" xmlns:cx8="http://schemas.microsoft.com/office/drawing/2016/5/14/chartex" xmlns:mc="http://schemas.openxmlformats.org/markup-compatibility/2006" xmlns:o="urn:schemas-microsoft-com:office:office" xmlns:r="http://schemas.openxmlformats.org/officeDocument/2006/relationships" xmlns:m="http://schemas.openxmlformats.org/officeDocument/2006/math" xmlns:v="urn:schemas-microsoft-com:vml" xmlns:wp14="http://schemas.microsoft.com/office/word/2010/wordprocessingDrawing" xmlns:wp="http://schemas.openxmlformats.org/drawingml/2006/wordprocessingDrawing" xmlns:w10="urn:schemas-microsoft-com:office:word" xmlns:w="http://schemas.openxmlformats.org/wordprocessingml/2006/main" xmlns:w14="http://schemas.microsoft.com/office/word/2010/wordml" xmlns:w15="http://schemas.microsoft.com/office/word/2012/wordml" xmlns:w16se="http://schemas.microsoft.com/office/word/2015/wordml/symex" xmlns:wpg="http://schemas.microsoft.com/office/word/2010/wordprocessingGroup" xmlns:wpi="http://schemas.microsoft.com/office/word/2010/wordprocessingInk" xmlns:wne="http://schemas.microsoft.com/office/word/2006/wordml" xmlns:wps="http://schemas.microsoft.com/office/word/2010/wordprocessingShape" mc:Ignorable="w14 w15 w16se wp14">
+<w:endnotes xmlns:wpc="http://schemas.microsoft.com/office/word/2010/wordprocessingCanvas" xmlns:cx="http://schemas.microsoft.com/office/drawing/2014/chartex" xmlns:cx1="http://schemas.microsoft.com/office/drawing/2015/9/8/chartex" xmlns:mc="http://schemas.openxmlformats.org/markup-compatibility/2006" xmlns:o="urn:schemas-microsoft-com:office:office" xmlns:r="http://schemas.openxmlformats.org/officeDocument/2006/relationships" xmlns:m="http://schemas.openxmlformats.org/officeDocument/2006/math" xmlns:v="urn:schemas-microsoft-com:vml" xmlns:wp14="http://schemas.microsoft.com/office/word/2010/wordprocessingDrawing" xmlns:wp="http://schemas.openxmlformats.org/drawingml/2006/wordprocessingDrawing" xmlns:w10="urn:schemas-microsoft-com:office:word" xmlns:w="http://schemas.openxmlformats.org/wordprocessingml/2006/main" xmlns:w14="http://schemas.microsoft.com/office/word/2010/wordml" xmlns:w15="http://schemas.microsoft.com/office/word/2012/wordml" xmlns:w16se="http://schemas.microsoft.com/office/word/2015/wordml/symex" xmlns:wpg="http://schemas.microsoft.com/office/word/2010/wordprocessingGroup" xmlns:wpi="http://schemas.microsoft.com/office/word/2010/wordprocessingInk" xmlns:wne="http://schemas.microsoft.com/office/word/2006/wordml" xmlns:wps="http://schemas.microsoft.com/office/word/2010/wordprocessingShape" mc:Ignorable="w14 w15 w16se wp14">
   <w:endnote w:type="separator" w:id="-1">
     <w:p>
       <w:pPr>
@@ -14869,7 +13145,7 @@
 </file>
 
 <file path=word/footer1.xml><?xml version="1.0" encoding="utf-8"?>
-<w:ftr xmlns:wpc="http://schemas.microsoft.com/office/word/2010/wordprocessingCanvas" xmlns:cx="http://schemas.microsoft.com/office/drawing/2014/chartex" xmlns:cx1="http://schemas.microsoft.com/office/drawing/2015/9/8/chartex" xmlns:cx2="http://schemas.microsoft.com/office/drawing/2015/10/21/chartex" xmlns:cx3="http://schemas.microsoft.com/office/drawing/2016/5/9/chartex" xmlns:cx4="http://schemas.microsoft.com/office/drawing/2016/5/10/chartex" xmlns:cx5="http://schemas.microsoft.com/office/drawing/2016/5/11/chartex" xmlns:cx6="http://schemas.microsoft.com/office/drawing/2016/5/12/chartex" xmlns:cx7="http://schemas.microsoft.com/office/drawing/2016/5/13/chartex" xmlns:cx8="http://schemas.microsoft.com/office/drawing/2016/5/14/chartex" xmlns:mc="http://schemas.openxmlformats.org/markup-compatibility/2006" xmlns:o="urn:schemas-microsoft-com:office:office" xmlns:r="http://schemas.openxmlformats.org/officeDocument/2006/relationships" xmlns:m="http://schemas.openxmlformats.org/officeDocument/2006/math" xmlns:v="urn:schemas-microsoft-com:vml" xmlns:wp14="http://schemas.microsoft.com/office/word/2010/wordprocessingDrawing" xmlns:wp="http://schemas.openxmlformats.org/drawingml/2006/wordprocessingDrawing" xmlns:w10="urn:schemas-microsoft-com:office:word" xmlns:w="http://schemas.openxmlformats.org/wordprocessingml/2006/main" xmlns:w14="http://schemas.microsoft.com/office/word/2010/wordml" xmlns:w15="http://schemas.microsoft.com/office/word/2012/wordml" xmlns:w16se="http://schemas.microsoft.com/office/word/2015/wordml/symex" xmlns:wpg="http://schemas.microsoft.com/office/word/2010/wordprocessingGroup" xmlns:wpi="http://schemas.microsoft.com/office/word/2010/wordprocessingInk" xmlns:wne="http://schemas.microsoft.com/office/word/2006/wordml" xmlns:wps="http://schemas.microsoft.com/office/word/2010/wordprocessingShape" mc:Ignorable="w14 w15 w16se wp14">
+<w:ftr xmlns:wpc="http://schemas.microsoft.com/office/word/2010/wordprocessingCanvas" xmlns:cx="http://schemas.microsoft.com/office/drawing/2014/chartex" xmlns:cx1="http://schemas.microsoft.com/office/drawing/2015/9/8/chartex" xmlns:mc="http://schemas.openxmlformats.org/markup-compatibility/2006" xmlns:o="urn:schemas-microsoft-com:office:office" xmlns:r="http://schemas.openxmlformats.org/officeDocument/2006/relationships" xmlns:m="http://schemas.openxmlformats.org/officeDocument/2006/math" xmlns:v="urn:schemas-microsoft-com:vml" xmlns:wp14="http://schemas.microsoft.com/office/word/2010/wordprocessingDrawing" xmlns:wp="http://schemas.openxmlformats.org/drawingml/2006/wordprocessingDrawing" xmlns:w10="urn:schemas-microsoft-com:office:word" xmlns:w="http://schemas.openxmlformats.org/wordprocessingml/2006/main" xmlns:w14="http://schemas.microsoft.com/office/word/2010/wordml" xmlns:w15="http://schemas.microsoft.com/office/word/2012/wordml" xmlns:w16se="http://schemas.microsoft.com/office/word/2015/wordml/symex" xmlns:wpg="http://schemas.microsoft.com/office/word/2010/wordprocessingGroup" xmlns:wpi="http://schemas.microsoft.com/office/word/2010/wordprocessingInk" xmlns:wne="http://schemas.microsoft.com/office/word/2006/wordml" xmlns:wps="http://schemas.microsoft.com/office/word/2010/wordprocessingShape" mc:Ignorable="w14 w15 w16se wp14">
   <w:sdt>
     <w:sdtPr>
       <w:id w:val="-602114708"/>
@@ -14902,7 +13178,7 @@
           <w:rPr>
             <w:noProof/>
           </w:rPr>
-          <w:t>21</w:t>
+          <w:t>7</w:t>
         </w:r>
         <w:r>
           <w:rPr>
@@ -14922,7 +13198,7 @@
 </file>
 
 <file path=word/footnotes.xml><?xml version="1.0" encoding="utf-8"?>
-<w:footnotes xmlns:wpc="http://schemas.microsoft.com/office/word/2010/wordprocessingCanvas" xmlns:cx="http://schemas.microsoft.com/office/drawing/2014/chartex" xmlns:cx1="http://schemas.microsoft.com/office/drawing/2015/9/8/chartex" xmlns:cx2="http://schemas.microsoft.com/office/drawing/2015/10/21/chartex" xmlns:cx3="http://schemas.microsoft.com/office/drawing/2016/5/9/chartex" xmlns:cx4="http://schemas.microsoft.com/office/drawing/2016/5/10/chartex" xmlns:cx5="http://schemas.microsoft.com/office/drawing/2016/5/11/chartex" xmlns:cx6="http://schemas.microsoft.com/office/drawing/2016/5/12/chartex" xmlns:cx7="http://schemas.microsoft.com/office/drawing/2016/5/13/chartex" xmlns:cx8="http://schemas.microsoft.com/office/drawing/2016/5/14/chartex" xmlns:mc="http://schemas.openxmlformats.org/markup-compatibility/2006" xmlns:o="urn:schemas-microsoft-com:office:office" xmlns:r="http://schemas.openxmlformats.org/officeDocument/2006/relationships" xmlns:m="http://schemas.openxmlformats.org/officeDocument/2006/math" xmlns:v="urn:schemas-microsoft-com:vml" xmlns:wp14="http://schemas.microsoft.com/office/word/2010/wordprocessingDrawing" xmlns:wp="http://schemas.openxmlformats.org/drawingml/2006/wordprocessingDrawing" xmlns:w10="urn:schemas-microsoft-com:office:word" xmlns:w="http://schemas.openxmlformats.org/wordprocessingml/2006/main" xmlns:w14="http://schemas.microsoft.com/office/word/2010/wordml" xmlns:w15="http://schemas.microsoft.com/office/word/2012/wordml" xmlns:w16se="http://schemas.microsoft.com/office/word/2015/wordml/symex" xmlns:wpg="http://schemas.microsoft.com/office/word/2010/wordprocessingGroup" xmlns:wpi="http://schemas.microsoft.com/office/word/2010/wordprocessingInk" xmlns:wne="http://schemas.microsoft.com/office/word/2006/wordml" xmlns:wps="http://schemas.microsoft.com/office/word/2010/wordprocessingShape" mc:Ignorable="w14 w15 w16se wp14">
+<w:footnotes xmlns:wpc="http://schemas.microsoft.com/office/word/2010/wordprocessingCanvas" xmlns:cx="http://schemas.microsoft.com/office/drawing/2014/chartex" xmlns:cx1="http://schemas.microsoft.com/office/drawing/2015/9/8/chartex" xmlns:mc="http://schemas.openxmlformats.org/markup-compatibility/2006" xmlns:o="urn:schemas-microsoft-com:office:office" xmlns:r="http://schemas.openxmlformats.org/officeDocument/2006/relationships" xmlns:m="http://schemas.openxmlformats.org/officeDocument/2006/math" xmlns:v="urn:schemas-microsoft-com:vml" xmlns:wp14="http://schemas.microsoft.com/office/word/2010/wordprocessingDrawing" xmlns:wp="http://schemas.openxmlformats.org/drawingml/2006/wordprocessingDrawing" xmlns:w10="urn:schemas-microsoft-com:office:word" xmlns:w="http://schemas.openxmlformats.org/wordprocessingml/2006/main" xmlns:w14="http://schemas.microsoft.com/office/word/2010/wordml" xmlns:w15="http://schemas.microsoft.com/office/word/2012/wordml" xmlns:w16se="http://schemas.microsoft.com/office/word/2015/wordml/symex" xmlns:wpg="http://schemas.microsoft.com/office/word/2010/wordprocessingGroup" xmlns:wpi="http://schemas.microsoft.com/office/word/2010/wordprocessingInk" xmlns:wne="http://schemas.microsoft.com/office/word/2006/wordml" xmlns:wps="http://schemas.microsoft.com/office/word/2010/wordprocessingShape" mc:Ignorable="w14 w15 w16se wp14">
   <w:footnote w:type="separator" w:id="-1">
     <w:p>
       <w:pPr>
@@ -14947,7 +13223,7 @@
 </file>
 
 <file path=word/numbering.xml><?xml version="1.0" encoding="utf-8"?>
-<w:numbering xmlns:wpc="http://schemas.microsoft.com/office/word/2010/wordprocessingCanvas" xmlns:cx="http://schemas.microsoft.com/office/drawing/2014/chartex" xmlns:cx1="http://schemas.microsoft.com/office/drawing/2015/9/8/chartex" xmlns:cx2="http://schemas.microsoft.com/office/drawing/2015/10/21/chartex" xmlns:cx3="http://schemas.microsoft.com/office/drawing/2016/5/9/chartex" xmlns:cx4="http://schemas.microsoft.com/office/drawing/2016/5/10/chartex" xmlns:cx5="http://schemas.microsoft.com/office/drawing/2016/5/11/chartex" xmlns:cx6="http://schemas.microsoft.com/office/drawing/2016/5/12/chartex" xmlns:cx7="http://schemas.microsoft.com/office/drawing/2016/5/13/chartex" xmlns:cx8="http://schemas.microsoft.com/office/drawing/2016/5/14/chartex" xmlns:mc="http://schemas.openxmlformats.org/markup-compatibility/2006" xmlns:o="urn:schemas-microsoft-com:office:office" xmlns:r="http://schemas.openxmlformats.org/officeDocument/2006/relationships" xmlns:m="http://schemas.openxmlformats.org/officeDocument/2006/math" xmlns:v="urn:schemas-microsoft-com:vml" xmlns:wp14="http://schemas.microsoft.com/office/word/2010/wordprocessingDrawing" xmlns:wp="http://schemas.openxmlformats.org/drawingml/2006/wordprocessingDrawing" xmlns:w10="urn:schemas-microsoft-com:office:word" xmlns:w="http://schemas.openxmlformats.org/wordprocessingml/2006/main" xmlns:w14="http://schemas.microsoft.com/office/word/2010/wordml" xmlns:w15="http://schemas.microsoft.com/office/word/2012/wordml" xmlns:w16se="http://schemas.microsoft.com/office/word/2015/wordml/symex" xmlns:wpg="http://schemas.microsoft.com/office/word/2010/wordprocessingGroup" xmlns:wpi="http://schemas.microsoft.com/office/word/2010/wordprocessingInk" xmlns:wne="http://schemas.microsoft.com/office/word/2006/wordml" xmlns:wps="http://schemas.microsoft.com/office/word/2010/wordprocessingShape" mc:Ignorable="w14 w15 w16se wp14">
+<w:numbering xmlns:wpc="http://schemas.microsoft.com/office/word/2010/wordprocessingCanvas" xmlns:cx="http://schemas.microsoft.com/office/drawing/2014/chartex" xmlns:cx1="http://schemas.microsoft.com/office/drawing/2015/9/8/chartex" xmlns:mc="http://schemas.openxmlformats.org/markup-compatibility/2006" xmlns:o="urn:schemas-microsoft-com:office:office" xmlns:r="http://schemas.openxmlformats.org/officeDocument/2006/relationships" xmlns:m="http://schemas.openxmlformats.org/officeDocument/2006/math" xmlns:v="urn:schemas-microsoft-com:vml" xmlns:wp14="http://schemas.microsoft.com/office/word/2010/wordprocessingDrawing" xmlns:wp="http://schemas.openxmlformats.org/drawingml/2006/wordprocessingDrawing" xmlns:w10="urn:schemas-microsoft-com:office:word" xmlns:w="http://schemas.openxmlformats.org/wordprocessingml/2006/main" xmlns:w14="http://schemas.microsoft.com/office/word/2010/wordml" xmlns:w15="http://schemas.microsoft.com/office/word/2012/wordml" xmlns:w16se="http://schemas.microsoft.com/office/word/2015/wordml/symex" xmlns:wpg="http://schemas.microsoft.com/office/word/2010/wordprocessingGroup" xmlns:wpi="http://schemas.microsoft.com/office/word/2010/wordprocessingInk" xmlns:wne="http://schemas.microsoft.com/office/word/2006/wordml" xmlns:wps="http://schemas.microsoft.com/office/word/2010/wordprocessingShape" mc:Ignorable="w14 w15 w16se wp14">
   <w:abstractNum w:abstractNumId="0" w15:restartNumberingAfterBreak="0">
     <w:nsid w:val="036D12AD"/>
     <w:multiLevelType w:val="hybridMultilevel"/>
@@ -16069,7 +14345,7 @@
       </w:pPr>
     </w:pPrDefault>
   </w:docDefaults>
-  <w:latentStyles w:defLockedState="0" w:defUIPriority="99" w:defSemiHidden="0" w:defUnhideWhenUsed="0" w:defQFormat="0" w:count="374">
+  <w:latentStyles w:defLockedState="0" w:defUIPriority="99" w:defSemiHidden="0" w:defUnhideWhenUsed="0" w:defQFormat="0" w:count="371">
     <w:lsdException w:name="Normal" w:uiPriority="0" w:qFormat="1"/>
     <w:lsdException w:name="heading 1" w:uiPriority="9" w:qFormat="1"/>
     <w:lsdException w:name="heading 2" w:semiHidden="1" w:uiPriority="9" w:unhideWhenUsed="1" w:qFormat="1"/>
@@ -16441,9 +14717,6 @@
     <w:lsdException w:name="List Table 5 Dark Accent 6" w:uiPriority="50"/>
     <w:lsdException w:name="List Table 6 Colorful Accent 6" w:uiPriority="51"/>
     <w:lsdException w:name="List Table 7 Colorful Accent 6" w:uiPriority="52"/>
-    <w:lsdException w:name="Mention" w:semiHidden="1" w:unhideWhenUsed="1"/>
-    <w:lsdException w:name="Smart Hyperlink" w:semiHidden="1" w:unhideWhenUsed="1"/>
-    <w:lsdException w:name="Hashtag" w:semiHidden="1" w:unhideWhenUsed="1"/>
   </w:latentStyles>
   <w:style w:type="paragraph" w:default="1" w:styleId="Normal">
     <w:name w:val="Normal"/>
@@ -16560,542 +14833,48 @@
       </w:tblBorders>
     </w:tblPr>
   </w:style>
-</w:styles>
-</file>
-
-<file path=word/glossary/document.xml><?xml version="1.0" encoding="utf-8"?>
-<w:glossaryDocument xmlns:wpc="http://schemas.microsoft.com/office/word/2010/wordprocessingCanvas" xmlns:cx="http://schemas.microsoft.com/office/drawing/2014/chartex" xmlns:cx1="http://schemas.microsoft.com/office/drawing/2015/9/8/chartex" xmlns:cx2="http://schemas.microsoft.com/office/drawing/2015/10/21/chartex" xmlns:cx3="http://schemas.microsoft.com/office/drawing/2016/5/9/chartex" xmlns:cx4="http://schemas.microsoft.com/office/drawing/2016/5/10/chartex" xmlns:cx5="http://schemas.microsoft.com/office/drawing/2016/5/11/chartex" xmlns:cx6="http://schemas.microsoft.com/office/drawing/2016/5/12/chartex" xmlns:cx7="http://schemas.microsoft.com/office/drawing/2016/5/13/chartex" xmlns:cx8="http://schemas.microsoft.com/office/drawing/2016/5/14/chartex" xmlns:mc="http://schemas.openxmlformats.org/markup-compatibility/2006" xmlns:o="urn:schemas-microsoft-com:office:office" xmlns:r="http://schemas.openxmlformats.org/officeDocument/2006/relationships" xmlns:m="http://schemas.openxmlformats.org/officeDocument/2006/math" xmlns:v="urn:schemas-microsoft-com:vml" xmlns:wp14="http://schemas.microsoft.com/office/word/2010/wordprocessingDrawing" xmlns:wp="http://schemas.openxmlformats.org/drawingml/2006/wordprocessingDrawing" xmlns:w10="urn:schemas-microsoft-com:office:word" xmlns:w="http://schemas.openxmlformats.org/wordprocessingml/2006/main" xmlns:w14="http://schemas.microsoft.com/office/word/2010/wordml" xmlns:w15="http://schemas.microsoft.com/office/word/2012/wordml" xmlns:w16se="http://schemas.microsoft.com/office/word/2015/wordml/symex" xmlns:wpg="http://schemas.microsoft.com/office/word/2010/wordprocessingGroup" xmlns:wpi="http://schemas.microsoft.com/office/word/2010/wordprocessingInk" xmlns:wne="http://schemas.microsoft.com/office/word/2006/wordml" xmlns:wps="http://schemas.microsoft.com/office/word/2010/wordprocessingShape" mc:Ignorable="w14 w15 w16se wp14"/>
-</file>
-
-<file path=word/glossary/fontTable.xml><?xml version="1.0" encoding="utf-8"?>
-<w:fonts xmlns:mc="http://schemas.openxmlformats.org/markup-compatibility/2006" xmlns:r="http://schemas.openxmlformats.org/officeDocument/2006/relationships" xmlns:w="http://schemas.openxmlformats.org/wordprocessingml/2006/main" xmlns:w14="http://schemas.microsoft.com/office/word/2010/wordml" xmlns:w15="http://schemas.microsoft.com/office/word/2012/wordml" xmlns:w16se="http://schemas.microsoft.com/office/word/2015/wordml/symex" mc:Ignorable="w14 w15 w16se">
-  <w:font w:name="Times New Roman">
-    <w:panose1 w:val="02020603050405020304"/>
-    <w:charset w:val="00"/>
-    <w:family w:val="roman"/>
-    <w:pitch w:val="variable"/>
-    <w:sig w:usb0="E0002EFF" w:usb1="C0007843" w:usb2="00000009" w:usb3="00000000" w:csb0="000001FF" w:csb1="00000000"/>
-  </w:font>
-  <w:font w:name="Calibri">
-    <w:panose1 w:val="020F0502020204030204"/>
-    <w:charset w:val="00"/>
-    <w:family w:val="swiss"/>
-    <w:pitch w:val="variable"/>
-    <w:sig w:usb0="E00002FF" w:usb1="4000ACFF" w:usb2="00000001" w:usb3="00000000" w:csb0="0000019F" w:csb1="00000000"/>
-  </w:font>
-  <w:font w:name="Calibri Light">
-    <w:panose1 w:val="020F0302020204030204"/>
-    <w:charset w:val="00"/>
-    <w:family w:val="swiss"/>
-    <w:pitch w:val="variable"/>
-    <w:sig w:usb0="A00002EF" w:usb1="4000207B" w:usb2="00000000" w:usb3="00000000" w:csb0="0000019F" w:csb1="00000000"/>
-  </w:font>
-  <w:font w:name="Cambria Math">
-    <w:panose1 w:val="02040503050406030204"/>
-    <w:charset w:val="00"/>
-    <w:family w:val="roman"/>
-    <w:pitch w:val="variable"/>
-    <w:sig w:usb0="E00002FF" w:usb1="420024FF" w:usb2="00000000" w:usb3="00000000" w:csb0="0000019F" w:csb1="00000000"/>
-  </w:font>
-  <w:font w:name="Courier New">
-    <w:panose1 w:val="02070309020205020404"/>
-    <w:charset w:val="00"/>
-    <w:family w:val="modern"/>
-    <w:pitch w:val="fixed"/>
-    <w:sig w:usb0="E0002AFF" w:usb1="C0007843" w:usb2="00000009" w:usb3="00000000" w:csb0="000001FF" w:csb1="00000000"/>
-  </w:font>
-  <w:font w:name="Consolas">
-    <w:panose1 w:val="020B0609020204030204"/>
-    <w:charset w:val="00"/>
-    <w:family w:val="modern"/>
-    <w:pitch w:val="fixed"/>
-    <w:sig w:usb0="E10002FF" w:usb1="4000FCFF" w:usb2="00000009" w:usb3="00000000" w:csb0="0000019F" w:csb1="00000000"/>
-  </w:font>
-</w:fonts>
-</file>
-
-<file path=word/glossary/settings.xml><?xml version="1.0" encoding="utf-8"?>
-<w:settings xmlns:mc="http://schemas.openxmlformats.org/markup-compatibility/2006" xmlns:o="urn:schemas-microsoft-com:office:office" xmlns:r="http://schemas.openxmlformats.org/officeDocument/2006/relationships" xmlns:m="http://schemas.openxmlformats.org/officeDocument/2006/math" xmlns:v="urn:schemas-microsoft-com:vml" xmlns:w10="urn:schemas-microsoft-com:office:word" xmlns:w="http://schemas.openxmlformats.org/wordprocessingml/2006/main" xmlns:w14="http://schemas.microsoft.com/office/word/2010/wordml" xmlns:w15="http://schemas.microsoft.com/office/word/2012/wordml" xmlns:w16se="http://schemas.microsoft.com/office/word/2015/wordml/symex" xmlns:sl="http://schemas.openxmlformats.org/schemaLibrary/2006/main" mc:Ignorable="w14 w15 w16se">
-  <w:view w:val="normal"/>
-  <w:defaultTabStop w:val="720"/>
-  <w:characterSpacingControl w:val="doNotCompress"/>
-  <w:compat>
-    <w:useFELayout/>
-    <w:compatSetting w:name="compatibilityMode" w:uri="http://schemas.microsoft.com/office/word" w:val="15"/>
-    <w:compatSetting w:name="overrideTableStyleFontSizeAndJustification" w:uri="http://schemas.microsoft.com/office/word" w:val="1"/>
-    <w:compatSetting w:name="enableOpenTypeFeatures" w:uri="http://schemas.microsoft.com/office/word" w:val="1"/>
-    <w:compatSetting w:name="doNotFlipMirrorIndents" w:uri="http://schemas.microsoft.com/office/word" w:val="1"/>
-    <w:compatSetting w:name="differentiateMultirowTableHeaders" w:uri="http://schemas.microsoft.com/office/word" w:val="1"/>
-  </w:compat>
-  <w:rsids>
-    <w:rsidRoot w:val="00600BC9"/>
-    <w:rsid w:val="000C44EF"/>
-    <w:rsid w:val="00564730"/>
-    <w:rsid w:val="00600BC9"/>
-  </w:rsids>
-  <m:mathPr>
-    <m:mathFont m:val="Cambria Math"/>
-    <m:brkBin m:val="before"/>
-    <m:brkBinSub m:val="--"/>
-    <m:smallFrac m:val="0"/>
-    <m:dispDef/>
-    <m:lMargin m:val="0"/>
-    <m:rMargin m:val="0"/>
-    <m:defJc m:val="centerGroup"/>
-    <m:wrapIndent m:val="1440"/>
-    <m:intLim m:val="subSup"/>
-    <m:naryLim m:val="undOvr"/>
-  </m:mathPr>
-  <w:themeFontLang w:val="en-US"/>
-  <w:clrSchemeMapping w:bg1="light1" w:t1="dark1" w:bg2="light2" w:t2="dark2" w:accent1="accent1" w:accent2="accent2" w:accent3="accent3" w:accent4="accent4" w:accent5="accent5" w:accent6="accent6" w:hyperlink="hyperlink" w:followedHyperlink="followedHyperlink"/>
-  <w:decimalSymbol w:val="."/>
-  <w:listSeparator w:val=","/>
-  <w15:chartTrackingRefBased/>
-</w:settings>
-</file>
-
-<file path=word/glossary/styles.xml><?xml version="1.0" encoding="utf-8"?>
-<w:styles xmlns:mc="http://schemas.openxmlformats.org/markup-compatibility/2006" xmlns:r="http://schemas.openxmlformats.org/officeDocument/2006/relationships" xmlns:w="http://schemas.openxmlformats.org/wordprocessingml/2006/main" xmlns:w14="http://schemas.microsoft.com/office/word/2010/wordml" xmlns:w15="http://schemas.microsoft.com/office/word/2012/wordml" xmlns:w16se="http://schemas.microsoft.com/office/word/2015/wordml/symex" mc:Ignorable="w14 w15 w16se">
-  <w:docDefaults>
-    <w:rPrDefault>
-      <w:rPr>
-        <w:rFonts w:asciiTheme="minorHAnsi" w:eastAsiaTheme="minorEastAsia" w:hAnsiTheme="minorHAnsi" w:cstheme="minorBidi"/>
-        <w:sz w:val="22"/>
-        <w:szCs w:val="22"/>
-        <w:lang w:val="en-US" w:eastAsia="en-US" w:bidi="ar-SA"/>
-      </w:rPr>
-    </w:rPrDefault>
-    <w:pPrDefault>
-      <w:pPr>
-        <w:spacing w:after="160" w:line="259" w:lineRule="auto"/>
-      </w:pPr>
-    </w:pPrDefault>
-  </w:docDefaults>
-  <w:latentStyles w:defLockedState="0" w:defUIPriority="99" w:defSemiHidden="0" w:defUnhideWhenUsed="0" w:defQFormat="0" w:count="374">
-    <w:lsdException w:name="Normal" w:uiPriority="0" w:qFormat="1"/>
-    <w:lsdException w:name="heading 1" w:uiPriority="9" w:qFormat="1"/>
-    <w:lsdException w:name="heading 2" w:semiHidden="1" w:uiPriority="9" w:unhideWhenUsed="1" w:qFormat="1"/>
-    <w:lsdException w:name="heading 3" w:semiHidden="1" w:uiPriority="9" w:unhideWhenUsed="1" w:qFormat="1"/>
-    <w:lsdException w:name="heading 4" w:semiHidden="1" w:uiPriority="9" w:unhideWhenUsed="1" w:qFormat="1"/>
-    <w:lsdException w:name="heading 5" w:semiHidden="1" w:uiPriority="9" w:unhideWhenUsed="1" w:qFormat="1"/>
-    <w:lsdException w:name="heading 6" w:semiHidden="1" w:uiPriority="9" w:unhideWhenUsed="1" w:qFormat="1"/>
-    <w:lsdException w:name="heading 7" w:semiHidden="1" w:uiPriority="9" w:unhideWhenUsed="1" w:qFormat="1"/>
-    <w:lsdException w:name="heading 8" w:semiHidden="1" w:uiPriority="9" w:unhideWhenUsed="1" w:qFormat="1"/>
-    <w:lsdException w:name="heading 9" w:semiHidden="1" w:uiPriority="9" w:unhideWhenUsed="1" w:qFormat="1"/>
-    <w:lsdException w:name="index 1" w:semiHidden="1" w:unhideWhenUsed="1"/>
-    <w:lsdException w:name="index 2" w:semiHidden="1" w:unhideWhenUsed="1"/>
-    <w:lsdException w:name="index 3" w:semiHidden="1" w:unhideWhenUsed="1"/>
-    <w:lsdException w:name="index 4" w:semiHidden="1" w:unhideWhenUsed="1"/>
-    <w:lsdException w:name="index 5" w:semiHidden="1" w:unhideWhenUsed="1"/>
-    <w:lsdException w:name="index 6" w:semiHidden="1" w:unhideWhenUsed="1"/>
-    <w:lsdException w:name="index 7" w:semiHidden="1" w:unhideWhenUsed="1"/>
-    <w:lsdException w:name="index 8" w:semiHidden="1" w:unhideWhenUsed="1"/>
-    <w:lsdException w:name="index 9" w:semiHidden="1" w:unhideWhenUsed="1"/>
-    <w:lsdException w:name="toc 1" w:semiHidden="1" w:uiPriority="39" w:unhideWhenUsed="1"/>
-    <w:lsdException w:name="toc 2" w:semiHidden="1" w:uiPriority="39" w:unhideWhenUsed="1"/>
-    <w:lsdException w:name="toc 3" w:semiHidden="1" w:uiPriority="39" w:unhideWhenUsed="1"/>
-    <w:lsdException w:name="toc 4" w:semiHidden="1" w:uiPriority="39" w:unhideWhenUsed="1"/>
-    <w:lsdException w:name="toc 5" w:semiHidden="1" w:uiPriority="39" w:unhideWhenUsed="1"/>
-    <w:lsdException w:name="toc 6" w:semiHidden="1" w:uiPriority="39" w:unhideWhenUsed="1"/>
-    <w:lsdException w:name="toc 7" w:semiHidden="1" w:uiPriority="39" w:unhideWhenUsed="1"/>
-    <w:lsdException w:name="toc 8" w:semiHidden="1" w:uiPriority="39" w:unhideWhenUsed="1"/>
-    <w:lsdException w:name="toc 9" w:semiHidden="1" w:uiPriority="39" w:unhideWhenUsed="1"/>
-    <w:lsdException w:name="Normal Indent" w:semiHidden="1" w:unhideWhenUsed="1"/>
-    <w:lsdException w:name="footnote text" w:semiHidden="1" w:unhideWhenUsed="1"/>
-    <w:lsdException w:name="annotation text" w:semiHidden="1" w:unhideWhenUsed="1"/>
-    <w:lsdException w:name="header" w:semiHidden="1" w:unhideWhenUsed="1"/>
-    <w:lsdException w:name="footer" w:semiHidden="1" w:unhideWhenUsed="1"/>
-    <w:lsdException w:name="index heading" w:semiHidden="1" w:unhideWhenUsed="1"/>
-    <w:lsdException w:name="caption" w:semiHidden="1" w:uiPriority="35" w:unhideWhenUsed="1" w:qFormat="1"/>
-    <w:lsdException w:name="table of figures" w:semiHidden="1" w:unhideWhenUsed="1"/>
-    <w:lsdException w:name="envelope address" w:semiHidden="1" w:unhideWhenUsed="1"/>
-    <w:lsdException w:name="envelope return" w:semiHidden="1" w:unhideWhenUsed="1"/>
-    <w:lsdException w:name="footnote reference" w:semiHidden="1" w:unhideWhenUsed="1"/>
-    <w:lsdException w:name="annotation reference" w:semiHidden="1" w:unhideWhenUsed="1"/>
-    <w:lsdException w:name="line number" w:semiHidden="1" w:unhideWhenUsed="1"/>
-    <w:lsdException w:name="page number" w:semiHidden="1" w:unhideWhenUsed="1"/>
-    <w:lsdException w:name="endnote reference" w:semiHidden="1" w:unhideWhenUsed="1"/>
-    <w:lsdException w:name="endnote text" w:semiHidden="1" w:unhideWhenUsed="1"/>
-    <w:lsdException w:name="table of authorities" w:semiHidden="1" w:unhideWhenUsed="1"/>
-    <w:lsdException w:name="macro" w:semiHidden="1" w:unhideWhenUsed="1"/>
-    <w:lsdException w:name="toa heading" w:semiHidden="1" w:unhideWhenUsed="1"/>
-    <w:lsdException w:name="List" w:semiHidden="1" w:unhideWhenUsed="1"/>
-    <w:lsdException w:name="List Bullet" w:semiHidden="1" w:unhideWhenUsed="1"/>
-    <w:lsdException w:name="List Number" w:semiHidden="1" w:unhideWhenUsed="1"/>
-    <w:lsdException w:name="List 2" w:semiHidden="1" w:unhideWhenUsed="1"/>
-    <w:lsdException w:name="List 3" w:semiHidden="1" w:unhideWhenUsed="1"/>
-    <w:lsdException w:name="List 4" w:semiHidden="1" w:unhideWhenUsed="1"/>
-    <w:lsdException w:name="List 5" w:semiHidden="1" w:unhideWhenUsed="1"/>
-    <w:lsdException w:name="List Bullet 2" w:semiHidden="1" w:unhideWhenUsed="1"/>
-    <w:lsdException w:name="List Bullet 3" w:semiHidden="1" w:unhideWhenUsed="1"/>
-    <w:lsdException w:name="List Bullet 4" w:semiHidden="1" w:unhideWhenUsed="1"/>
-    <w:lsdException w:name="List Bullet 5" w:semiHidden="1" w:unhideWhenUsed="1"/>
-    <w:lsdException w:name="List Number 2" w:semiHidden="1" w:unhideWhenUsed="1"/>
-    <w:lsdException w:name="List Number 3" w:semiHidden="1" w:unhideWhenUsed="1"/>
-    <w:lsdException w:name="List Number 4" w:semiHidden="1" w:unhideWhenUsed="1"/>
-    <w:lsdException w:name="List Number 5" w:semiHidden="1" w:unhideWhenUsed="1"/>
-    <w:lsdException w:name="Title" w:uiPriority="10" w:qFormat="1"/>
-    <w:lsdException w:name="Closing" w:semiHidden="1" w:unhideWhenUsed="1"/>
-    <w:lsdException w:name="Signature" w:semiHidden="1" w:unhideWhenUsed="1"/>
-    <w:lsdException w:name="Default Paragraph Font" w:semiHidden="1" w:uiPriority="1" w:unhideWhenUsed="1"/>
-    <w:lsdException w:name="Body Text" w:semiHidden="1" w:unhideWhenUsed="1"/>
-    <w:lsdException w:name="Body Text Indent" w:semiHidden="1" w:unhideWhenUsed="1"/>
-    <w:lsdException w:name="List Continue" w:semiHidden="1" w:unhideWhenUsed="1"/>
-    <w:lsdException w:name="List Continue 2" w:semiHidden="1" w:unhideWhenUsed="1"/>
-    <w:lsdException w:name="List Continue 3" w:semiHidden="1" w:unhideWhenUsed="1"/>
-    <w:lsdException w:name="List Continue 4" w:semiHidden="1" w:unhideWhenUsed="1"/>
-    <w:lsdException w:name="List Continue 5" w:semiHidden="1" w:unhideWhenUsed="1"/>
-    <w:lsdException w:name="Message Header" w:semiHidden="1" w:unhideWhenUsed="1"/>
-    <w:lsdException w:name="Subtitle" w:uiPriority="11" w:qFormat="1"/>
-    <w:lsdException w:name="Salutation" w:semiHidden="1" w:unhideWhenUsed="1"/>
-    <w:lsdException w:name="Date" w:semiHidden="1" w:unhideWhenUsed="1"/>
-    <w:lsdException w:name="Body Text First Indent" w:semiHidden="1" w:unhideWhenUsed="1"/>
-    <w:lsdException w:name="Body Text First Indent 2" w:semiHidden="1" w:unhideWhenUsed="1"/>
-    <w:lsdException w:name="Note Heading" w:semiHidden="1" w:unhideWhenUsed="1"/>
-    <w:lsdException w:name="Body Text 2" w:semiHidden="1" w:unhideWhenUsed="1"/>
-    <w:lsdException w:name="Body Text 3" w:semiHidden="1" w:unhideWhenUsed="1"/>
-    <w:lsdException w:name="Body Text Indent 2" w:semiHidden="1" w:unhideWhenUsed="1"/>
-    <w:lsdException w:name="Body Text Indent 3" w:semiHidden="1" w:unhideWhenUsed="1"/>
-    <w:lsdException w:name="Block Text" w:semiHidden="1" w:unhideWhenUsed="1"/>
-    <w:lsdException w:name="Hyperlink" w:semiHidden="1" w:unhideWhenUsed="1"/>
-    <w:lsdException w:name="FollowedHyperlink" w:semiHidden="1" w:unhideWhenUsed="1"/>
-    <w:lsdException w:name="Strong" w:uiPriority="22" w:qFormat="1"/>
-    <w:lsdException w:name="Emphasis" w:uiPriority="20" w:qFormat="1"/>
-    <w:lsdException w:name="Document Map" w:semiHidden="1" w:unhideWhenUsed="1"/>
-    <w:lsdException w:name="Plain Text" w:semiHidden="1" w:unhideWhenUsed="1"/>
-    <w:lsdException w:name="E-mail Signature" w:semiHidden="1" w:unhideWhenUsed="1"/>
-    <w:lsdException w:name="HTML Top of Form" w:semiHidden="1" w:unhideWhenUsed="1"/>
-    <w:lsdException w:name="HTML Bottom of Form" w:semiHidden="1" w:unhideWhenUsed="1"/>
-    <w:lsdException w:name="Normal (Web)" w:semiHidden="1" w:unhideWhenUsed="1"/>
-    <w:lsdException w:name="HTML Acronym" w:semiHidden="1" w:unhideWhenUsed="1"/>
-    <w:lsdException w:name="HTML Address" w:semiHidden="1" w:unhideWhenUsed="1"/>
-    <w:lsdException w:name="HTML Cite" w:semiHidden="1" w:unhideWhenUsed="1"/>
-    <w:lsdException w:name="HTML Code" w:semiHidden="1" w:unhideWhenUsed="1"/>
-    <w:lsdException w:name="HTML Definition" w:semiHidden="1" w:unhideWhenUsed="1"/>
-    <w:lsdException w:name="HTML Keyboard" w:semiHidden="1" w:unhideWhenUsed="1"/>
-    <w:lsdException w:name="HTML Preformatted" w:semiHidden="1" w:unhideWhenUsed="1"/>
-    <w:lsdException w:name="HTML Sample" w:semiHidden="1" w:unhideWhenUsed="1"/>
-    <w:lsdException w:name="HTML Typewriter" w:semiHidden="1" w:unhideWhenUsed="1"/>
-    <w:lsdException w:name="HTML Variable" w:semiHidden="1" w:unhideWhenUsed="1"/>
-    <w:lsdException w:name="Normal Table" w:semiHidden="1" w:unhideWhenUsed="1"/>
-    <w:lsdException w:name="annotation subject" w:semiHidden="1" w:unhideWhenUsed="1"/>
-    <w:lsdException w:name="No List" w:semiHidden="1" w:unhideWhenUsed="1"/>
-    <w:lsdException w:name="Outline List 1" w:semiHidden="1" w:unhideWhenUsed="1"/>
-    <w:lsdException w:name="Outline List 2" w:semiHidden="1" w:unhideWhenUsed="1"/>
-    <w:lsdException w:name="Outline List 3" w:semiHidden="1" w:unhideWhenUsed="1"/>
-    <w:lsdException w:name="Table Simple 1" w:semiHidden="1" w:unhideWhenUsed="1"/>
-    <w:lsdException w:name="Table Simple 2" w:semiHidden="1" w:unhideWhenUsed="1"/>
-    <w:lsdException w:name="Table Simple 3" w:semiHidden="1" w:unhideWhenUsed="1"/>
-    <w:lsdException w:name="Table Classic 1" w:semiHidden="1" w:unhideWhenUsed="1"/>
-    <w:lsdException w:name="Table Classic 2" w:semiHidden="1" w:unhideWhenUsed="1"/>
-    <w:lsdException w:name="Table Classic 3" w:semiHidden="1" w:unhideWhenUsed="1"/>
-    <w:lsdException w:name="Table Classic 4" w:semiHidden="1" w:unhideWhenUsed="1"/>
-    <w:lsdException w:name="Table Colorful 1" w:semiHidden="1" w:unhideWhenUsed="1"/>
-    <w:lsdException w:name="Table Colorful 2" w:semiHidden="1" w:unhideWhenUsed="1"/>
-    <w:lsdException w:name="Table Colorful 3" w:semiHidden="1" w:unhideWhenUsed="1"/>
-    <w:lsdException w:name="Table Columns 1" w:semiHidden="1" w:unhideWhenUsed="1"/>
-    <w:lsdException w:name="Table Columns 2" w:semiHidden="1" w:unhideWhenUsed="1"/>
-    <w:lsdException w:name="Table Columns 3" w:semiHidden="1" w:unhideWhenUsed="1"/>
-    <w:lsdException w:name="Table Columns 4" w:semiHidden="1" w:unhideWhenUsed="1"/>
-    <w:lsdException w:name="Table Columns 5" w:semiHidden="1" w:unhideWhenUsed="1"/>
-    <w:lsdException w:name="Table Grid 1" w:semiHidden="1" w:unhideWhenUsed="1"/>
-    <w:lsdException w:name="Table Grid 2" w:semiHidden="1" w:unhideWhenUsed="1"/>
-    <w:lsdException w:name="Table Grid 3" w:semiHidden="1" w:unhideWhenUsed="1"/>
-    <w:lsdException w:name="Table Grid 4" w:semiHidden="1" w:unhideWhenUsed="1"/>
-    <w:lsdException w:name="Table Grid 5" w:semiHidden="1" w:unhideWhenUsed="1"/>
-    <w:lsdException w:name="Table Grid 6" w:semiHidden="1" w:unhideWhenUsed="1"/>
-    <w:lsdException w:name="Table Grid 7" w:semiHidden="1" w:unhideWhenUsed="1"/>
-    <w:lsdException w:name="Table Grid 8" w:semiHidden="1" w:unhideWhenUsed="1"/>
-    <w:lsdException w:name="Table List 1" w:semiHidden="1" w:unhideWhenUsed="1"/>
-    <w:lsdException w:name="Table List 2" w:semiHidden="1" w:unhideWhenUsed="1"/>
-    <w:lsdException w:name="Table List 3" w:semiHidden="1" w:unhideWhenUsed="1"/>
-    <w:lsdException w:name="Table List 4" w:semiHidden="1" w:unhideWhenUsed="1"/>
-    <w:lsdException w:name="Table List 5" w:semiHidden="1" w:unhideWhenUsed="1"/>
-    <w:lsdException w:name="Table List 6" w:semiHidden="1" w:unhideWhenUsed="1"/>
-    <w:lsdException w:name="Table List 7" w:semiHidden="1" w:unhideWhenUsed="1"/>
-    <w:lsdException w:name="Table List 8" w:semiHidden="1" w:unhideWhenUsed="1"/>
-    <w:lsdException w:name="Table 3D effects 1" w:semiHidden="1" w:unhideWhenUsed="1"/>
-    <w:lsdException w:name="Table 3D effects 2" w:semiHidden="1" w:unhideWhenUsed="1"/>
-    <w:lsdException w:name="Table 3D effects 3" w:semiHidden="1" w:unhideWhenUsed="1"/>
-    <w:lsdException w:name="Table Contemporary" w:semiHidden="1" w:unhideWhenUsed="1"/>
-    <w:lsdException w:name="Table Elegant" w:semiHidden="1" w:unhideWhenUsed="1"/>
-    <w:lsdException w:name="Table Professional" w:semiHidden="1" w:unhideWhenUsed="1"/>
-    <w:lsdException w:name="Table Subtle 1" w:semiHidden="1" w:unhideWhenUsed="1"/>
-    <w:lsdException w:name="Table Subtle 2" w:semiHidden="1" w:unhideWhenUsed="1"/>
-    <w:lsdException w:name="Table Web 1" w:semiHidden="1" w:unhideWhenUsed="1"/>
-    <w:lsdException w:name="Table Web 2" w:semiHidden="1" w:unhideWhenUsed="1"/>
-    <w:lsdException w:name="Table Web 3" w:semiHidden="1" w:unhideWhenUsed="1"/>
-    <w:lsdException w:name="Balloon Text" w:semiHidden="1" w:unhideWhenUsed="1"/>
-    <w:lsdException w:name="Table Grid" w:uiPriority="39"/>
-    <w:lsdException w:name="Table Theme" w:semiHidden="1" w:unhideWhenUsed="1"/>
-    <w:lsdException w:name="Placeholder Text" w:semiHidden="1"/>
-    <w:lsdException w:name="No Spacing" w:uiPriority="1" w:qFormat="1"/>
-    <w:lsdException w:name="Light Shading" w:uiPriority="60"/>
-    <w:lsdException w:name="Light List" w:uiPriority="61"/>
-    <w:lsdException w:name="Light Grid" w:uiPriority="62"/>
-    <w:lsdException w:name="Medium Shading 1" w:uiPriority="63"/>
-    <w:lsdException w:name="Medium Shading 2" w:uiPriority="64"/>
-    <w:lsdException w:name="Medium List 1" w:uiPriority="65"/>
-    <w:lsdException w:name="Medium List 2" w:uiPriority="66"/>
-    <w:lsdException w:name="Medium Grid 1" w:uiPriority="67"/>
-    <w:lsdException w:name="Medium Grid 2" w:uiPriority="68"/>
-    <w:lsdException w:name="Medium Grid 3" w:uiPriority="69"/>
-    <w:lsdException w:name="Dark List" w:uiPriority="70"/>
-    <w:lsdException w:name="Colorful Shading" w:uiPriority="71"/>
-    <w:lsdException w:name="Colorful List" w:uiPriority="72"/>
-    <w:lsdException w:name="Colorful Grid" w:uiPriority="73"/>
-    <w:lsdException w:name="Light Shading Accent 1" w:uiPriority="60"/>
-    <w:lsdException w:name="Light List Accent 1" w:uiPriority="61"/>
-    <w:lsdException w:name="Light Grid Accent 1" w:uiPriority="62"/>
-    <w:lsdException w:name="Medium Shading 1 Accent 1" w:uiPriority="63"/>
-    <w:lsdException w:name="Medium Shading 2 Accent 1" w:uiPriority="64"/>
-    <w:lsdException w:name="Medium List 1 Accent 1" w:uiPriority="65"/>
-    <w:lsdException w:name="Revision" w:semiHidden="1"/>
-    <w:lsdException w:name="List Paragraph" w:uiPriority="34" w:qFormat="1"/>
-    <w:lsdException w:name="Quote" w:uiPriority="29" w:qFormat="1"/>
-    <w:lsdException w:name="Intense Quote" w:uiPriority="30" w:qFormat="1"/>
-    <w:lsdException w:name="Medium List 2 Accent 1" w:uiPriority="66"/>
-    <w:lsdException w:name="Medium Grid 1 Accent 1" w:uiPriority="67"/>
-    <w:lsdException w:name="Medium Grid 2 Accent 1" w:uiPriority="68"/>
-    <w:lsdException w:name="Medium Grid 3 Accent 1" w:uiPriority="69"/>
-    <w:lsdException w:name="Dark List Accent 1" w:uiPriority="70"/>
-    <w:lsdException w:name="Colorful Shading Accent 1" w:uiPriority="71"/>
-    <w:lsdException w:name="Colorful List Accent 1" w:uiPriority="72"/>
-    <w:lsdException w:name="Colorful Grid Accent 1" w:uiPriority="73"/>
-    <w:lsdException w:name="Light Shading Accent 2" w:uiPriority="60"/>
-    <w:lsdException w:name="Light List Accent 2" w:uiPriority="61"/>
-    <w:lsdException w:name="Light Grid Accent 2" w:uiPriority="62"/>
-    <w:lsdException w:name="Medium Shading 1 Accent 2" w:uiPriority="63"/>
-    <w:lsdException w:name="Medium Shading 2 Accent 2" w:uiPriority="64"/>
-    <w:lsdException w:name="Medium List 1 Accent 2" w:uiPriority="65"/>
-    <w:lsdException w:name="Medium List 2 Accent 2" w:uiPriority="66"/>
-    <w:lsdException w:name="Medium Grid 1 Accent 2" w:uiPriority="67"/>
-    <w:lsdException w:name="Medium Grid 2 Accent 2" w:uiPriority="68"/>
-    <w:lsdException w:name="Medium Grid 3 Accent 2" w:uiPriority="69"/>
-    <w:lsdException w:name="Dark List Accent 2" w:uiPriority="70"/>
-    <w:lsdException w:name="Colorful Shading Accent 2" w:uiPriority="71"/>
-    <w:lsdException w:name="Colorful List Accent 2" w:uiPriority="72"/>
-    <w:lsdException w:name="Colorful Grid Accent 2" w:uiPriority="73"/>
-    <w:lsdException w:name="Light Shading Accent 3" w:uiPriority="60"/>
-    <w:lsdException w:name="Light List Accent 3" w:uiPriority="61"/>
-    <w:lsdException w:name="Light Grid Accent 3" w:uiPriority="62"/>
-    <w:lsdException w:name="Medium Shading 1 Accent 3" w:uiPriority="63"/>
-    <w:lsdException w:name="Medium Shading 2 Accent 3" w:uiPriority="64"/>
-    <w:lsdException w:name="Medium List 1 Accent 3" w:uiPriority="65"/>
-    <w:lsdException w:name="Medium List 2 Accent 3" w:uiPriority="66"/>
-    <w:lsdException w:name="Medium Grid 1 Accent 3" w:uiPriority="67"/>
-    <w:lsdException w:name="Medium Grid 2 Accent 3" w:uiPriority="68"/>
-    <w:lsdException w:name="Medium Grid 3 Accent 3" w:uiPriority="69"/>
-    <w:lsdException w:name="Dark List Accent 3" w:uiPriority="70"/>
-    <w:lsdException w:name="Colorful Shading Accent 3" w:uiPriority="71"/>
-    <w:lsdException w:name="Colorful List Accent 3" w:uiPriority="72"/>
-    <w:lsdException w:name="Colorful Grid Accent 3" w:uiPriority="73"/>
-    <w:lsdException w:name="Light Shading Accent 4" w:uiPriority="60"/>
-    <w:lsdException w:name="Light List Accent 4" w:uiPriority="61"/>
-    <w:lsdException w:name="Light Grid Accent 4" w:uiPriority="62"/>
-    <w:lsdException w:name="Medium Shading 1 Accent 4" w:uiPriority="63"/>
-    <w:lsdException w:name="Medium Shading 2 Accent 4" w:uiPriority="64"/>
-    <w:lsdException w:name="Medium List 1 Accent 4" w:uiPriority="65"/>
-    <w:lsdException w:name="Medium List 2 Accent 4" w:uiPriority="66"/>
-    <w:lsdException w:name="Medium Grid 1 Accent 4" w:uiPriority="67"/>
-    <w:lsdException w:name="Medium Grid 2 Accent 4" w:uiPriority="68"/>
-    <w:lsdException w:name="Medium Grid 3 Accent 4" w:uiPriority="69"/>
-    <w:lsdException w:name="Dark List Accent 4" w:uiPriority="70"/>
-    <w:lsdException w:name="Colorful Shading Accent 4" w:uiPriority="71"/>
-    <w:lsdException w:name="Colorful List Accent 4" w:uiPriority="72"/>
-    <w:lsdException w:name="Colorful Grid Accent 4" w:uiPriority="73"/>
-    <w:lsdException w:name="Light Shading Accent 5" w:uiPriority="60"/>
-    <w:lsdException w:name="Light List Accent 5" w:uiPriority="61"/>
-    <w:lsdException w:name="Light Grid Accent 5" w:uiPriority="62"/>
-    <w:lsdException w:name="Medium Shading 1 Accent 5" w:uiPriority="63"/>
-    <w:lsdException w:name="Medium Shading 2 Accent 5" w:uiPriority="64"/>
-    <w:lsdException w:name="Medium List 1 Accent 5" w:uiPriority="65"/>
-    <w:lsdException w:name="Medium List 2 Accent 5" w:uiPriority="66"/>
-    <w:lsdException w:name="Medium Grid 1 Accent 5" w:uiPriority="67"/>
-    <w:lsdException w:name="Medium Grid 2 Accent 5" w:uiPriority="68"/>
-    <w:lsdException w:name="Medium Grid 3 Accent 5" w:uiPriority="69"/>
-    <w:lsdException w:name="Dark List Accent 5" w:uiPriority="70"/>
-    <w:lsdException w:name="Colorful Shading Accent 5" w:uiPriority="71"/>
-    <w:lsdException w:name="Colorful List Accent 5" w:uiPriority="72"/>
-    <w:lsdException w:name="Colorful Grid Accent 5" w:uiPriority="73"/>
-    <w:lsdException w:name="Light Shading Accent 6" w:uiPriority="60"/>
-    <w:lsdException w:name="Light List Accent 6" w:uiPriority="61"/>
-    <w:lsdException w:name="Light Grid Accent 6" w:uiPriority="62"/>
-    <w:lsdException w:name="Medium Shading 1 Accent 6" w:uiPriority="63"/>
-    <w:lsdException w:name="Medium Shading 2 Accent 6" w:uiPriority="64"/>
-    <w:lsdException w:name="Medium List 1 Accent 6" w:uiPriority="65"/>
-    <w:lsdException w:name="Medium List 2 Accent 6" w:uiPriority="66"/>
-    <w:lsdException w:name="Medium Grid 1 Accent 6" w:uiPriority="67"/>
-    <w:lsdException w:name="Medium Grid 2 Accent 6" w:uiPriority="68"/>
-    <w:lsdException w:name="Medium Grid 3 Accent 6" w:uiPriority="69"/>
-    <w:lsdException w:name="Dark List Accent 6" w:uiPriority="70"/>
-    <w:lsdException w:name="Colorful Shading Accent 6" w:uiPriority="71"/>
-    <w:lsdException w:name="Colorful List Accent 6" w:uiPriority="72"/>
-    <w:lsdException w:name="Colorful Grid Accent 6" w:uiPriority="73"/>
-    <w:lsdException w:name="Subtle Emphasis" w:uiPriority="19" w:qFormat="1"/>
-    <w:lsdException w:name="Intense Emphasis" w:uiPriority="21" w:qFormat="1"/>
-    <w:lsdException w:name="Subtle Reference" w:uiPriority="31" w:qFormat="1"/>
-    <w:lsdException w:name="Intense Reference" w:uiPriority="32" w:qFormat="1"/>
-    <w:lsdException w:name="Book Title" w:uiPriority="33" w:qFormat="1"/>
-    <w:lsdException w:name="Bibliography" w:semiHidden="1" w:uiPriority="37" w:unhideWhenUsed="1"/>
-    <w:lsdException w:name="TOC Heading" w:semiHidden="1" w:uiPriority="39" w:unhideWhenUsed="1" w:qFormat="1"/>
-    <w:lsdException w:name="Plain Table 1" w:uiPriority="41"/>
-    <w:lsdException w:name="Plain Table 2" w:uiPriority="42"/>
-    <w:lsdException w:name="Plain Table 3" w:uiPriority="43"/>
-    <w:lsdException w:name="Plain Table 4" w:uiPriority="44"/>
-    <w:lsdException w:name="Plain Table 5" w:uiPriority="45"/>
-    <w:lsdException w:name="Grid Table Light" w:uiPriority="40"/>
-    <w:lsdException w:name="Grid Table 1 Light" w:uiPriority="46"/>
-    <w:lsdException w:name="Grid Table 2" w:uiPriority="47"/>
-    <w:lsdException w:name="Grid Table 3" w:uiPriority="48"/>
-    <w:lsdException w:name="Grid Table 4" w:uiPriority="49"/>
-    <w:lsdException w:name="Grid Table 5 Dark" w:uiPriority="50"/>
-    <w:lsdException w:name="Grid Table 6 Colorful" w:uiPriority="51"/>
-    <w:lsdException w:name="Grid Table 7 Colorful" w:uiPriority="52"/>
-    <w:lsdException w:name="Grid Table 1 Light Accent 1" w:uiPriority="46"/>
-    <w:lsdException w:name="Grid Table 2 Accent 1" w:uiPriority="47"/>
-    <w:lsdException w:name="Grid Table 3 Accent 1" w:uiPriority="48"/>
-    <w:lsdException w:name="Grid Table 4 Accent 1" w:uiPriority="49"/>
-    <w:lsdException w:name="Grid Table 5 Dark Accent 1" w:uiPriority="50"/>
-    <w:lsdException w:name="Grid Table 6 Colorful Accent 1" w:uiPriority="51"/>
-    <w:lsdException w:name="Grid Table 7 Colorful Accent 1" w:uiPriority="52"/>
-    <w:lsdException w:name="Grid Table 1 Light Accent 2" w:uiPriority="46"/>
-    <w:lsdException w:name="Grid Table 2 Accent 2" w:uiPriority="47"/>
-    <w:lsdException w:name="Grid Table 3 Accent 2" w:uiPriority="48"/>
-    <w:lsdException w:name="Grid Table 4 Accent 2" w:uiPriority="49"/>
-    <w:lsdException w:name="Grid Table 5 Dark Accent 2" w:uiPriority="50"/>
-    <w:lsdException w:name="Grid Table 6 Colorful Accent 2" w:uiPriority="51"/>
-    <w:lsdException w:name="Grid Table 7 Colorful Accent 2" w:uiPriority="52"/>
-    <w:lsdException w:name="Grid Table 1 Light Accent 3" w:uiPriority="46"/>
-    <w:lsdException w:name="Grid Table 2 Accent 3" w:uiPriority="47"/>
-    <w:lsdException w:name="Grid Table 3 Accent 3" w:uiPriority="48"/>
-    <w:lsdException w:name="Grid Table 4 Accent 3" w:uiPriority="49"/>
-    <w:lsdException w:name="Grid Table 5 Dark Accent 3" w:uiPriority="50"/>
-    <w:lsdException w:name="Grid Table 6 Colorful Accent 3" w:uiPriority="51"/>
-    <w:lsdException w:name="Grid Table 7 Colorful Accent 3" w:uiPriority="52"/>
-    <w:lsdException w:name="Grid Table 1 Light Accent 4" w:uiPriority="46"/>
-    <w:lsdException w:name="Grid Table 2 Accent 4" w:uiPriority="47"/>
-    <w:lsdException w:name="Grid Table 3 Accent 4" w:uiPriority="48"/>
-    <w:lsdException w:name="Grid Table 4 Accent 4" w:uiPriority="49"/>
-    <w:lsdException w:name="Grid Table 5 Dark Accent 4" w:uiPriority="50"/>
-    <w:lsdException w:name="Grid Table 6 Colorful Accent 4" w:uiPriority="51"/>
-    <w:lsdException w:name="Grid Table 7 Colorful Accent 4" w:uiPriority="52"/>
-    <w:lsdException w:name="Grid Table 1 Light Accent 5" w:uiPriority="46"/>
-    <w:lsdException w:name="Grid Table 2 Accent 5" w:uiPriority="47"/>
-    <w:lsdException w:name="Grid Table 3 Accent 5" w:uiPriority="48"/>
-    <w:lsdException w:name="Grid Table 4 Accent 5" w:uiPriority="49"/>
-    <w:lsdException w:name="Grid Table 5 Dark Accent 5" w:uiPriority="50"/>
-    <w:lsdException w:name="Grid Table 6 Colorful Accent 5" w:uiPriority="51"/>
-    <w:lsdException w:name="Grid Table 7 Colorful Accent 5" w:uiPriority="52"/>
-    <w:lsdException w:name="Grid Table 1 Light Accent 6" w:uiPriority="46"/>
-    <w:lsdException w:name="Grid Table 2 Accent 6" w:uiPriority="47"/>
-    <w:lsdException w:name="Grid Table 3 Accent 6" w:uiPriority="48"/>
-    <w:lsdException w:name="Grid Table 4 Accent 6" w:uiPriority="49"/>
-    <w:lsdException w:name="Grid Table 5 Dark Accent 6" w:uiPriority="50"/>
-    <w:lsdException w:name="Grid Table 6 Colorful Accent 6" w:uiPriority="51"/>
-    <w:lsdException w:name="Grid Table 7 Colorful Accent 6" w:uiPriority="52"/>
-    <w:lsdException w:name="List Table 1 Light" w:uiPriority="46"/>
-    <w:lsdException w:name="List Table 2" w:uiPriority="47"/>
-    <w:lsdException w:name="List Table 3" w:uiPriority="48"/>
-    <w:lsdException w:name="List Table 4" w:uiPriority="49"/>
-    <w:lsdException w:name="List Table 5 Dark" w:uiPriority="50"/>
-    <w:lsdException w:name="List Table 6 Colorful" w:uiPriority="51"/>
-    <w:lsdException w:name="List Table 7 Colorful" w:uiPriority="52"/>
-    <w:lsdException w:name="List Table 1 Light Accent 1" w:uiPriority="46"/>
-    <w:lsdException w:name="List Table 2 Accent 1" w:uiPriority="47"/>
-    <w:lsdException w:name="List Table 3 Accent 1" w:uiPriority="48"/>
-    <w:lsdException w:name="List Table 4 Accent 1" w:uiPriority="49"/>
-    <w:lsdException w:name="List Table 5 Dark Accent 1" w:uiPriority="50"/>
-    <w:lsdException w:name="List Table 6 Colorful Accent 1" w:uiPriority="51"/>
-    <w:lsdException w:name="List Table 7 Colorful Accent 1" w:uiPriority="52"/>
-    <w:lsdException w:name="List Table 1 Light Accent 2" w:uiPriority="46"/>
-    <w:lsdException w:name="List Table 2 Accent 2" w:uiPriority="47"/>
-    <w:lsdException w:name="List Table 3 Accent 2" w:uiPriority="48"/>
-    <w:lsdException w:name="List Table 4 Accent 2" w:uiPriority="49"/>
-    <w:lsdException w:name="List Table 5 Dark Accent 2" w:uiPriority="50"/>
-    <w:lsdException w:name="List Table 6 Colorful Accent 2" w:uiPriority="51"/>
-    <w:lsdException w:name="List Table 7 Colorful Accent 2" w:uiPriority="52"/>
-    <w:lsdException w:name="List Table 1 Light Accent 3" w:uiPriority="46"/>
-    <w:lsdException w:name="List Table 2 Accent 3" w:uiPriority="47"/>
-    <w:lsdException w:name="List Table 3 Accent 3" w:uiPriority="48"/>
-    <w:lsdException w:name="List Table 4 Accent 3" w:uiPriority="49"/>
-    <w:lsdException w:name="List Table 5 Dark Accent 3" w:uiPriority="50"/>
-    <w:lsdException w:name="List Table 6 Colorful Accent 3" w:uiPriority="51"/>
-    <w:lsdException w:name="List Table 7 Colorful Accent 3" w:uiPriority="52"/>
-    <w:lsdException w:name="List Table 1 Light Accent 4" w:uiPriority="46"/>
-    <w:lsdException w:name="List Table 2 Accent 4" w:uiPriority="47"/>
-    <w:lsdException w:name="List Table 3 Accent 4" w:uiPriority="48"/>
-    <w:lsdException w:name="List Table 4 Accent 4" w:uiPriority="49"/>
-    <w:lsdException w:name="List Table 5 Dark Accent 4" w:uiPriority="50"/>
-    <w:lsdException w:name="List Table 6 Colorful Accent 4" w:uiPriority="51"/>
-    <w:lsdException w:name="List Table 7 Colorful Accent 4" w:uiPriority="52"/>
-    <w:lsdException w:name="List Table 1 Light Accent 5" w:uiPriority="46"/>
-    <w:lsdException w:name="List Table 2 Accent 5" w:uiPriority="47"/>
-    <w:lsdException w:name="List Table 3 Accent 5" w:uiPriority="48"/>
-    <w:lsdException w:name="List Table 4 Accent 5" w:uiPriority="49"/>
-    <w:lsdException w:name="List Table 5 Dark Accent 5" w:uiPriority="50"/>
-    <w:lsdException w:name="List Table 6 Colorful Accent 5" w:uiPriority="51"/>
-    <w:lsdException w:name="List Table 7 Colorful Accent 5" w:uiPriority="52"/>
-    <w:lsdException w:name="List Table 1 Light Accent 6" w:uiPriority="46"/>
-    <w:lsdException w:name="List Table 2 Accent 6" w:uiPriority="47"/>
-    <w:lsdException w:name="List Table 3 Accent 6" w:uiPriority="48"/>
-    <w:lsdException w:name="List Table 4 Accent 6" w:uiPriority="49"/>
-    <w:lsdException w:name="List Table 5 Dark Accent 6" w:uiPriority="50"/>
-    <w:lsdException w:name="List Table 6 Colorful Accent 6" w:uiPriority="51"/>
-    <w:lsdException w:name="List Table 7 Colorful Accent 6" w:uiPriority="52"/>
-    <w:lsdException w:name="Mention" w:semiHidden="1" w:unhideWhenUsed="1"/>
-    <w:lsdException w:name="Smart Hyperlink" w:semiHidden="1" w:unhideWhenUsed="1"/>
-    <w:lsdException w:name="Hashtag" w:semiHidden="1" w:unhideWhenUsed="1"/>
-  </w:latentStyles>
-  <w:style w:type="paragraph" w:default="1" w:styleId="Normal">
-    <w:name w:val="Normal"/>
-    <w:qFormat/>
+  <w:style w:type="character" w:styleId="Hyperlink">
+    <w:name w:val="Hyperlink"/>
+    <w:basedOn w:val="DefaultParagraphFont"/>
+    <w:uiPriority w:val="99"/>
+    <w:unhideWhenUsed/>
+    <w:rsid w:val="00592652"/>
+    <w:rPr>
+      <w:color w:val="0563C1" w:themeColor="hyperlink"/>
+      <w:u w:val="single"/>
+    </w:rPr>
   </w:style>
-  <w:style w:type="character" w:default="1" w:styleId="DefaultParagraphFont">
-    <w:name w:val="Default Paragraph Font"/>
-    <w:uiPriority w:val="1"/>
-    <w:semiHidden/>
-    <w:unhideWhenUsed/>
-  </w:style>
-  <w:style w:type="table" w:default="1" w:styleId="TableNormal">
-    <w:name w:val="Normal Table"/>
+  <w:style w:type="paragraph" w:styleId="BalloonText">
+    <w:name w:val="Balloon Text"/>
+    <w:basedOn w:val="Normal"/>
+    <w:link w:val="BalloonTextChar"/>
     <w:uiPriority w:val="99"/>
     <w:semiHidden/>
     <w:unhideWhenUsed/>
-    <w:tblPr>
-      <w:tblInd w:w="0" w:type="dxa"/>
-      <w:tblCellMar>
-        <w:top w:w="0" w:type="dxa"/>
-        <w:left w:w="108" w:type="dxa"/>
-        <w:bottom w:w="0" w:type="dxa"/>
-        <w:right w:w="108" w:type="dxa"/>
-      </w:tblCellMar>
-    </w:tblPr>
+    <w:rsid w:val="00FC4FD1"/>
+    <w:pPr>
+      <w:spacing w:after="0" w:line="240" w:lineRule="auto"/>
+    </w:pPr>
+    <w:rPr>
+      <w:rFonts w:ascii="Segoe UI" w:hAnsi="Segoe UI" w:cs="Segoe UI"/>
+      <w:sz w:val="18"/>
+      <w:szCs w:val="18"/>
+    </w:rPr>
   </w:style>
-  <w:style w:type="numbering" w:default="1" w:styleId="NoList">
-    <w:name w:val="No List"/>
+  <w:style w:type="character" w:customStyle="1" w:styleId="BalloonTextChar">
+    <w:name w:val="Balloon Text Char"/>
+    <w:basedOn w:val="DefaultParagraphFont"/>
+    <w:link w:val="BalloonText"/>
     <w:uiPriority w:val="99"/>
     <w:semiHidden/>
-    <w:unhideWhenUsed/>
-  </w:style>
-  <w:style w:type="character" w:styleId="PlaceholderText">
-    <w:name w:val="Placeholder Text"/>
-    <w:basedOn w:val="DefaultParagraphFont"/>
-    <w:uiPriority w:val="99"/>
-    <w:semiHidden/>
-    <w:rsid w:val="00564730"/>
+    <w:rsid w:val="00FC4FD1"/>
     <w:rPr>
-      <w:color w:val="808080"/>
+      <w:rFonts w:ascii="Segoe UI" w:hAnsi="Segoe UI" w:cs="Segoe UI"/>
+      <w:sz w:val="18"/>
+      <w:szCs w:val="18"/>
     </w:rPr>
   </w:style>
 </w:styles>
-</file>
-
-<file path=word/glossary/webSettings.xml><?xml version="1.0" encoding="utf-8"?>
-<w:webSettings xmlns:mc="http://schemas.openxmlformats.org/markup-compatibility/2006" xmlns:r="http://schemas.openxmlformats.org/officeDocument/2006/relationships" xmlns:w="http://schemas.openxmlformats.org/wordprocessingml/2006/main" xmlns:w14="http://schemas.microsoft.com/office/word/2010/wordml" xmlns:w15="http://schemas.microsoft.com/office/word/2012/wordml" xmlns:w16se="http://schemas.microsoft.com/office/word/2015/wordml/symex" mc:Ignorable="w14 w15 w16se">
-  <w:optimizeForBrowser/>
-  <w:allowPNG/>
-</w:webSettings>
 </file>
 
 <file path=word/theme/theme1.xml><?xml version="1.0" encoding="utf-8"?>
@@ -17364,7 +15143,7 @@
 </file>
 
 <file path=customXml/itemProps1.xml><?xml version="1.0" encoding="utf-8"?>
-<ds:datastoreItem xmlns:ds="http://schemas.openxmlformats.org/officeDocument/2006/customXml" ds:itemID="{5E7A829A-DCBF-4296-B650-C66FB552D6A9}">
+<ds:datastoreItem xmlns:ds="http://schemas.openxmlformats.org/officeDocument/2006/customXml" ds:itemID="{1EE9A225-FF06-4318-97C4-C4C42614817F}">
   <ds:schemaRefs>
     <ds:schemaRef ds:uri="http://schemas.openxmlformats.org/officeDocument/2006/bibliography"/>
   </ds:schemaRefs>

</xml_diff>